<commit_message>
Tạo file đặt tả UC v1.1 (bỏ hậu điều kiện ở các UC không có)
</commit_message>
<xml_diff>
--- a/Docs/Requirement/DD_RFID_UC-Specification_v1.0.docx
+++ b/Docs/Requirement/DD_RFID_UC-Specification_v1.0.docx
@@ -6761,7 +6761,7 @@
         <w:tc>
           <w:tcPr>
             <w:cnfStyle w:val="001000000100" w:firstRow="0" w:lastRow="0" w:firstColumn="1" w:lastColumn="0" w:oddVBand="0" w:evenVBand="0" w:oddHBand="0" w:evenHBand="0" w:firstRowFirstColumn="1" w:firstRowLastColumn="0" w:lastRowFirstColumn="0" w:lastRowLastColumn="0"/>
-            <w:tcW w:w="9350" w:type="dxa"/>
+            <w:tcW w:w="8210" w:type="dxa"/>
             <w:tcBorders>
               <w:bottom w:val="none" w:sz="0" w:space="0" w:color="auto"/>
               <w:right w:val="none" w:sz="0" w:space="0" w:color="auto"/>
@@ -6780,6 +6780,9 @@
             </w:r>
             <w:r>
               <w:t>_</w:t>
+            </w:r>
+            <w:r>
+              <w:t>09</w:t>
             </w:r>
           </w:p>
         </w:tc>
@@ -6791,7 +6794,7 @@
         <w:tc>
           <w:tcPr>
             <w:cnfStyle w:val="001000000000" w:firstRow="0" w:lastRow="0" w:firstColumn="1" w:lastColumn="0" w:oddVBand="0" w:evenVBand="0" w:oddHBand="0" w:evenHBand="0" w:firstRowFirstColumn="0" w:firstRowLastColumn="0" w:lastRowFirstColumn="0" w:lastRowLastColumn="0"/>
-            <w:tcW w:w="9350" w:type="dxa"/>
+            <w:tcW w:w="8210" w:type="dxa"/>
             <w:tcBorders>
               <w:top w:val="none" w:sz="0" w:space="0" w:color="auto"/>
               <w:bottom w:val="none" w:sz="0" w:space="0" w:color="auto"/>
@@ -6815,6 +6818,12 @@
               </w:rPr>
               <w:t xml:space="preserve"> </w:t>
             </w:r>
+            <w:r>
+              <w:rPr>
+                <w:b w:val="0"/>
+              </w:rPr>
+              <w:t>Import dữ liệu từ excel.</w:t>
+            </w:r>
           </w:p>
         </w:tc>
       </w:tr>
@@ -6822,7 +6831,7 @@
         <w:tc>
           <w:tcPr>
             <w:cnfStyle w:val="001000000000" w:firstRow="0" w:lastRow="0" w:firstColumn="1" w:lastColumn="0" w:oddVBand="0" w:evenVBand="0" w:oddHBand="0" w:evenHBand="0" w:firstRowFirstColumn="0" w:firstRowLastColumn="0" w:lastRowFirstColumn="0" w:lastRowLastColumn="0"/>
-            <w:tcW w:w="9350" w:type="dxa"/>
+            <w:tcW w:w="8210" w:type="dxa"/>
             <w:tcBorders>
               <w:right w:val="none" w:sz="0" w:space="0" w:color="auto"/>
             </w:tcBorders>
@@ -6843,6 +6852,12 @@
                 <w:b w:val="0"/>
               </w:rPr>
               <w:t xml:space="preserve"> </w:t>
+            </w:r>
+            <w:r>
+              <w:rPr>
+                <w:b w:val="0"/>
+              </w:rPr>
+              <w:t>Nhập dữ liệu vào hệ thống bằng file excel chưa dữ liệu thích hợp.</w:t>
             </w:r>
           </w:p>
         </w:tc>
@@ -6854,7 +6869,7 @@
         <w:tc>
           <w:tcPr>
             <w:cnfStyle w:val="001000000000" w:firstRow="0" w:lastRow="0" w:firstColumn="1" w:lastColumn="0" w:oddVBand="0" w:evenVBand="0" w:oddHBand="0" w:evenHBand="0" w:firstRowFirstColumn="0" w:firstRowLastColumn="0" w:lastRowFirstColumn="0" w:lastRowLastColumn="0"/>
-            <w:tcW w:w="9350" w:type="dxa"/>
+            <w:tcW w:w="8210" w:type="dxa"/>
             <w:tcBorders>
               <w:top w:val="none" w:sz="0" w:space="0" w:color="auto"/>
               <w:bottom w:val="none" w:sz="0" w:space="0" w:color="auto"/>
@@ -6878,6 +6893,12 @@
               </w:rPr>
               <w:t xml:space="preserve"> </w:t>
             </w:r>
+            <w:r>
+              <w:rPr>
+                <w:b w:val="0"/>
+              </w:rPr>
+              <w:t>Người quản trị.</w:t>
+            </w:r>
           </w:p>
         </w:tc>
       </w:tr>
@@ -6885,7 +6906,7 @@
         <w:tc>
           <w:tcPr>
             <w:cnfStyle w:val="001000000000" w:firstRow="0" w:lastRow="0" w:firstColumn="1" w:lastColumn="0" w:oddVBand="0" w:evenVBand="0" w:oddHBand="0" w:evenHBand="0" w:firstRowFirstColumn="0" w:firstRowLastColumn="0" w:lastRowFirstColumn="0" w:lastRowLastColumn="0"/>
-            <w:tcW w:w="9350" w:type="dxa"/>
+            <w:tcW w:w="8210" w:type="dxa"/>
             <w:tcBorders>
               <w:bottom w:val="single" w:sz="4" w:space="0" w:color="4472C4" w:themeColor="accent5"/>
               <w:right w:val="none" w:sz="0" w:space="0" w:color="auto"/>
@@ -6900,13 +6921,28 @@
               </w:rPr>
             </w:pPr>
             <w:r>
-              <w:t>Tiền điều kiện:</w:t>
+              <w:t>Tiền điều kiện</w:t>
+            </w:r>
+            <w:r>
+              <w:t>:</w:t>
             </w:r>
             <w:r>
               <w:rPr>
                 <w:b w:val="0"/>
               </w:rPr>
               <w:t xml:space="preserve"> </w:t>
+            </w:r>
+            <w:r>
+              <w:rPr>
+                <w:b w:val="0"/>
+              </w:rPr>
+              <w:t>Đã</w:t>
+            </w:r>
+            <w:r>
+              <w:rPr>
+                <w:b w:val="0"/>
+              </w:rPr>
+              <w:t xml:space="preserve"> đăng nhập bằng tài khoản quản trị.</w:t>
             </w:r>
           </w:p>
         </w:tc>
@@ -6918,7 +6954,7 @@
         <w:tc>
           <w:tcPr>
             <w:cnfStyle w:val="001000000000" w:firstRow="0" w:lastRow="0" w:firstColumn="1" w:lastColumn="0" w:oddVBand="0" w:evenVBand="0" w:oddHBand="0" w:evenHBand="0" w:firstRowFirstColumn="0" w:firstRowLastColumn="0" w:lastRowFirstColumn="0" w:lastRowLastColumn="0"/>
-            <w:tcW w:w="9350" w:type="dxa"/>
+            <w:tcW w:w="8210" w:type="dxa"/>
             <w:tcBorders>
               <w:right w:val="single" w:sz="4" w:space="0" w:color="4472C4" w:themeColor="accent5"/>
             </w:tcBorders>
@@ -6927,12 +6963,99 @@
             <w:pPr>
               <w:pStyle w:val="ListParagraph1"/>
               <w:ind w:left="0" w:firstLine="0"/>
-              <w:rPr>
-                <w:b w:val="0"/>
-              </w:rPr>
             </w:pPr>
             <w:r>
               <w:t xml:space="preserve">Cách kích hoạt: </w:t>
+            </w:r>
+          </w:p>
+          <w:p>
+            <w:pPr>
+              <w:pStyle w:val="ListParagraph1"/>
+              <w:numPr>
+                <w:ilvl w:val="0"/>
+                <w:numId w:val="45"/>
+              </w:numPr>
+              <w:rPr>
+                <w:b w:val="0"/>
+              </w:rPr>
+            </w:pPr>
+            <w:r>
+              <w:rPr>
+                <w:b w:val="0"/>
+              </w:rPr>
+              <w:t>Bấm nút ‘</w:t>
+            </w:r>
+            <w:r>
+              <w:rPr>
+                <w:b w:val="0"/>
+              </w:rPr>
+              <w:t xml:space="preserve">Thêm </w:t>
+            </w:r>
+            <w:r>
+              <w:rPr>
+                <w:b w:val="0"/>
+              </w:rPr>
+              <w:t>cán bộ</w:t>
+            </w:r>
+            <w:r>
+              <w:rPr>
+                <w:b w:val="0"/>
+              </w:rPr>
+              <w:t xml:space="preserve"> từ excel</w:t>
+            </w:r>
+            <w:r>
+              <w:rPr>
+                <w:b w:val="0"/>
+              </w:rPr>
+              <w:t>’ trong phần sự kiện trên giao diện quản trị.</w:t>
+            </w:r>
+          </w:p>
+          <w:p>
+            <w:pPr>
+              <w:pStyle w:val="ListParagraph1"/>
+              <w:numPr>
+                <w:ilvl w:val="0"/>
+                <w:numId w:val="45"/>
+              </w:numPr>
+              <w:rPr>
+                <w:b w:val="0"/>
+              </w:rPr>
+            </w:pPr>
+            <w:r>
+              <w:rPr>
+                <w:b w:val="0"/>
+              </w:rPr>
+              <w:t xml:space="preserve">Bấm nút ‘Thêm </w:t>
+            </w:r>
+            <w:r>
+              <w:rPr>
+                <w:b w:val="0"/>
+              </w:rPr>
+              <w:t>sinh viên</w:t>
+            </w:r>
+            <w:r>
+              <w:rPr>
+                <w:b w:val="0"/>
+              </w:rPr>
+              <w:t xml:space="preserve"> từ excel’ trong phần sự kiện trên giao diện quản trị.</w:t>
+            </w:r>
+          </w:p>
+          <w:p>
+            <w:pPr>
+              <w:pStyle w:val="ListParagraph1"/>
+              <w:numPr>
+                <w:ilvl w:val="0"/>
+                <w:numId w:val="45"/>
+              </w:numPr>
+              <w:rPr>
+                <w:b w:val="0"/>
+              </w:rPr>
+            </w:pPr>
+            <w:r>
+              <w:rPr>
+                <w:b w:val="0"/>
+              </w:rPr>
+              <w:t>Bấm nút ‘Thêm sự kiện từ excel’ trong phần sự kiện trên giao diện quản trị.</w:t>
             </w:r>
           </w:p>
         </w:tc>
@@ -6941,7 +7064,7 @@
         <w:tc>
           <w:tcPr>
             <w:cnfStyle w:val="001000000000" w:firstRow="0" w:lastRow="0" w:firstColumn="1" w:lastColumn="0" w:oddVBand="0" w:evenVBand="0" w:oddHBand="0" w:evenHBand="0" w:firstRowFirstColumn="0" w:firstRowLastColumn="0" w:lastRowFirstColumn="0" w:lastRowLastColumn="0"/>
-            <w:tcW w:w="9350" w:type="dxa"/>
+            <w:tcW w:w="8210" w:type="dxa"/>
             <w:tcBorders>
               <w:right w:val="none" w:sz="0" w:space="0" w:color="auto"/>
             </w:tcBorders>
@@ -6964,7 +7087,7 @@
         <w:tc>
           <w:tcPr>
             <w:cnfStyle w:val="001000000000" w:firstRow="0" w:lastRow="0" w:firstColumn="1" w:lastColumn="0" w:oddVBand="0" w:evenVBand="0" w:oddHBand="0" w:evenHBand="0" w:firstRowFirstColumn="0" w:firstRowLastColumn="0" w:lastRowFirstColumn="0" w:lastRowLastColumn="0"/>
-            <w:tcW w:w="9350" w:type="dxa"/>
+            <w:tcW w:w="8210" w:type="dxa"/>
             <w:tcBorders>
               <w:right w:val="none" w:sz="0" w:space="0" w:color="auto"/>
             </w:tcBorders>
@@ -6977,6 +7100,7 @@
                 <w:b w:val="0"/>
               </w:rPr>
             </w:pPr>
+            <w:bookmarkStart w:id="15" w:name="_GoBack" w:colFirst="0" w:colLast="0"/>
             <w:r>
               <w:t>Hậu điều kiện:</w:t>
             </w:r>
@@ -6985,10 +7109,18 @@
                 <w:b w:val="0"/>
               </w:rPr>
               <w:t xml:space="preserve"> </w:t>
+            </w:r>
+            <w:r>
+              <w:rPr>
+                <w:b w:val="0"/>
+                <w:i/>
+              </w:rPr>
+              <w:t>Không có.</w:t>
             </w:r>
           </w:p>
         </w:tc>
       </w:tr>
+      <w:bookmarkEnd w:id="15"/>
     </w:tbl>
     <w:p>
       <w:pPr>
@@ -7000,279 +7132,14 @@
         <w:pStyle w:val="Demuccap1"/>
         <w:outlineLvl w:val="0"/>
       </w:pPr>
-      <w:bookmarkStart w:id="15" w:name="UC_10"/>
-      <w:bookmarkStart w:id="16" w:name="_Toc487891469"/>
+      <w:bookmarkStart w:id="16" w:name="UC_10"/>
+      <w:bookmarkStart w:id="17" w:name="_Toc487891469"/>
       <w:r>
         <w:t>Xem kết quả điểm danh</w:t>
       </w:r>
-      <w:bookmarkEnd w:id="15"/>
+      <w:bookmarkEnd w:id="16"/>
       <w:r>
         <w:t>:</w:t>
-      </w:r>
-      <w:bookmarkEnd w:id="16"/>
-    </w:p>
-    <w:tbl>
-      <w:tblPr>
-        <w:tblStyle w:val="ListTable3-Accent5"/>
-        <w:tblW w:w="0" w:type="auto"/>
-        <w:tblBorders>
-          <w:insideH w:val="single" w:sz="4" w:space="0" w:color="4472C4" w:themeColor="accent5"/>
-          <w:insideV w:val="single" w:sz="4" w:space="0" w:color="4472C4" w:themeColor="accent5"/>
-        </w:tblBorders>
-        <w:tblLook w:val="04A0" w:firstRow="1" w:lastRow="0" w:firstColumn="1" w:lastColumn="0" w:noHBand="0" w:noVBand="1"/>
-      </w:tblPr>
-      <w:tblGrid>
-        <w:gridCol w:w="8210"/>
-      </w:tblGrid>
-      <w:tr>
-        <w:trPr>
-          <w:cnfStyle w:val="100000000000" w:firstRow="1" w:lastRow="0" w:firstColumn="0" w:lastColumn="0" w:oddVBand="0" w:evenVBand="0" w:oddHBand="0" w:evenHBand="0" w:firstRowFirstColumn="0" w:firstRowLastColumn="0" w:lastRowFirstColumn="0" w:lastRowLastColumn="0"/>
-        </w:trPr>
-        <w:tc>
-          <w:tcPr>
-            <w:cnfStyle w:val="001000000100" w:firstRow="0" w:lastRow="0" w:firstColumn="1" w:lastColumn="0" w:oddVBand="0" w:evenVBand="0" w:oddHBand="0" w:evenHBand="0" w:firstRowFirstColumn="1" w:firstRowLastColumn="0" w:lastRowFirstColumn="0" w:lastRowLastColumn="0"/>
-            <w:tcW w:w="9350" w:type="dxa"/>
-            <w:tcBorders>
-              <w:bottom w:val="none" w:sz="0" w:space="0" w:color="auto"/>
-              <w:right w:val="none" w:sz="0" w:space="0" w:color="auto"/>
-            </w:tcBorders>
-          </w:tcPr>
-          <w:p>
-            <w:pPr>
-              <w:pStyle w:val="ListParagraph1"/>
-              <w:ind w:left="0" w:firstLine="0"/>
-            </w:pPr>
-            <w:r>
-              <w:t>Mã số</w:t>
-            </w:r>
-            <w:r>
-              <w:t>: UC</w:t>
-            </w:r>
-            <w:r>
-              <w:t>_</w:t>
-            </w:r>
-          </w:p>
-        </w:tc>
-      </w:tr>
-      <w:tr>
-        <w:trPr>
-          <w:cnfStyle w:val="000000100000" w:firstRow="0" w:lastRow="0" w:firstColumn="0" w:lastColumn="0" w:oddVBand="0" w:evenVBand="0" w:oddHBand="1" w:evenHBand="0" w:firstRowFirstColumn="0" w:firstRowLastColumn="0" w:lastRowFirstColumn="0" w:lastRowLastColumn="0"/>
-        </w:trPr>
-        <w:tc>
-          <w:tcPr>
-            <w:cnfStyle w:val="001000000000" w:firstRow="0" w:lastRow="0" w:firstColumn="1" w:lastColumn="0" w:oddVBand="0" w:evenVBand="0" w:oddHBand="0" w:evenHBand="0" w:firstRowFirstColumn="0" w:firstRowLastColumn="0" w:lastRowFirstColumn="0" w:lastRowLastColumn="0"/>
-            <w:tcW w:w="9350" w:type="dxa"/>
-            <w:tcBorders>
-              <w:top w:val="none" w:sz="0" w:space="0" w:color="auto"/>
-              <w:bottom w:val="none" w:sz="0" w:space="0" w:color="auto"/>
-              <w:right w:val="none" w:sz="0" w:space="0" w:color="auto"/>
-            </w:tcBorders>
-          </w:tcPr>
-          <w:p>
-            <w:pPr>
-              <w:pStyle w:val="ListParagraph1"/>
-              <w:ind w:left="0" w:firstLine="0"/>
-              <w:rPr>
-                <w:b w:val="0"/>
-              </w:rPr>
-            </w:pPr>
-            <w:r>
-              <w:t>Tên Use Case:</w:t>
-            </w:r>
-            <w:r>
-              <w:rPr>
-                <w:b w:val="0"/>
-              </w:rPr>
-              <w:t xml:space="preserve"> </w:t>
-            </w:r>
-          </w:p>
-        </w:tc>
-      </w:tr>
-      <w:tr>
-        <w:tc>
-          <w:tcPr>
-            <w:cnfStyle w:val="001000000000" w:firstRow="0" w:lastRow="0" w:firstColumn="1" w:lastColumn="0" w:oddVBand="0" w:evenVBand="0" w:oddHBand="0" w:evenHBand="0" w:firstRowFirstColumn="0" w:firstRowLastColumn="0" w:lastRowFirstColumn="0" w:lastRowLastColumn="0"/>
-            <w:tcW w:w="9350" w:type="dxa"/>
-            <w:tcBorders>
-              <w:right w:val="none" w:sz="0" w:space="0" w:color="auto"/>
-            </w:tcBorders>
-          </w:tcPr>
-          <w:p>
-            <w:pPr>
-              <w:pStyle w:val="ListParagraph1"/>
-              <w:ind w:left="0" w:firstLine="0"/>
-              <w:rPr>
-                <w:b w:val="0"/>
-              </w:rPr>
-            </w:pPr>
-            <w:r>
-              <w:t>Mô tả:</w:t>
-            </w:r>
-            <w:r>
-              <w:rPr>
-                <w:b w:val="0"/>
-              </w:rPr>
-              <w:t xml:space="preserve"> </w:t>
-            </w:r>
-          </w:p>
-        </w:tc>
-      </w:tr>
-      <w:tr>
-        <w:trPr>
-          <w:cnfStyle w:val="000000100000" w:firstRow="0" w:lastRow="0" w:firstColumn="0" w:lastColumn="0" w:oddVBand="0" w:evenVBand="0" w:oddHBand="1" w:evenHBand="0" w:firstRowFirstColumn="0" w:firstRowLastColumn="0" w:lastRowFirstColumn="0" w:lastRowLastColumn="0"/>
-        </w:trPr>
-        <w:tc>
-          <w:tcPr>
-            <w:cnfStyle w:val="001000000000" w:firstRow="0" w:lastRow="0" w:firstColumn="1" w:lastColumn="0" w:oddVBand="0" w:evenVBand="0" w:oddHBand="0" w:evenHBand="0" w:firstRowFirstColumn="0" w:firstRowLastColumn="0" w:lastRowFirstColumn="0" w:lastRowLastColumn="0"/>
-            <w:tcW w:w="9350" w:type="dxa"/>
-            <w:tcBorders>
-              <w:top w:val="none" w:sz="0" w:space="0" w:color="auto"/>
-              <w:bottom w:val="none" w:sz="0" w:space="0" w:color="auto"/>
-              <w:right w:val="none" w:sz="0" w:space="0" w:color="auto"/>
-            </w:tcBorders>
-          </w:tcPr>
-          <w:p>
-            <w:pPr>
-              <w:pStyle w:val="ListParagraph1"/>
-              <w:ind w:left="0" w:firstLine="0"/>
-              <w:rPr>
-                <w:b w:val="0"/>
-              </w:rPr>
-            </w:pPr>
-            <w:r>
-              <w:t>Actor chính:</w:t>
-            </w:r>
-            <w:r>
-              <w:rPr>
-                <w:b w:val="0"/>
-              </w:rPr>
-              <w:t xml:space="preserve"> </w:t>
-            </w:r>
-          </w:p>
-        </w:tc>
-      </w:tr>
-      <w:tr>
-        <w:tc>
-          <w:tcPr>
-            <w:cnfStyle w:val="001000000000" w:firstRow="0" w:lastRow="0" w:firstColumn="1" w:lastColumn="0" w:oddVBand="0" w:evenVBand="0" w:oddHBand="0" w:evenHBand="0" w:firstRowFirstColumn="0" w:firstRowLastColumn="0" w:lastRowFirstColumn="0" w:lastRowLastColumn="0"/>
-            <w:tcW w:w="9350" w:type="dxa"/>
-            <w:tcBorders>
-              <w:bottom w:val="single" w:sz="4" w:space="0" w:color="4472C4" w:themeColor="accent5"/>
-              <w:right w:val="none" w:sz="0" w:space="0" w:color="auto"/>
-            </w:tcBorders>
-          </w:tcPr>
-          <w:p>
-            <w:pPr>
-              <w:pStyle w:val="ListParagraph1"/>
-              <w:ind w:left="0" w:firstLine="0"/>
-              <w:rPr>
-                <w:b w:val="0"/>
-              </w:rPr>
-            </w:pPr>
-            <w:r>
-              <w:t>Tiền điều kiện:</w:t>
-            </w:r>
-            <w:r>
-              <w:rPr>
-                <w:b w:val="0"/>
-              </w:rPr>
-              <w:t xml:space="preserve"> </w:t>
-            </w:r>
-          </w:p>
-        </w:tc>
-      </w:tr>
-      <w:tr>
-        <w:trPr>
-          <w:cnfStyle w:val="000000100000" w:firstRow="0" w:lastRow="0" w:firstColumn="0" w:lastColumn="0" w:oddVBand="0" w:evenVBand="0" w:oddHBand="1" w:evenHBand="0" w:firstRowFirstColumn="0" w:firstRowLastColumn="0" w:lastRowFirstColumn="0" w:lastRowLastColumn="0"/>
-        </w:trPr>
-        <w:tc>
-          <w:tcPr>
-            <w:cnfStyle w:val="001000000000" w:firstRow="0" w:lastRow="0" w:firstColumn="1" w:lastColumn="0" w:oddVBand="0" w:evenVBand="0" w:oddHBand="0" w:evenHBand="0" w:firstRowFirstColumn="0" w:firstRowLastColumn="0" w:lastRowFirstColumn="0" w:lastRowLastColumn="0"/>
-            <w:tcW w:w="9350" w:type="dxa"/>
-            <w:tcBorders>
-              <w:right w:val="single" w:sz="4" w:space="0" w:color="4472C4" w:themeColor="accent5"/>
-            </w:tcBorders>
-          </w:tcPr>
-          <w:p>
-            <w:pPr>
-              <w:pStyle w:val="ListParagraph1"/>
-              <w:ind w:left="0" w:firstLine="0"/>
-              <w:rPr>
-                <w:b w:val="0"/>
-              </w:rPr>
-            </w:pPr>
-            <w:r>
-              <w:t xml:space="preserve">Cách kích hoạt: </w:t>
-            </w:r>
-          </w:p>
-        </w:tc>
-      </w:tr>
-      <w:tr>
-        <w:tc>
-          <w:tcPr>
-            <w:cnfStyle w:val="001000000000" w:firstRow="0" w:lastRow="0" w:firstColumn="1" w:lastColumn="0" w:oddVBand="0" w:evenVBand="0" w:oddHBand="0" w:evenHBand="0" w:firstRowFirstColumn="0" w:firstRowLastColumn="0" w:lastRowFirstColumn="0" w:lastRowLastColumn="0"/>
-            <w:tcW w:w="9350" w:type="dxa"/>
-            <w:tcBorders>
-              <w:right w:val="none" w:sz="0" w:space="0" w:color="auto"/>
-            </w:tcBorders>
-          </w:tcPr>
-          <w:p>
-            <w:pPr>
-              <w:pStyle w:val="ListParagraph1"/>
-              <w:ind w:left="0" w:firstLine="0"/>
-            </w:pPr>
-            <w:r>
-              <w:t>Các luồng xử lý:</w:t>
-            </w:r>
-          </w:p>
-        </w:tc>
-      </w:tr>
-      <w:tr>
-        <w:trPr>
-          <w:cnfStyle w:val="000000100000" w:firstRow="0" w:lastRow="0" w:firstColumn="0" w:lastColumn="0" w:oddVBand="0" w:evenVBand="0" w:oddHBand="1" w:evenHBand="0" w:firstRowFirstColumn="0" w:firstRowLastColumn="0" w:lastRowFirstColumn="0" w:lastRowLastColumn="0"/>
-        </w:trPr>
-        <w:tc>
-          <w:tcPr>
-            <w:cnfStyle w:val="001000000000" w:firstRow="0" w:lastRow="0" w:firstColumn="1" w:lastColumn="0" w:oddVBand="0" w:evenVBand="0" w:oddHBand="0" w:evenHBand="0" w:firstRowFirstColumn="0" w:firstRowLastColumn="0" w:lastRowFirstColumn="0" w:lastRowLastColumn="0"/>
-            <w:tcW w:w="9350" w:type="dxa"/>
-            <w:tcBorders>
-              <w:right w:val="none" w:sz="0" w:space="0" w:color="auto"/>
-            </w:tcBorders>
-          </w:tcPr>
-          <w:p>
-            <w:pPr>
-              <w:pStyle w:val="ListParagraph1"/>
-              <w:ind w:left="0" w:firstLine="0"/>
-              <w:rPr>
-                <w:b w:val="0"/>
-              </w:rPr>
-            </w:pPr>
-            <w:r>
-              <w:t>Hậu điều kiện:</w:t>
-            </w:r>
-            <w:r>
-              <w:rPr>
-                <w:b w:val="0"/>
-              </w:rPr>
-              <w:t xml:space="preserve"> </w:t>
-            </w:r>
-          </w:p>
-        </w:tc>
-      </w:tr>
-    </w:tbl>
-    <w:p>
-      <w:pPr>
-        <w:ind w:left="0" w:firstLine="0"/>
-      </w:pPr>
-    </w:p>
-    <w:p>
-      <w:pPr>
-        <w:pStyle w:val="Demuccap1"/>
-        <w:outlineLvl w:val="0"/>
-      </w:pPr>
-      <w:bookmarkStart w:id="17" w:name="_Toc487891470"/>
-      <w:r>
-        <w:t>Tạo biểu đồ thống kê:</w:t>
       </w:r>
       <w:bookmarkEnd w:id="17"/>
     </w:p>
@@ -7308,7 +7175,6 @@
               <w:ind w:left="0" w:firstLine="0"/>
             </w:pPr>
             <w:r>
-              <w:lastRenderedPageBreak/>
               <w:t>Mã số</w:t>
             </w:r>
             <w:r>
@@ -7316,6 +7182,9 @@
             </w:r>
             <w:r>
               <w:t>_</w:t>
+            </w:r>
+            <w:r>
+              <w:t>10</w:t>
             </w:r>
           </w:p>
         </w:tc>
@@ -7468,6 +7337,7 @@
               </w:rPr>
             </w:pPr>
             <w:r>
+              <w:lastRenderedPageBreak/>
               <w:t xml:space="preserve">Cách kích hoạt: </w:t>
             </w:r>
           </w:p>
@@ -7530,8 +7400,274 @@
       <w:pPr>
         <w:ind w:left="0" w:firstLine="0"/>
       </w:pPr>
-      <w:bookmarkStart w:id="18" w:name="_GoBack"/>
+    </w:p>
+    <w:p>
+      <w:pPr>
+        <w:pStyle w:val="Demuccap1"/>
+        <w:outlineLvl w:val="0"/>
+      </w:pPr>
+      <w:bookmarkStart w:id="18" w:name="_Toc487891470"/>
+      <w:r>
+        <w:t>Tạo biểu đồ thống kê:</w:t>
+      </w:r>
       <w:bookmarkEnd w:id="18"/>
+    </w:p>
+    <w:tbl>
+      <w:tblPr>
+        <w:tblStyle w:val="ListTable3-Accent5"/>
+        <w:tblW w:w="0" w:type="auto"/>
+        <w:tblBorders>
+          <w:insideH w:val="single" w:sz="4" w:space="0" w:color="4472C4" w:themeColor="accent5"/>
+          <w:insideV w:val="single" w:sz="4" w:space="0" w:color="4472C4" w:themeColor="accent5"/>
+        </w:tblBorders>
+        <w:tblLook w:val="04A0" w:firstRow="1" w:lastRow="0" w:firstColumn="1" w:lastColumn="0" w:noHBand="0" w:noVBand="1"/>
+      </w:tblPr>
+      <w:tblGrid>
+        <w:gridCol w:w="8210"/>
+      </w:tblGrid>
+      <w:tr>
+        <w:trPr>
+          <w:cnfStyle w:val="100000000000" w:firstRow="1" w:lastRow="0" w:firstColumn="0" w:lastColumn="0" w:oddVBand="0" w:evenVBand="0" w:oddHBand="0" w:evenHBand="0" w:firstRowFirstColumn="0" w:firstRowLastColumn="0" w:lastRowFirstColumn="0" w:lastRowLastColumn="0"/>
+        </w:trPr>
+        <w:tc>
+          <w:tcPr>
+            <w:cnfStyle w:val="001000000100" w:firstRow="0" w:lastRow="0" w:firstColumn="1" w:lastColumn="0" w:oddVBand="0" w:evenVBand="0" w:oddHBand="0" w:evenHBand="0" w:firstRowFirstColumn="1" w:firstRowLastColumn="0" w:lastRowFirstColumn="0" w:lastRowLastColumn="0"/>
+            <w:tcW w:w="9350" w:type="dxa"/>
+            <w:tcBorders>
+              <w:bottom w:val="none" w:sz="0" w:space="0" w:color="auto"/>
+              <w:right w:val="none" w:sz="0" w:space="0" w:color="auto"/>
+            </w:tcBorders>
+          </w:tcPr>
+          <w:p>
+            <w:pPr>
+              <w:pStyle w:val="ListParagraph1"/>
+              <w:ind w:left="0" w:firstLine="0"/>
+            </w:pPr>
+            <w:r>
+              <w:t>Mã số</w:t>
+            </w:r>
+            <w:r>
+              <w:t>: UC</w:t>
+            </w:r>
+            <w:r>
+              <w:t>_</w:t>
+            </w:r>
+            <w:r>
+              <w:t>11</w:t>
+            </w:r>
+          </w:p>
+        </w:tc>
+      </w:tr>
+      <w:tr>
+        <w:trPr>
+          <w:cnfStyle w:val="000000100000" w:firstRow="0" w:lastRow="0" w:firstColumn="0" w:lastColumn="0" w:oddVBand="0" w:evenVBand="0" w:oddHBand="1" w:evenHBand="0" w:firstRowFirstColumn="0" w:firstRowLastColumn="0" w:lastRowFirstColumn="0" w:lastRowLastColumn="0"/>
+        </w:trPr>
+        <w:tc>
+          <w:tcPr>
+            <w:cnfStyle w:val="001000000000" w:firstRow="0" w:lastRow="0" w:firstColumn="1" w:lastColumn="0" w:oddVBand="0" w:evenVBand="0" w:oddHBand="0" w:evenHBand="0" w:firstRowFirstColumn="0" w:firstRowLastColumn="0" w:lastRowFirstColumn="0" w:lastRowLastColumn="0"/>
+            <w:tcW w:w="9350" w:type="dxa"/>
+            <w:tcBorders>
+              <w:top w:val="none" w:sz="0" w:space="0" w:color="auto"/>
+              <w:bottom w:val="none" w:sz="0" w:space="0" w:color="auto"/>
+              <w:right w:val="none" w:sz="0" w:space="0" w:color="auto"/>
+            </w:tcBorders>
+          </w:tcPr>
+          <w:p>
+            <w:pPr>
+              <w:pStyle w:val="ListParagraph1"/>
+              <w:ind w:left="0" w:firstLine="0"/>
+              <w:rPr>
+                <w:b w:val="0"/>
+              </w:rPr>
+            </w:pPr>
+            <w:r>
+              <w:t>Tên Use Case:</w:t>
+            </w:r>
+            <w:r>
+              <w:rPr>
+                <w:b w:val="0"/>
+              </w:rPr>
+              <w:t xml:space="preserve"> </w:t>
+            </w:r>
+          </w:p>
+        </w:tc>
+      </w:tr>
+      <w:tr>
+        <w:tc>
+          <w:tcPr>
+            <w:cnfStyle w:val="001000000000" w:firstRow="0" w:lastRow="0" w:firstColumn="1" w:lastColumn="0" w:oddVBand="0" w:evenVBand="0" w:oddHBand="0" w:evenHBand="0" w:firstRowFirstColumn="0" w:firstRowLastColumn="0" w:lastRowFirstColumn="0" w:lastRowLastColumn="0"/>
+            <w:tcW w:w="9350" w:type="dxa"/>
+            <w:tcBorders>
+              <w:right w:val="none" w:sz="0" w:space="0" w:color="auto"/>
+            </w:tcBorders>
+          </w:tcPr>
+          <w:p>
+            <w:pPr>
+              <w:pStyle w:val="ListParagraph1"/>
+              <w:ind w:left="0" w:firstLine="0"/>
+              <w:rPr>
+                <w:b w:val="0"/>
+              </w:rPr>
+            </w:pPr>
+            <w:r>
+              <w:t>Mô tả:</w:t>
+            </w:r>
+            <w:r>
+              <w:rPr>
+                <w:b w:val="0"/>
+              </w:rPr>
+              <w:t xml:space="preserve"> </w:t>
+            </w:r>
+          </w:p>
+        </w:tc>
+      </w:tr>
+      <w:tr>
+        <w:trPr>
+          <w:cnfStyle w:val="000000100000" w:firstRow="0" w:lastRow="0" w:firstColumn="0" w:lastColumn="0" w:oddVBand="0" w:evenVBand="0" w:oddHBand="1" w:evenHBand="0" w:firstRowFirstColumn="0" w:firstRowLastColumn="0" w:lastRowFirstColumn="0" w:lastRowLastColumn="0"/>
+        </w:trPr>
+        <w:tc>
+          <w:tcPr>
+            <w:cnfStyle w:val="001000000000" w:firstRow="0" w:lastRow="0" w:firstColumn="1" w:lastColumn="0" w:oddVBand="0" w:evenVBand="0" w:oddHBand="0" w:evenHBand="0" w:firstRowFirstColumn="0" w:firstRowLastColumn="0" w:lastRowFirstColumn="0" w:lastRowLastColumn="0"/>
+            <w:tcW w:w="9350" w:type="dxa"/>
+            <w:tcBorders>
+              <w:top w:val="none" w:sz="0" w:space="0" w:color="auto"/>
+              <w:bottom w:val="none" w:sz="0" w:space="0" w:color="auto"/>
+              <w:right w:val="none" w:sz="0" w:space="0" w:color="auto"/>
+            </w:tcBorders>
+          </w:tcPr>
+          <w:p>
+            <w:pPr>
+              <w:pStyle w:val="ListParagraph1"/>
+              <w:ind w:left="0" w:firstLine="0"/>
+              <w:rPr>
+                <w:b w:val="0"/>
+              </w:rPr>
+            </w:pPr>
+            <w:r>
+              <w:t>Actor chính:</w:t>
+            </w:r>
+            <w:r>
+              <w:rPr>
+                <w:b w:val="0"/>
+              </w:rPr>
+              <w:t xml:space="preserve"> </w:t>
+            </w:r>
+          </w:p>
+        </w:tc>
+      </w:tr>
+      <w:tr>
+        <w:tc>
+          <w:tcPr>
+            <w:cnfStyle w:val="001000000000" w:firstRow="0" w:lastRow="0" w:firstColumn="1" w:lastColumn="0" w:oddVBand="0" w:evenVBand="0" w:oddHBand="0" w:evenHBand="0" w:firstRowFirstColumn="0" w:firstRowLastColumn="0" w:lastRowFirstColumn="0" w:lastRowLastColumn="0"/>
+            <w:tcW w:w="9350" w:type="dxa"/>
+            <w:tcBorders>
+              <w:bottom w:val="single" w:sz="4" w:space="0" w:color="4472C4" w:themeColor="accent5"/>
+              <w:right w:val="none" w:sz="0" w:space="0" w:color="auto"/>
+            </w:tcBorders>
+          </w:tcPr>
+          <w:p>
+            <w:pPr>
+              <w:pStyle w:val="ListParagraph1"/>
+              <w:ind w:left="0" w:firstLine="0"/>
+              <w:rPr>
+                <w:b w:val="0"/>
+              </w:rPr>
+            </w:pPr>
+            <w:r>
+              <w:t>Tiền điều kiện:</w:t>
+            </w:r>
+            <w:r>
+              <w:rPr>
+                <w:b w:val="0"/>
+              </w:rPr>
+              <w:t xml:space="preserve"> </w:t>
+            </w:r>
+          </w:p>
+        </w:tc>
+      </w:tr>
+      <w:tr>
+        <w:trPr>
+          <w:cnfStyle w:val="000000100000" w:firstRow="0" w:lastRow="0" w:firstColumn="0" w:lastColumn="0" w:oddVBand="0" w:evenVBand="0" w:oddHBand="1" w:evenHBand="0" w:firstRowFirstColumn="0" w:firstRowLastColumn="0" w:lastRowFirstColumn="0" w:lastRowLastColumn="0"/>
+        </w:trPr>
+        <w:tc>
+          <w:tcPr>
+            <w:cnfStyle w:val="001000000000" w:firstRow="0" w:lastRow="0" w:firstColumn="1" w:lastColumn="0" w:oddVBand="0" w:evenVBand="0" w:oddHBand="0" w:evenHBand="0" w:firstRowFirstColumn="0" w:firstRowLastColumn="0" w:lastRowFirstColumn="0" w:lastRowLastColumn="0"/>
+            <w:tcW w:w="9350" w:type="dxa"/>
+            <w:tcBorders>
+              <w:right w:val="single" w:sz="4" w:space="0" w:color="4472C4" w:themeColor="accent5"/>
+            </w:tcBorders>
+          </w:tcPr>
+          <w:p>
+            <w:pPr>
+              <w:pStyle w:val="ListParagraph1"/>
+              <w:ind w:left="0" w:firstLine="0"/>
+              <w:rPr>
+                <w:b w:val="0"/>
+              </w:rPr>
+            </w:pPr>
+            <w:r>
+              <w:t xml:space="preserve">Cách kích hoạt: </w:t>
+            </w:r>
+          </w:p>
+        </w:tc>
+      </w:tr>
+      <w:tr>
+        <w:tc>
+          <w:tcPr>
+            <w:cnfStyle w:val="001000000000" w:firstRow="0" w:lastRow="0" w:firstColumn="1" w:lastColumn="0" w:oddVBand="0" w:evenVBand="0" w:oddHBand="0" w:evenHBand="0" w:firstRowFirstColumn="0" w:firstRowLastColumn="0" w:lastRowFirstColumn="0" w:lastRowLastColumn="0"/>
+            <w:tcW w:w="9350" w:type="dxa"/>
+            <w:tcBorders>
+              <w:right w:val="none" w:sz="0" w:space="0" w:color="auto"/>
+            </w:tcBorders>
+          </w:tcPr>
+          <w:p>
+            <w:pPr>
+              <w:pStyle w:val="ListParagraph1"/>
+              <w:ind w:left="0" w:firstLine="0"/>
+            </w:pPr>
+            <w:r>
+              <w:t>Các luồng xử lý:</w:t>
+            </w:r>
+          </w:p>
+        </w:tc>
+      </w:tr>
+      <w:tr>
+        <w:trPr>
+          <w:cnfStyle w:val="000000100000" w:firstRow="0" w:lastRow="0" w:firstColumn="0" w:lastColumn="0" w:oddVBand="0" w:evenVBand="0" w:oddHBand="1" w:evenHBand="0" w:firstRowFirstColumn="0" w:firstRowLastColumn="0" w:lastRowFirstColumn="0" w:lastRowLastColumn="0"/>
+        </w:trPr>
+        <w:tc>
+          <w:tcPr>
+            <w:cnfStyle w:val="001000000000" w:firstRow="0" w:lastRow="0" w:firstColumn="1" w:lastColumn="0" w:oddVBand="0" w:evenVBand="0" w:oddHBand="0" w:evenHBand="0" w:firstRowFirstColumn="0" w:firstRowLastColumn="0" w:lastRowFirstColumn="0" w:lastRowLastColumn="0"/>
+            <w:tcW w:w="9350" w:type="dxa"/>
+            <w:tcBorders>
+              <w:right w:val="none" w:sz="0" w:space="0" w:color="auto"/>
+            </w:tcBorders>
+          </w:tcPr>
+          <w:p>
+            <w:pPr>
+              <w:pStyle w:val="ListParagraph1"/>
+              <w:ind w:left="0" w:firstLine="0"/>
+              <w:rPr>
+                <w:b w:val="0"/>
+              </w:rPr>
+            </w:pPr>
+            <w:r>
+              <w:t>Hậu điều kiện:</w:t>
+            </w:r>
+            <w:r>
+              <w:rPr>
+                <w:b w:val="0"/>
+              </w:rPr>
+              <w:t xml:space="preserve"> </w:t>
+            </w:r>
+          </w:p>
+        </w:tc>
+      </w:tr>
+    </w:tbl>
+    <w:p>
+      <w:pPr>
+        <w:ind w:left="0" w:firstLine="0"/>
+      </w:pPr>
     </w:p>
     <w:p>
       <w:pPr>
@@ -8188,7 +8324,6 @@
               </w:rPr>
             </w:pPr>
             <w:r>
-              <w:lastRenderedPageBreak/>
               <w:t>Mô tả:</w:t>
             </w:r>
             <w:r>
@@ -9149,7 +9284,6 @@
               </w:rPr>
             </w:pPr>
             <w:r>
-              <w:lastRenderedPageBreak/>
               <w:t>Mô tả:</w:t>
             </w:r>
             <w:r>
@@ -9718,7 +9852,7 @@
         <v:path o:extrusionok="f" gradientshapeok="t" o:connecttype="rect"/>
         <o:lock v:ext="edit" aspectratio="t"/>
       </v:shapetype>
-      <v:shape id="_x0000_i1033" type="#_x0000_t75" style="width:2in;height:2in" o:bullet="t">
+      <v:shape id="_x0000_i1042" type="#_x0000_t75" style="width:2in;height:2in" o:bullet="t">
         <v:imagedata r:id="rId1" o:title=""/>
       </v:shape>
     </w:pict>
@@ -11547,6 +11681,92 @@
     </w:lvl>
   </w:abstractNum>
   <w:abstractNum w:abstractNumId="20" w15:restartNumberingAfterBreak="0">
+    <w:nsid w:val="2769337D"/>
+    <w:multiLevelType w:val="hybridMultilevel"/>
+    <w:tmpl w:val="15C6C4F0"/>
+    <w:lvl w:ilvl="0" w:tplc="0409000F">
+      <w:start w:val="1"/>
+      <w:numFmt w:val="decimal"/>
+      <w:lvlText w:val="%1."/>
+      <w:lvlJc w:val="left"/>
+      <w:pPr>
+        <w:ind w:left="720" w:hanging="360"/>
+      </w:pPr>
+    </w:lvl>
+    <w:lvl w:ilvl="1" w:tplc="04090019" w:tentative="1">
+      <w:start w:val="1"/>
+      <w:numFmt w:val="lowerLetter"/>
+      <w:lvlText w:val="%2."/>
+      <w:lvlJc w:val="left"/>
+      <w:pPr>
+        <w:ind w:left="1440" w:hanging="360"/>
+      </w:pPr>
+    </w:lvl>
+    <w:lvl w:ilvl="2" w:tplc="0409001B" w:tentative="1">
+      <w:start w:val="1"/>
+      <w:numFmt w:val="lowerRoman"/>
+      <w:lvlText w:val="%3."/>
+      <w:lvlJc w:val="right"/>
+      <w:pPr>
+        <w:ind w:left="2160" w:hanging="180"/>
+      </w:pPr>
+    </w:lvl>
+    <w:lvl w:ilvl="3" w:tplc="0409000F" w:tentative="1">
+      <w:start w:val="1"/>
+      <w:numFmt w:val="decimal"/>
+      <w:lvlText w:val="%4."/>
+      <w:lvlJc w:val="left"/>
+      <w:pPr>
+        <w:ind w:left="2880" w:hanging="360"/>
+      </w:pPr>
+    </w:lvl>
+    <w:lvl w:ilvl="4" w:tplc="04090019" w:tentative="1">
+      <w:start w:val="1"/>
+      <w:numFmt w:val="lowerLetter"/>
+      <w:lvlText w:val="%5."/>
+      <w:lvlJc w:val="left"/>
+      <w:pPr>
+        <w:ind w:left="3600" w:hanging="360"/>
+      </w:pPr>
+    </w:lvl>
+    <w:lvl w:ilvl="5" w:tplc="0409001B" w:tentative="1">
+      <w:start w:val="1"/>
+      <w:numFmt w:val="lowerRoman"/>
+      <w:lvlText w:val="%6."/>
+      <w:lvlJc w:val="right"/>
+      <w:pPr>
+        <w:ind w:left="4320" w:hanging="180"/>
+      </w:pPr>
+    </w:lvl>
+    <w:lvl w:ilvl="6" w:tplc="0409000F" w:tentative="1">
+      <w:start w:val="1"/>
+      <w:numFmt w:val="decimal"/>
+      <w:lvlText w:val="%7."/>
+      <w:lvlJc w:val="left"/>
+      <w:pPr>
+        <w:ind w:left="5040" w:hanging="360"/>
+      </w:pPr>
+    </w:lvl>
+    <w:lvl w:ilvl="7" w:tplc="04090019" w:tentative="1">
+      <w:start w:val="1"/>
+      <w:numFmt w:val="lowerLetter"/>
+      <w:lvlText w:val="%8."/>
+      <w:lvlJc w:val="left"/>
+      <w:pPr>
+        <w:ind w:left="5760" w:hanging="360"/>
+      </w:pPr>
+    </w:lvl>
+    <w:lvl w:ilvl="8" w:tplc="0409001B" w:tentative="1">
+      <w:start w:val="1"/>
+      <w:numFmt w:val="lowerRoman"/>
+      <w:lvlText w:val="%9."/>
+      <w:lvlJc w:val="right"/>
+      <w:pPr>
+        <w:ind w:left="6480" w:hanging="180"/>
+      </w:pPr>
+    </w:lvl>
+  </w:abstractNum>
+  <w:abstractNum w:abstractNumId="21" w15:restartNumberingAfterBreak="0">
     <w:nsid w:val="2F4072ED"/>
     <w:multiLevelType w:val="multilevel"/>
     <w:tmpl w:val="2F4072ED"/>
@@ -11639,7 +11859,7 @@
       </w:pPr>
     </w:lvl>
   </w:abstractNum>
-  <w:abstractNum w:abstractNumId="21" w15:restartNumberingAfterBreak="0">
+  <w:abstractNum w:abstractNumId="22" w15:restartNumberingAfterBreak="0">
     <w:nsid w:val="3294275D"/>
     <w:multiLevelType w:val="hybridMultilevel"/>
     <w:tmpl w:val="8A0098A8"/>
@@ -11725,7 +11945,7 @@
       </w:pPr>
     </w:lvl>
   </w:abstractNum>
-  <w:abstractNum w:abstractNumId="22" w15:restartNumberingAfterBreak="0">
+  <w:abstractNum w:abstractNumId="23" w15:restartNumberingAfterBreak="0">
     <w:nsid w:val="33841F82"/>
     <w:multiLevelType w:val="multilevel"/>
     <w:tmpl w:val="33841F82"/>
@@ -11909,7 +12129,7 @@
       </w:rPr>
     </w:lvl>
   </w:abstractNum>
-  <w:abstractNum w:abstractNumId="23" w15:restartNumberingAfterBreak="0">
+  <w:abstractNum w:abstractNumId="24" w15:restartNumberingAfterBreak="0">
     <w:nsid w:val="33A217C2"/>
     <w:multiLevelType w:val="hybridMultilevel"/>
     <w:tmpl w:val="29A05128"/>
@@ -11995,7 +12215,7 @@
       </w:pPr>
     </w:lvl>
   </w:abstractNum>
-  <w:abstractNum w:abstractNumId="24" w15:restartNumberingAfterBreak="0">
+  <w:abstractNum w:abstractNumId="25" w15:restartNumberingAfterBreak="0">
     <w:nsid w:val="3AAE7538"/>
     <w:multiLevelType w:val="multilevel"/>
     <w:tmpl w:val="3AAE7538"/>
@@ -12087,7 +12307,7 @@
       </w:pPr>
     </w:lvl>
   </w:abstractNum>
-  <w:abstractNum w:abstractNumId="25" w15:restartNumberingAfterBreak="0">
+  <w:abstractNum w:abstractNumId="26" w15:restartNumberingAfterBreak="0">
     <w:nsid w:val="43317E52"/>
     <w:multiLevelType w:val="hybridMultilevel"/>
     <w:tmpl w:val="5666EA60"/>
@@ -12173,7 +12393,7 @@
       </w:pPr>
     </w:lvl>
   </w:abstractNum>
-  <w:abstractNum w:abstractNumId="26" w15:restartNumberingAfterBreak="0">
+  <w:abstractNum w:abstractNumId="27" w15:restartNumberingAfterBreak="0">
     <w:nsid w:val="45115CCA"/>
     <w:multiLevelType w:val="multilevel"/>
     <w:tmpl w:val="45115CCA"/>
@@ -12266,7 +12486,7 @@
       </w:pPr>
     </w:lvl>
   </w:abstractNum>
-  <w:abstractNum w:abstractNumId="27" w15:restartNumberingAfterBreak="0">
+  <w:abstractNum w:abstractNumId="28" w15:restartNumberingAfterBreak="0">
     <w:nsid w:val="46B24DFC"/>
     <w:multiLevelType w:val="multilevel"/>
     <w:tmpl w:val="46B24DFC"/>
@@ -12407,7 +12627,7 @@
       </w:rPr>
     </w:lvl>
   </w:abstractNum>
-  <w:abstractNum w:abstractNumId="28" w15:restartNumberingAfterBreak="0">
+  <w:abstractNum w:abstractNumId="29" w15:restartNumberingAfterBreak="0">
     <w:nsid w:val="49463513"/>
     <w:multiLevelType w:val="multilevel"/>
     <w:tmpl w:val="49463513"/>
@@ -12523,7 +12743,7 @@
       </w:rPr>
     </w:lvl>
   </w:abstractNum>
-  <w:abstractNum w:abstractNumId="29" w15:restartNumberingAfterBreak="0">
+  <w:abstractNum w:abstractNumId="30" w15:restartNumberingAfterBreak="0">
     <w:nsid w:val="504B1E64"/>
     <w:multiLevelType w:val="hybridMultilevel"/>
     <w:tmpl w:val="CB200E46"/>
@@ -12609,7 +12829,7 @@
       </w:pPr>
     </w:lvl>
   </w:abstractNum>
-  <w:abstractNum w:abstractNumId="30" w15:restartNumberingAfterBreak="0">
+  <w:abstractNum w:abstractNumId="31" w15:restartNumberingAfterBreak="0">
     <w:nsid w:val="53547B1B"/>
     <w:multiLevelType w:val="multilevel"/>
     <w:tmpl w:val="53547B1B"/>
@@ -12702,7 +12922,7 @@
       </w:pPr>
     </w:lvl>
   </w:abstractNum>
-  <w:abstractNum w:abstractNumId="31" w15:restartNumberingAfterBreak="0">
+  <w:abstractNum w:abstractNumId="32" w15:restartNumberingAfterBreak="0">
     <w:nsid w:val="53937735"/>
     <w:multiLevelType w:val="multilevel"/>
     <w:tmpl w:val="53937735"/>
@@ -12795,7 +13015,7 @@
       </w:pPr>
     </w:lvl>
   </w:abstractNum>
-  <w:abstractNum w:abstractNumId="32" w15:restartNumberingAfterBreak="0">
+  <w:abstractNum w:abstractNumId="33" w15:restartNumberingAfterBreak="0">
     <w:nsid w:val="576B5DFB"/>
     <w:multiLevelType w:val="multilevel"/>
     <w:tmpl w:val="576B5DFB"/>
@@ -12887,7 +13107,7 @@
       </w:pPr>
     </w:lvl>
   </w:abstractNum>
-  <w:abstractNum w:abstractNumId="33" w15:restartNumberingAfterBreak="0">
+  <w:abstractNum w:abstractNumId="34" w15:restartNumberingAfterBreak="0">
     <w:nsid w:val="5BE7777E"/>
     <w:multiLevelType w:val="multilevel"/>
     <w:tmpl w:val="5BE7777E"/>
@@ -12977,7 +13197,7 @@
       </w:pPr>
     </w:lvl>
   </w:abstractNum>
-  <w:abstractNum w:abstractNumId="34" w15:restartNumberingAfterBreak="0">
+  <w:abstractNum w:abstractNumId="35" w15:restartNumberingAfterBreak="0">
     <w:nsid w:val="60171970"/>
     <w:multiLevelType w:val="hybridMultilevel"/>
     <w:tmpl w:val="8A0098A8"/>
@@ -13063,7 +13283,7 @@
       </w:pPr>
     </w:lvl>
   </w:abstractNum>
-  <w:abstractNum w:abstractNumId="35" w15:restartNumberingAfterBreak="0">
+  <w:abstractNum w:abstractNumId="36" w15:restartNumberingAfterBreak="0">
     <w:nsid w:val="67BC6E2A"/>
     <w:multiLevelType w:val="hybridMultilevel"/>
     <w:tmpl w:val="CB200E46"/>
@@ -13149,7 +13369,7 @@
       </w:pPr>
     </w:lvl>
   </w:abstractNum>
-  <w:abstractNum w:abstractNumId="36" w15:restartNumberingAfterBreak="0">
+  <w:abstractNum w:abstractNumId="37" w15:restartNumberingAfterBreak="0">
     <w:nsid w:val="680257A7"/>
     <w:multiLevelType w:val="multilevel"/>
     <w:tmpl w:val="680257A7"/>
@@ -13241,7 +13461,7 @@
       </w:pPr>
     </w:lvl>
   </w:abstractNum>
-  <w:abstractNum w:abstractNumId="37" w15:restartNumberingAfterBreak="0">
+  <w:abstractNum w:abstractNumId="38" w15:restartNumberingAfterBreak="0">
     <w:nsid w:val="707A58BF"/>
     <w:multiLevelType w:val="hybridMultilevel"/>
     <w:tmpl w:val="CB200E46"/>
@@ -13327,7 +13547,7 @@
       </w:pPr>
     </w:lvl>
   </w:abstractNum>
-  <w:abstractNum w:abstractNumId="38" w15:restartNumberingAfterBreak="0">
+  <w:abstractNum w:abstractNumId="39" w15:restartNumberingAfterBreak="0">
     <w:nsid w:val="720C7B18"/>
     <w:multiLevelType w:val="multilevel"/>
     <w:tmpl w:val="720C7B18"/>
@@ -13419,7 +13639,7 @@
       </w:pPr>
     </w:lvl>
   </w:abstractNum>
-  <w:abstractNum w:abstractNumId="39" w15:restartNumberingAfterBreak="0">
+  <w:abstractNum w:abstractNumId="40" w15:restartNumberingAfterBreak="0">
     <w:nsid w:val="738D2AFE"/>
     <w:multiLevelType w:val="multilevel"/>
     <w:tmpl w:val="738D2AFE"/>
@@ -13533,7 +13753,7 @@
       </w:rPr>
     </w:lvl>
   </w:abstractNum>
-  <w:abstractNum w:abstractNumId="40" w15:restartNumberingAfterBreak="0">
+  <w:abstractNum w:abstractNumId="41" w15:restartNumberingAfterBreak="0">
     <w:nsid w:val="747D3BE2"/>
     <w:multiLevelType w:val="multilevel"/>
     <w:tmpl w:val="747D3BE2"/>
@@ -13647,7 +13867,7 @@
       </w:rPr>
     </w:lvl>
   </w:abstractNum>
-  <w:abstractNum w:abstractNumId="41" w15:restartNumberingAfterBreak="0">
+  <w:abstractNum w:abstractNumId="42" w15:restartNumberingAfterBreak="0">
     <w:nsid w:val="77217ECC"/>
     <w:multiLevelType w:val="hybridMultilevel"/>
     <w:tmpl w:val="5666EA60"/>
@@ -13733,7 +13953,7 @@
       </w:pPr>
     </w:lvl>
   </w:abstractNum>
-  <w:abstractNum w:abstractNumId="42" w15:restartNumberingAfterBreak="0">
+  <w:abstractNum w:abstractNumId="43" w15:restartNumberingAfterBreak="0">
     <w:nsid w:val="79255C0C"/>
     <w:multiLevelType w:val="multilevel"/>
     <w:tmpl w:val="79255C0C"/>
@@ -13872,7 +14092,7 @@
       </w:rPr>
     </w:lvl>
   </w:abstractNum>
-  <w:abstractNum w:abstractNumId="43" w15:restartNumberingAfterBreak="0">
+  <w:abstractNum w:abstractNumId="44" w15:restartNumberingAfterBreak="0">
     <w:nsid w:val="7A682BEC"/>
     <w:multiLevelType w:val="multilevel"/>
     <w:tmpl w:val="7A682BEC"/>
@@ -13995,7 +14215,7 @@
     </w:lvl>
   </w:abstractNum>
   <w:num w:numId="1">
-    <w:abstractNumId w:val="31"/>
+    <w:abstractNumId w:val="32"/>
   </w:num>
   <w:num w:numId="2">
     <w:abstractNumId w:val="13"/>
@@ -14004,16 +14224,16 @@
     <w:abstractNumId w:val="18"/>
   </w:num>
   <w:num w:numId="4">
-    <w:abstractNumId w:val="36"/>
+    <w:abstractNumId w:val="37"/>
   </w:num>
   <w:num w:numId="5">
     <w:abstractNumId w:val="4"/>
   </w:num>
   <w:num w:numId="6">
-    <w:abstractNumId w:val="24"/>
+    <w:abstractNumId w:val="25"/>
   </w:num>
   <w:num w:numId="7">
-    <w:abstractNumId w:val="32"/>
+    <w:abstractNumId w:val="33"/>
   </w:num>
   <w:num w:numId="8">
     <w:abstractNumId w:val="5"/>
@@ -14022,25 +14242,25 @@
     <w:abstractNumId w:val="8"/>
   </w:num>
   <w:num w:numId="10">
-    <w:abstractNumId w:val="43"/>
+    <w:abstractNumId w:val="44"/>
   </w:num>
   <w:num w:numId="11">
     <w:abstractNumId w:val="1"/>
   </w:num>
   <w:num w:numId="12">
-    <w:abstractNumId w:val="39"/>
+    <w:abstractNumId w:val="40"/>
   </w:num>
   <w:num w:numId="13">
-    <w:abstractNumId w:val="40"/>
+    <w:abstractNumId w:val="41"/>
   </w:num>
   <w:num w:numId="14">
-    <w:abstractNumId w:val="22"/>
+    <w:abstractNumId w:val="23"/>
   </w:num>
   <w:num w:numId="15">
-    <w:abstractNumId w:val="42"/>
+    <w:abstractNumId w:val="43"/>
   </w:num>
   <w:num w:numId="16">
-    <w:abstractNumId w:val="28"/>
+    <w:abstractNumId w:val="29"/>
   </w:num>
   <w:num w:numId="17">
     <w:abstractNumId w:val="9"/>
@@ -14049,25 +14269,25 @@
     <w:abstractNumId w:val="12"/>
   </w:num>
   <w:num w:numId="19">
-    <w:abstractNumId w:val="38"/>
+    <w:abstractNumId w:val="39"/>
   </w:num>
   <w:num w:numId="20">
     <w:abstractNumId w:val="6"/>
   </w:num>
   <w:num w:numId="21">
-    <w:abstractNumId w:val="27"/>
+    <w:abstractNumId w:val="28"/>
   </w:num>
   <w:num w:numId="22">
-    <w:abstractNumId w:val="33"/>
+    <w:abstractNumId w:val="34"/>
   </w:num>
   <w:num w:numId="23">
-    <w:abstractNumId w:val="30"/>
+    <w:abstractNumId w:val="31"/>
   </w:num>
   <w:num w:numId="24">
-    <w:abstractNumId w:val="20"/>
+    <w:abstractNumId w:val="21"/>
   </w:num>
   <w:num w:numId="25">
-    <w:abstractNumId w:val="26"/>
+    <w:abstractNumId w:val="27"/>
   </w:num>
   <w:num w:numId="26">
     <w:abstractNumId w:val="0"/>
@@ -14076,16 +14296,16 @@
     <w:abstractNumId w:val="16"/>
   </w:num>
   <w:num w:numId="28">
-    <w:abstractNumId w:val="37"/>
+    <w:abstractNumId w:val="38"/>
   </w:num>
   <w:num w:numId="29">
     <w:abstractNumId w:val="11"/>
   </w:num>
   <w:num w:numId="30">
-    <w:abstractNumId w:val="41"/>
+    <w:abstractNumId w:val="42"/>
   </w:num>
   <w:num w:numId="31">
-    <w:abstractNumId w:val="21"/>
+    <w:abstractNumId w:val="22"/>
   </w:num>
   <w:num w:numId="32">
     <w:abstractNumId w:val="3"/>
@@ -14094,22 +14314,22 @@
     <w:abstractNumId w:val="15"/>
   </w:num>
   <w:num w:numId="34">
-    <w:abstractNumId w:val="29"/>
+    <w:abstractNumId w:val="30"/>
   </w:num>
   <w:num w:numId="35">
     <w:abstractNumId w:val="10"/>
   </w:num>
   <w:num w:numId="36">
-    <w:abstractNumId w:val="25"/>
+    <w:abstractNumId w:val="26"/>
   </w:num>
   <w:num w:numId="37">
-    <w:abstractNumId w:val="34"/>
+    <w:abstractNumId w:val="35"/>
   </w:num>
   <w:num w:numId="38">
     <w:abstractNumId w:val="14"/>
   </w:num>
   <w:num w:numId="39">
-    <w:abstractNumId w:val="35"/>
+    <w:abstractNumId w:val="36"/>
   </w:num>
   <w:num w:numId="40">
     <w:abstractNumId w:val="2"/>
@@ -14118,13 +14338,16 @@
     <w:abstractNumId w:val="19"/>
   </w:num>
   <w:num w:numId="42">
-    <w:abstractNumId w:val="23"/>
+    <w:abstractNumId w:val="24"/>
   </w:num>
   <w:num w:numId="43">
     <w:abstractNumId w:val="7"/>
   </w:num>
   <w:num w:numId="44">
     <w:abstractNumId w:val="17"/>
+  </w:num>
+  <w:num w:numId="45">
+    <w:abstractNumId w:val="20"/>
   </w:num>
   <w:numIdMacAtCleanup w:val="44"/>
 </w:numbering>
@@ -18103,7 +18326,7 @@
 </file>
 
 <file path=customXml/itemProps1.xml><?xml version="1.0" encoding="utf-8"?>
-<ds:datastoreItem xmlns:ds="http://schemas.openxmlformats.org/officeDocument/2006/customXml" ds:itemID="{DEB17B9D-0BEC-47A3-AF2F-8188843554DD}">
+<ds:datastoreItem xmlns:ds="http://schemas.openxmlformats.org/officeDocument/2006/customXml" ds:itemID="{AD02A2F7-1DF7-40B4-AF9A-815BBAD10F91}">
   <ds:schemaRefs>
     <ds:schemaRef ds:uri="http://schemas.openxmlformats.org/officeDocument/2006/bibliography"/>
   </ds:schemaRefs>

</xml_diff>

<commit_message>
Đang cập nhật UC_09
</commit_message>
<xml_diff>
--- a/Docs/Requirement/DD_RFID_UC-Specification_v1.0.docx
+++ b/Docs/Requirement/DD_RFID_UC-Specification_v1.0.docx
@@ -6983,13 +6983,7 @@
               <w:rPr>
                 <w:b w:val="0"/>
               </w:rPr>
-              <w:t>Bấm nút ‘</w:t>
-            </w:r>
-            <w:r>
-              <w:rPr>
-                <w:b w:val="0"/>
-              </w:rPr>
-              <w:t xml:space="preserve">Thêm </w:t>
+              <w:t xml:space="preserve">Bấm nút ‘Thêm </w:t>
             </w:r>
             <w:r>
               <w:rPr>
@@ -7001,13 +6995,7 @@
               <w:rPr>
                 <w:b w:val="0"/>
               </w:rPr>
-              <w:t xml:space="preserve"> từ excel</w:t>
-            </w:r>
-            <w:r>
-              <w:rPr>
-                <w:b w:val="0"/>
-              </w:rPr>
-              <w:t>’ trong phần sự kiện trên giao diện quản trị.</w:t>
+              <w:t xml:space="preserve"> từ excel’ trong phần sự kiện trên giao diện quản trị.</w:t>
             </w:r>
           </w:p>
           <w:p>
@@ -7073,9 +7061,96 @@
             <w:pPr>
               <w:pStyle w:val="ListParagraph1"/>
               <w:ind w:left="0" w:firstLine="0"/>
+              <w:rPr>
+                <w:b w:val="0"/>
+              </w:rPr>
             </w:pPr>
             <w:r>
               <w:t>Các luồng xử lý:</w:t>
+            </w:r>
+          </w:p>
+          <w:p>
+            <w:pPr>
+              <w:pStyle w:val="ListParagraph1"/>
+              <w:numPr>
+                <w:ilvl w:val="0"/>
+                <w:numId w:val="46"/>
+              </w:numPr>
+              <w:rPr>
+                <w:b w:val="0"/>
+              </w:rPr>
+            </w:pPr>
+            <w:r>
+              <w:rPr>
+                <w:b w:val="0"/>
+              </w:rPr>
+              <w:t xml:space="preserve">Hiển thị hộp thoại để người quản trị chọn file excel cần </w:t>
+            </w:r>
+            <w:r>
+              <w:rPr>
+                <w:b w:val="0"/>
+              </w:rPr>
+              <w:t>import</w:t>
+            </w:r>
+            <w:r>
+              <w:rPr>
+                <w:b w:val="0"/>
+              </w:rPr>
+              <w:t>.</w:t>
+            </w:r>
+          </w:p>
+          <w:p>
+            <w:pPr>
+              <w:pStyle w:val="ListParagraph1"/>
+              <w:numPr>
+                <w:ilvl w:val="0"/>
+                <w:numId w:val="46"/>
+              </w:numPr>
+              <w:rPr>
+                <w:b w:val="0"/>
+              </w:rPr>
+            </w:pPr>
+            <w:r>
+              <w:rPr>
+                <w:b w:val="0"/>
+              </w:rPr>
+              <w:t>Nhận file, kiểm tra file.</w:t>
+            </w:r>
+          </w:p>
+          <w:p>
+            <w:pPr>
+              <w:pStyle w:val="ListParagraph1"/>
+              <w:numPr>
+                <w:ilvl w:val="0"/>
+                <w:numId w:val="46"/>
+              </w:numPr>
+              <w:rPr>
+                <w:b w:val="0"/>
+              </w:rPr>
+            </w:pPr>
+            <w:r>
+              <w:rPr>
+                <w:b w:val="0"/>
+              </w:rPr>
+              <w:t>Lưu dữ liệu vào cơ sỡ dữ liệu.</w:t>
+            </w:r>
+          </w:p>
+          <w:p>
+            <w:pPr>
+              <w:pStyle w:val="ListParagraph1"/>
+              <w:numPr>
+                <w:ilvl w:val="0"/>
+                <w:numId w:val="46"/>
+              </w:numPr>
+              <w:rPr>
+                <w:b w:val="0"/>
+              </w:rPr>
+            </w:pPr>
+            <w:r>
+              <w:rPr>
+                <w:b w:val="0"/>
+              </w:rPr>
+              <w:t>Khởi động lại trang danh sách đang hiển thị với tất cả dữ liệu bao gồm dư liệu đã import được. Hiển thị thông báo thất bại hoặc thành công (bao nhiêu mẫu tin trên tổng số) sau khi import.</w:t>
             </w:r>
           </w:p>
         </w:tc>
@@ -7100,7 +7175,6 @@
                 <w:b w:val="0"/>
               </w:rPr>
             </w:pPr>
-            <w:bookmarkStart w:id="15" w:name="_GoBack" w:colFirst="0" w:colLast="0"/>
             <w:r>
               <w:t>Hậu điều kiện:</w:t>
             </w:r>
@@ -7110,17 +7184,11 @@
               </w:rPr>
               <w:t xml:space="preserve"> </w:t>
             </w:r>
-            <w:r>
-              <w:rPr>
-                <w:b w:val="0"/>
-                <w:i/>
-              </w:rPr>
-              <w:t>Không có.</w:t>
-            </w:r>
+            <w:bookmarkStart w:id="15" w:name="_GoBack"/>
+            <w:bookmarkEnd w:id="15"/>
           </w:p>
         </w:tc>
       </w:tr>
-      <w:bookmarkEnd w:id="15"/>
     </w:tbl>
     <w:p>
       <w:pPr>
@@ -7135,6 +7203,7 @@
       <w:bookmarkStart w:id="16" w:name="UC_10"/>
       <w:bookmarkStart w:id="17" w:name="_Toc487891469"/>
       <w:r>
+        <w:lastRenderedPageBreak/>
         <w:t>Xem kết quả điểm danh</w:t>
       </w:r>
       <w:bookmarkEnd w:id="16"/>
@@ -7337,7 +7406,6 @@
               </w:rPr>
             </w:pPr>
             <w:r>
-              <w:lastRenderedPageBreak/>
               <w:t xml:space="preserve">Cách kích hoạt: </w:t>
             </w:r>
           </w:p>
@@ -8021,6 +8089,7 @@
               </w:rPr>
             </w:pPr>
             <w:r>
+              <w:lastRenderedPageBreak/>
               <w:t>Tên Use Case:</w:t>
             </w:r>
             <w:r>
@@ -8981,6 +9050,7 @@
               </w:rPr>
             </w:pPr>
             <w:r>
+              <w:lastRenderedPageBreak/>
               <w:t>Tên Use Case:</w:t>
             </w:r>
             <w:r>
@@ -9695,7 +9765,7 @@
           <w:rPr>
             <w:noProof/>
           </w:rPr>
-          <w:t>8</w:t>
+          <w:t>7</w:t>
         </w:r>
         <w:r>
           <w:rPr>
@@ -9852,7 +9922,7 @@
         <v:path o:extrusionok="f" gradientshapeok="t" o:connecttype="rect"/>
         <o:lock v:ext="edit" aspectratio="t"/>
       </v:shapetype>
-      <v:shape id="_x0000_i1042" type="#_x0000_t75" style="width:2in;height:2in" o:bullet="t">
+      <v:shape id="_x0000_i1041" type="#_x0000_t75" style="width:2in;height:2in" o:bullet="t">
         <v:imagedata r:id="rId1" o:title=""/>
       </v:shape>
     </w:pict>
@@ -11501,6 +11571,92 @@
     </w:lvl>
   </w:abstractNum>
   <w:abstractNum w:abstractNumId="18" w15:restartNumberingAfterBreak="0">
+    <w:nsid w:val="241B6971"/>
+    <w:multiLevelType w:val="hybridMultilevel"/>
+    <w:tmpl w:val="AC165D58"/>
+    <w:lvl w:ilvl="0" w:tplc="0409000F">
+      <w:start w:val="1"/>
+      <w:numFmt w:val="decimal"/>
+      <w:lvlText w:val="%1."/>
+      <w:lvlJc w:val="left"/>
+      <w:pPr>
+        <w:ind w:left="720" w:hanging="360"/>
+      </w:pPr>
+    </w:lvl>
+    <w:lvl w:ilvl="1" w:tplc="04090019" w:tentative="1">
+      <w:start w:val="1"/>
+      <w:numFmt w:val="lowerLetter"/>
+      <w:lvlText w:val="%2."/>
+      <w:lvlJc w:val="left"/>
+      <w:pPr>
+        <w:ind w:left="1440" w:hanging="360"/>
+      </w:pPr>
+    </w:lvl>
+    <w:lvl w:ilvl="2" w:tplc="0409001B" w:tentative="1">
+      <w:start w:val="1"/>
+      <w:numFmt w:val="lowerRoman"/>
+      <w:lvlText w:val="%3."/>
+      <w:lvlJc w:val="right"/>
+      <w:pPr>
+        <w:ind w:left="2160" w:hanging="180"/>
+      </w:pPr>
+    </w:lvl>
+    <w:lvl w:ilvl="3" w:tplc="0409000F" w:tentative="1">
+      <w:start w:val="1"/>
+      <w:numFmt w:val="decimal"/>
+      <w:lvlText w:val="%4."/>
+      <w:lvlJc w:val="left"/>
+      <w:pPr>
+        <w:ind w:left="2880" w:hanging="360"/>
+      </w:pPr>
+    </w:lvl>
+    <w:lvl w:ilvl="4" w:tplc="04090019" w:tentative="1">
+      <w:start w:val="1"/>
+      <w:numFmt w:val="lowerLetter"/>
+      <w:lvlText w:val="%5."/>
+      <w:lvlJc w:val="left"/>
+      <w:pPr>
+        <w:ind w:left="3600" w:hanging="360"/>
+      </w:pPr>
+    </w:lvl>
+    <w:lvl w:ilvl="5" w:tplc="0409001B" w:tentative="1">
+      <w:start w:val="1"/>
+      <w:numFmt w:val="lowerRoman"/>
+      <w:lvlText w:val="%6."/>
+      <w:lvlJc w:val="right"/>
+      <w:pPr>
+        <w:ind w:left="4320" w:hanging="180"/>
+      </w:pPr>
+    </w:lvl>
+    <w:lvl w:ilvl="6" w:tplc="0409000F" w:tentative="1">
+      <w:start w:val="1"/>
+      <w:numFmt w:val="decimal"/>
+      <w:lvlText w:val="%7."/>
+      <w:lvlJc w:val="left"/>
+      <w:pPr>
+        <w:ind w:left="5040" w:hanging="360"/>
+      </w:pPr>
+    </w:lvl>
+    <w:lvl w:ilvl="7" w:tplc="04090019" w:tentative="1">
+      <w:start w:val="1"/>
+      <w:numFmt w:val="lowerLetter"/>
+      <w:lvlText w:val="%8."/>
+      <w:lvlJc w:val="left"/>
+      <w:pPr>
+        <w:ind w:left="5760" w:hanging="360"/>
+      </w:pPr>
+    </w:lvl>
+    <w:lvl w:ilvl="8" w:tplc="0409001B" w:tentative="1">
+      <w:start w:val="1"/>
+      <w:numFmt w:val="lowerRoman"/>
+      <w:lvlText w:val="%9."/>
+      <w:lvlJc w:val="right"/>
+      <w:pPr>
+        <w:ind w:left="6480" w:hanging="180"/>
+      </w:pPr>
+    </w:lvl>
+  </w:abstractNum>
+  <w:abstractNum w:abstractNumId="19" w15:restartNumberingAfterBreak="0">
     <w:nsid w:val="252238B1"/>
     <w:multiLevelType w:val="multilevel"/>
     <w:tmpl w:val="252238B1"/>
@@ -11594,7 +11750,7 @@
       </w:pPr>
     </w:lvl>
   </w:abstractNum>
-  <w:abstractNum w:abstractNumId="19" w15:restartNumberingAfterBreak="0">
+  <w:abstractNum w:abstractNumId="20" w15:restartNumberingAfterBreak="0">
     <w:nsid w:val="275F331B"/>
     <w:multiLevelType w:val="hybridMultilevel"/>
     <w:tmpl w:val="5666EA60"/>
@@ -11680,7 +11836,7 @@
       </w:pPr>
     </w:lvl>
   </w:abstractNum>
-  <w:abstractNum w:abstractNumId="20" w15:restartNumberingAfterBreak="0">
+  <w:abstractNum w:abstractNumId="21" w15:restartNumberingAfterBreak="0">
     <w:nsid w:val="2769337D"/>
     <w:multiLevelType w:val="hybridMultilevel"/>
     <w:tmpl w:val="15C6C4F0"/>
@@ -11766,7 +11922,7 @@
       </w:pPr>
     </w:lvl>
   </w:abstractNum>
-  <w:abstractNum w:abstractNumId="21" w15:restartNumberingAfterBreak="0">
+  <w:abstractNum w:abstractNumId="22" w15:restartNumberingAfterBreak="0">
     <w:nsid w:val="2F4072ED"/>
     <w:multiLevelType w:val="multilevel"/>
     <w:tmpl w:val="2F4072ED"/>
@@ -11859,7 +12015,7 @@
       </w:pPr>
     </w:lvl>
   </w:abstractNum>
-  <w:abstractNum w:abstractNumId="22" w15:restartNumberingAfterBreak="0">
+  <w:abstractNum w:abstractNumId="23" w15:restartNumberingAfterBreak="0">
     <w:nsid w:val="3294275D"/>
     <w:multiLevelType w:val="hybridMultilevel"/>
     <w:tmpl w:val="8A0098A8"/>
@@ -11945,7 +12101,7 @@
       </w:pPr>
     </w:lvl>
   </w:abstractNum>
-  <w:abstractNum w:abstractNumId="23" w15:restartNumberingAfterBreak="0">
+  <w:abstractNum w:abstractNumId="24" w15:restartNumberingAfterBreak="0">
     <w:nsid w:val="33841F82"/>
     <w:multiLevelType w:val="multilevel"/>
     <w:tmpl w:val="33841F82"/>
@@ -12129,7 +12285,7 @@
       </w:rPr>
     </w:lvl>
   </w:abstractNum>
-  <w:abstractNum w:abstractNumId="24" w15:restartNumberingAfterBreak="0">
+  <w:abstractNum w:abstractNumId="25" w15:restartNumberingAfterBreak="0">
     <w:nsid w:val="33A217C2"/>
     <w:multiLevelType w:val="hybridMultilevel"/>
     <w:tmpl w:val="29A05128"/>
@@ -12215,7 +12371,7 @@
       </w:pPr>
     </w:lvl>
   </w:abstractNum>
-  <w:abstractNum w:abstractNumId="25" w15:restartNumberingAfterBreak="0">
+  <w:abstractNum w:abstractNumId="26" w15:restartNumberingAfterBreak="0">
     <w:nsid w:val="3AAE7538"/>
     <w:multiLevelType w:val="multilevel"/>
     <w:tmpl w:val="3AAE7538"/>
@@ -12307,7 +12463,7 @@
       </w:pPr>
     </w:lvl>
   </w:abstractNum>
-  <w:abstractNum w:abstractNumId="26" w15:restartNumberingAfterBreak="0">
+  <w:abstractNum w:abstractNumId="27" w15:restartNumberingAfterBreak="0">
     <w:nsid w:val="43317E52"/>
     <w:multiLevelType w:val="hybridMultilevel"/>
     <w:tmpl w:val="5666EA60"/>
@@ -12393,7 +12549,7 @@
       </w:pPr>
     </w:lvl>
   </w:abstractNum>
-  <w:abstractNum w:abstractNumId="27" w15:restartNumberingAfterBreak="0">
+  <w:abstractNum w:abstractNumId="28" w15:restartNumberingAfterBreak="0">
     <w:nsid w:val="45115CCA"/>
     <w:multiLevelType w:val="multilevel"/>
     <w:tmpl w:val="45115CCA"/>
@@ -12486,7 +12642,7 @@
       </w:pPr>
     </w:lvl>
   </w:abstractNum>
-  <w:abstractNum w:abstractNumId="28" w15:restartNumberingAfterBreak="0">
+  <w:abstractNum w:abstractNumId="29" w15:restartNumberingAfterBreak="0">
     <w:nsid w:val="46B24DFC"/>
     <w:multiLevelType w:val="multilevel"/>
     <w:tmpl w:val="46B24DFC"/>
@@ -12627,7 +12783,7 @@
       </w:rPr>
     </w:lvl>
   </w:abstractNum>
-  <w:abstractNum w:abstractNumId="29" w15:restartNumberingAfterBreak="0">
+  <w:abstractNum w:abstractNumId="30" w15:restartNumberingAfterBreak="0">
     <w:nsid w:val="49463513"/>
     <w:multiLevelType w:val="multilevel"/>
     <w:tmpl w:val="49463513"/>
@@ -12743,7 +12899,7 @@
       </w:rPr>
     </w:lvl>
   </w:abstractNum>
-  <w:abstractNum w:abstractNumId="30" w15:restartNumberingAfterBreak="0">
+  <w:abstractNum w:abstractNumId="31" w15:restartNumberingAfterBreak="0">
     <w:nsid w:val="504B1E64"/>
     <w:multiLevelType w:val="hybridMultilevel"/>
     <w:tmpl w:val="CB200E46"/>
@@ -12829,7 +12985,7 @@
       </w:pPr>
     </w:lvl>
   </w:abstractNum>
-  <w:abstractNum w:abstractNumId="31" w15:restartNumberingAfterBreak="0">
+  <w:abstractNum w:abstractNumId="32" w15:restartNumberingAfterBreak="0">
     <w:nsid w:val="53547B1B"/>
     <w:multiLevelType w:val="multilevel"/>
     <w:tmpl w:val="53547B1B"/>
@@ -12922,7 +13078,7 @@
       </w:pPr>
     </w:lvl>
   </w:abstractNum>
-  <w:abstractNum w:abstractNumId="32" w15:restartNumberingAfterBreak="0">
+  <w:abstractNum w:abstractNumId="33" w15:restartNumberingAfterBreak="0">
     <w:nsid w:val="53937735"/>
     <w:multiLevelType w:val="multilevel"/>
     <w:tmpl w:val="53937735"/>
@@ -13015,7 +13171,7 @@
       </w:pPr>
     </w:lvl>
   </w:abstractNum>
-  <w:abstractNum w:abstractNumId="33" w15:restartNumberingAfterBreak="0">
+  <w:abstractNum w:abstractNumId="34" w15:restartNumberingAfterBreak="0">
     <w:nsid w:val="576B5DFB"/>
     <w:multiLevelType w:val="multilevel"/>
     <w:tmpl w:val="576B5DFB"/>
@@ -13107,7 +13263,7 @@
       </w:pPr>
     </w:lvl>
   </w:abstractNum>
-  <w:abstractNum w:abstractNumId="34" w15:restartNumberingAfterBreak="0">
+  <w:abstractNum w:abstractNumId="35" w15:restartNumberingAfterBreak="0">
     <w:nsid w:val="5BE7777E"/>
     <w:multiLevelType w:val="multilevel"/>
     <w:tmpl w:val="5BE7777E"/>
@@ -13197,7 +13353,7 @@
       </w:pPr>
     </w:lvl>
   </w:abstractNum>
-  <w:abstractNum w:abstractNumId="35" w15:restartNumberingAfterBreak="0">
+  <w:abstractNum w:abstractNumId="36" w15:restartNumberingAfterBreak="0">
     <w:nsid w:val="60171970"/>
     <w:multiLevelType w:val="hybridMultilevel"/>
     <w:tmpl w:val="8A0098A8"/>
@@ -13283,7 +13439,7 @@
       </w:pPr>
     </w:lvl>
   </w:abstractNum>
-  <w:abstractNum w:abstractNumId="36" w15:restartNumberingAfterBreak="0">
+  <w:abstractNum w:abstractNumId="37" w15:restartNumberingAfterBreak="0">
     <w:nsid w:val="67BC6E2A"/>
     <w:multiLevelType w:val="hybridMultilevel"/>
     <w:tmpl w:val="CB200E46"/>
@@ -13369,7 +13525,7 @@
       </w:pPr>
     </w:lvl>
   </w:abstractNum>
-  <w:abstractNum w:abstractNumId="37" w15:restartNumberingAfterBreak="0">
+  <w:abstractNum w:abstractNumId="38" w15:restartNumberingAfterBreak="0">
     <w:nsid w:val="680257A7"/>
     <w:multiLevelType w:val="multilevel"/>
     <w:tmpl w:val="680257A7"/>
@@ -13461,7 +13617,7 @@
       </w:pPr>
     </w:lvl>
   </w:abstractNum>
-  <w:abstractNum w:abstractNumId="38" w15:restartNumberingAfterBreak="0">
+  <w:abstractNum w:abstractNumId="39" w15:restartNumberingAfterBreak="0">
     <w:nsid w:val="707A58BF"/>
     <w:multiLevelType w:val="hybridMultilevel"/>
     <w:tmpl w:val="CB200E46"/>
@@ -13547,7 +13703,7 @@
       </w:pPr>
     </w:lvl>
   </w:abstractNum>
-  <w:abstractNum w:abstractNumId="39" w15:restartNumberingAfterBreak="0">
+  <w:abstractNum w:abstractNumId="40" w15:restartNumberingAfterBreak="0">
     <w:nsid w:val="720C7B18"/>
     <w:multiLevelType w:val="multilevel"/>
     <w:tmpl w:val="720C7B18"/>
@@ -13639,7 +13795,7 @@
       </w:pPr>
     </w:lvl>
   </w:abstractNum>
-  <w:abstractNum w:abstractNumId="40" w15:restartNumberingAfterBreak="0">
+  <w:abstractNum w:abstractNumId="41" w15:restartNumberingAfterBreak="0">
     <w:nsid w:val="738D2AFE"/>
     <w:multiLevelType w:val="multilevel"/>
     <w:tmpl w:val="738D2AFE"/>
@@ -13753,7 +13909,7 @@
       </w:rPr>
     </w:lvl>
   </w:abstractNum>
-  <w:abstractNum w:abstractNumId="41" w15:restartNumberingAfterBreak="0">
+  <w:abstractNum w:abstractNumId="42" w15:restartNumberingAfterBreak="0">
     <w:nsid w:val="747D3BE2"/>
     <w:multiLevelType w:val="multilevel"/>
     <w:tmpl w:val="747D3BE2"/>
@@ -13867,7 +14023,7 @@
       </w:rPr>
     </w:lvl>
   </w:abstractNum>
-  <w:abstractNum w:abstractNumId="42" w15:restartNumberingAfterBreak="0">
+  <w:abstractNum w:abstractNumId="43" w15:restartNumberingAfterBreak="0">
     <w:nsid w:val="77217ECC"/>
     <w:multiLevelType w:val="hybridMultilevel"/>
     <w:tmpl w:val="5666EA60"/>
@@ -13953,7 +14109,7 @@
       </w:pPr>
     </w:lvl>
   </w:abstractNum>
-  <w:abstractNum w:abstractNumId="43" w15:restartNumberingAfterBreak="0">
+  <w:abstractNum w:abstractNumId="44" w15:restartNumberingAfterBreak="0">
     <w:nsid w:val="79255C0C"/>
     <w:multiLevelType w:val="multilevel"/>
     <w:tmpl w:val="79255C0C"/>
@@ -14092,7 +14248,7 @@
       </w:rPr>
     </w:lvl>
   </w:abstractNum>
-  <w:abstractNum w:abstractNumId="44" w15:restartNumberingAfterBreak="0">
+  <w:abstractNum w:abstractNumId="45" w15:restartNumberingAfterBreak="0">
     <w:nsid w:val="7A682BEC"/>
     <w:multiLevelType w:val="multilevel"/>
     <w:tmpl w:val="7A682BEC"/>
@@ -14215,25 +14371,25 @@
     </w:lvl>
   </w:abstractNum>
   <w:num w:numId="1">
-    <w:abstractNumId w:val="32"/>
+    <w:abstractNumId w:val="33"/>
   </w:num>
   <w:num w:numId="2">
     <w:abstractNumId w:val="13"/>
   </w:num>
   <w:num w:numId="3">
-    <w:abstractNumId w:val="18"/>
+    <w:abstractNumId w:val="19"/>
   </w:num>
   <w:num w:numId="4">
-    <w:abstractNumId w:val="37"/>
+    <w:abstractNumId w:val="38"/>
   </w:num>
   <w:num w:numId="5">
     <w:abstractNumId w:val="4"/>
   </w:num>
   <w:num w:numId="6">
-    <w:abstractNumId w:val="25"/>
+    <w:abstractNumId w:val="26"/>
   </w:num>
   <w:num w:numId="7">
-    <w:abstractNumId w:val="33"/>
+    <w:abstractNumId w:val="34"/>
   </w:num>
   <w:num w:numId="8">
     <w:abstractNumId w:val="5"/>
@@ -14242,25 +14398,25 @@
     <w:abstractNumId w:val="8"/>
   </w:num>
   <w:num w:numId="10">
-    <w:abstractNumId w:val="44"/>
+    <w:abstractNumId w:val="45"/>
   </w:num>
   <w:num w:numId="11">
     <w:abstractNumId w:val="1"/>
   </w:num>
   <w:num w:numId="12">
-    <w:abstractNumId w:val="40"/>
+    <w:abstractNumId w:val="41"/>
   </w:num>
   <w:num w:numId="13">
-    <w:abstractNumId w:val="41"/>
+    <w:abstractNumId w:val="42"/>
   </w:num>
   <w:num w:numId="14">
-    <w:abstractNumId w:val="23"/>
+    <w:abstractNumId w:val="24"/>
   </w:num>
   <w:num w:numId="15">
-    <w:abstractNumId w:val="43"/>
+    <w:abstractNumId w:val="44"/>
   </w:num>
   <w:num w:numId="16">
-    <w:abstractNumId w:val="29"/>
+    <w:abstractNumId w:val="30"/>
   </w:num>
   <w:num w:numId="17">
     <w:abstractNumId w:val="9"/>
@@ -14269,25 +14425,25 @@
     <w:abstractNumId w:val="12"/>
   </w:num>
   <w:num w:numId="19">
-    <w:abstractNumId w:val="39"/>
+    <w:abstractNumId w:val="40"/>
   </w:num>
   <w:num w:numId="20">
     <w:abstractNumId w:val="6"/>
   </w:num>
   <w:num w:numId="21">
-    <w:abstractNumId w:val="28"/>
+    <w:abstractNumId w:val="29"/>
   </w:num>
   <w:num w:numId="22">
-    <w:abstractNumId w:val="34"/>
+    <w:abstractNumId w:val="35"/>
   </w:num>
   <w:num w:numId="23">
-    <w:abstractNumId w:val="31"/>
+    <w:abstractNumId w:val="32"/>
   </w:num>
   <w:num w:numId="24">
-    <w:abstractNumId w:val="21"/>
+    <w:abstractNumId w:val="22"/>
   </w:num>
   <w:num w:numId="25">
-    <w:abstractNumId w:val="27"/>
+    <w:abstractNumId w:val="28"/>
   </w:num>
   <w:num w:numId="26">
     <w:abstractNumId w:val="0"/>
@@ -14296,16 +14452,16 @@
     <w:abstractNumId w:val="16"/>
   </w:num>
   <w:num w:numId="28">
-    <w:abstractNumId w:val="38"/>
+    <w:abstractNumId w:val="39"/>
   </w:num>
   <w:num w:numId="29">
     <w:abstractNumId w:val="11"/>
   </w:num>
   <w:num w:numId="30">
-    <w:abstractNumId w:val="42"/>
+    <w:abstractNumId w:val="43"/>
   </w:num>
   <w:num w:numId="31">
-    <w:abstractNumId w:val="22"/>
+    <w:abstractNumId w:val="23"/>
   </w:num>
   <w:num w:numId="32">
     <w:abstractNumId w:val="3"/>
@@ -14314,31 +14470,31 @@
     <w:abstractNumId w:val="15"/>
   </w:num>
   <w:num w:numId="34">
-    <w:abstractNumId w:val="30"/>
+    <w:abstractNumId w:val="31"/>
   </w:num>
   <w:num w:numId="35">
     <w:abstractNumId w:val="10"/>
   </w:num>
   <w:num w:numId="36">
-    <w:abstractNumId w:val="26"/>
+    <w:abstractNumId w:val="27"/>
   </w:num>
   <w:num w:numId="37">
-    <w:abstractNumId w:val="35"/>
+    <w:abstractNumId w:val="36"/>
   </w:num>
   <w:num w:numId="38">
     <w:abstractNumId w:val="14"/>
   </w:num>
   <w:num w:numId="39">
-    <w:abstractNumId w:val="36"/>
+    <w:abstractNumId w:val="37"/>
   </w:num>
   <w:num w:numId="40">
     <w:abstractNumId w:val="2"/>
   </w:num>
   <w:num w:numId="41">
-    <w:abstractNumId w:val="19"/>
+    <w:abstractNumId w:val="20"/>
   </w:num>
   <w:num w:numId="42">
-    <w:abstractNumId w:val="24"/>
+    <w:abstractNumId w:val="25"/>
   </w:num>
   <w:num w:numId="43">
     <w:abstractNumId w:val="7"/>
@@ -14347,7 +14503,10 @@
     <w:abstractNumId w:val="17"/>
   </w:num>
   <w:num w:numId="45">
-    <w:abstractNumId w:val="20"/>
+    <w:abstractNumId w:val="21"/>
+  </w:num>
+  <w:num w:numId="46">
+    <w:abstractNumId w:val="18"/>
   </w:num>
   <w:numIdMacAtCleanup w:val="44"/>
 </w:numbering>
@@ -18326,7 +18485,7 @@
 </file>
 
 <file path=customXml/itemProps1.xml><?xml version="1.0" encoding="utf-8"?>
-<ds:datastoreItem xmlns:ds="http://schemas.openxmlformats.org/officeDocument/2006/customXml" ds:itemID="{AD02A2F7-1DF7-40B4-AF9A-815BBAD10F91}">
+<ds:datastoreItem xmlns:ds="http://schemas.openxmlformats.org/officeDocument/2006/customXml" ds:itemID="{05A3D2A8-A534-4488-BB73-D37FF337242B}">
   <ds:schemaRefs>
     <ds:schemaRef ds:uri="http://schemas.openxmlformats.org/officeDocument/2006/bibliography"/>
   </ds:schemaRefs>

</xml_diff>

<commit_message>
Cập nhật UC_09 (1.0 và 1.1)
</commit_message>
<xml_diff>
--- a/Docs/Requirement/DD_RFID_UC-Specification_v1.0.docx
+++ b/Docs/Requirement/DD_RFID_UC-Specification_v1.0.docx
@@ -7114,7 +7114,7 @@
               <w:rPr>
                 <w:b w:val="0"/>
               </w:rPr>
-              <w:t>Nhận file, kiểm tra file.</w:t>
+              <w:t>Nhận file.</w:t>
             </w:r>
           </w:p>
           <w:p>
@@ -7150,7 +7150,83 @@
               <w:rPr>
                 <w:b w:val="0"/>
               </w:rPr>
-              <w:t>Khởi động lại trang danh sách đang hiển thị với tất cả dữ liệu bao gồm dư liệu đã import được. Hiển thị thông báo thất bại hoặc thành công (bao nhiêu mẫu tin trên tổng số) sau khi import.</w:t>
+              <w:t>Nếu lưu trữ thất bại</w:t>
+            </w:r>
+            <w:r>
+              <w:rPr>
+                <w:b w:val="0"/>
+              </w:rPr>
+              <w:t xml:space="preserve"> thực hiện luồng phụ 1.</w:t>
+            </w:r>
+          </w:p>
+          <w:p>
+            <w:pPr>
+              <w:pStyle w:val="ListParagraph1"/>
+              <w:numPr>
+                <w:ilvl w:val="0"/>
+                <w:numId w:val="46"/>
+              </w:numPr>
+              <w:rPr>
+                <w:b w:val="0"/>
+              </w:rPr>
+            </w:pPr>
+            <w:r>
+              <w:rPr>
+                <w:b w:val="0"/>
+              </w:rPr>
+              <w:t>Khởi động lại trang danh sách đang hiển thị với tất cả dữ liệu bao gồm dư liệu đã import được. Hiển thị thông báo thành công</w:t>
+            </w:r>
+            <w:r>
+              <w:rPr>
+                <w:b w:val="0"/>
+              </w:rPr>
+              <w:t xml:space="preserve"> và số mẫu tin thành công</w:t>
+            </w:r>
+            <w:r>
+              <w:rPr>
+                <w:b w:val="0"/>
+              </w:rPr>
+              <w:t xml:space="preserve"> (bao nhiêu mẫu tin trên tổng số</w:t>
+            </w:r>
+            <w:r>
+              <w:rPr>
+                <w:b w:val="0"/>
+              </w:rPr>
+              <w:t xml:space="preserve"> mẫu tin trong file</w:t>
+            </w:r>
+            <w:r>
+              <w:rPr>
+                <w:b w:val="0"/>
+              </w:rPr>
+              <w:t>) sau khi import.</w:t>
+            </w:r>
+          </w:p>
+          <w:p>
+            <w:pPr>
+              <w:pStyle w:val="ListParagraph1"/>
+              <w:ind w:left="0" w:firstLine="0"/>
+            </w:pPr>
+            <w:r>
+              <w:t>Luồng phụ:</w:t>
+            </w:r>
+          </w:p>
+          <w:p>
+            <w:pPr>
+              <w:pStyle w:val="ListParagraph1"/>
+              <w:numPr>
+                <w:ilvl w:val="0"/>
+                <w:numId w:val="47"/>
+              </w:numPr>
+              <w:rPr>
+                <w:b w:val="0"/>
+              </w:rPr>
+            </w:pPr>
+            <w:r>
+              <w:rPr>
+                <w:b w:val="0"/>
+              </w:rPr>
+              <w:lastRenderedPageBreak/>
+              <w:t>Hiển thị thông báo thất bại và yêu cầu kiểm tra lại cấu trúc file import.</w:t>
             </w:r>
           </w:p>
         </w:tc>
@@ -7175,7 +7251,9 @@
                 <w:b w:val="0"/>
               </w:rPr>
             </w:pPr>
-            <w:r>
+            <w:bookmarkStart w:id="15" w:name="_GoBack" w:colFirst="0" w:colLast="0"/>
+            <w:r>
+              <w:lastRenderedPageBreak/>
               <w:t>Hậu điều kiện:</w:t>
             </w:r>
             <w:r>
@@ -7184,11 +7262,17 @@
               </w:rPr>
               <w:t xml:space="preserve"> </w:t>
             </w:r>
-            <w:bookmarkStart w:id="15" w:name="_GoBack"/>
-            <w:bookmarkEnd w:id="15"/>
+            <w:r>
+              <w:rPr>
+                <w:b w:val="0"/>
+                <w:i/>
+              </w:rPr>
+              <w:t>Không có.</w:t>
+            </w:r>
           </w:p>
         </w:tc>
       </w:tr>
+      <w:bookmarkEnd w:id="15"/>
     </w:tbl>
     <w:p>
       <w:pPr>
@@ -7203,7 +7287,6 @@
       <w:bookmarkStart w:id="16" w:name="UC_10"/>
       <w:bookmarkStart w:id="17" w:name="_Toc487891469"/>
       <w:r>
-        <w:lastRenderedPageBreak/>
         <w:t>Xem kết quả điểm danh</w:t>
       </w:r>
       <w:bookmarkEnd w:id="16"/>
@@ -7289,6 +7372,12 @@
               </w:rPr>
               <w:t xml:space="preserve"> </w:t>
             </w:r>
+            <w:r>
+              <w:rPr>
+                <w:b w:val="0"/>
+              </w:rPr>
+              <w:t>Xem kết quả điểm danh.</w:t>
+            </w:r>
           </w:p>
         </w:tc>
       </w:tr>
@@ -7992,6 +8081,7 @@
               </w:rPr>
             </w:pPr>
             <w:r>
+              <w:lastRenderedPageBreak/>
               <w:t>Hậu điều kiện:</w:t>
             </w:r>
             <w:r>
@@ -8089,7 +8179,6 @@
               </w:rPr>
             </w:pPr>
             <w:r>
-              <w:lastRenderedPageBreak/>
               <w:t>Tên Use Case:</w:t>
             </w:r>
             <w:r>
@@ -8956,6 +9045,7 @@
               </w:rPr>
             </w:pPr>
             <w:r>
+              <w:lastRenderedPageBreak/>
               <w:t>Hậu điều kiện:</w:t>
             </w:r>
             <w:r>
@@ -9050,7 +9140,6 @@
               </w:rPr>
             </w:pPr>
             <w:r>
-              <w:lastRenderedPageBreak/>
               <w:t>Tên Use Case:</w:t>
             </w:r>
             <w:r>
@@ -9765,7 +9854,7 @@
           <w:rPr>
             <w:noProof/>
           </w:rPr>
-          <w:t>7</w:t>
+          <w:t>5</w:t>
         </w:r>
         <w:r>
           <w:rPr>
@@ -9922,7 +10011,7 @@
         <v:path o:extrusionok="f" gradientshapeok="t" o:connecttype="rect"/>
         <o:lock v:ext="edit" aspectratio="t"/>
       </v:shapetype>
-      <v:shape id="_x0000_i1041" type="#_x0000_t75" style="width:2in;height:2in" o:bullet="t">
+      <v:shape id="_x0000_i1040" type="#_x0000_t75" style="width:2in;height:2in" o:bullet="t">
         <v:imagedata r:id="rId1" o:title=""/>
       </v:shape>
     </w:pict>
@@ -13172,6 +13261,92 @@
     </w:lvl>
   </w:abstractNum>
   <w:abstractNum w:abstractNumId="34" w15:restartNumberingAfterBreak="0">
+    <w:nsid w:val="53BF1758"/>
+    <w:multiLevelType w:val="hybridMultilevel"/>
+    <w:tmpl w:val="6540B2EC"/>
+    <w:lvl w:ilvl="0" w:tplc="0409000F">
+      <w:start w:val="1"/>
+      <w:numFmt w:val="decimal"/>
+      <w:lvlText w:val="%1."/>
+      <w:lvlJc w:val="left"/>
+      <w:pPr>
+        <w:ind w:left="720" w:hanging="360"/>
+      </w:pPr>
+    </w:lvl>
+    <w:lvl w:ilvl="1" w:tplc="04090019" w:tentative="1">
+      <w:start w:val="1"/>
+      <w:numFmt w:val="lowerLetter"/>
+      <w:lvlText w:val="%2."/>
+      <w:lvlJc w:val="left"/>
+      <w:pPr>
+        <w:ind w:left="1440" w:hanging="360"/>
+      </w:pPr>
+    </w:lvl>
+    <w:lvl w:ilvl="2" w:tplc="0409001B" w:tentative="1">
+      <w:start w:val="1"/>
+      <w:numFmt w:val="lowerRoman"/>
+      <w:lvlText w:val="%3."/>
+      <w:lvlJc w:val="right"/>
+      <w:pPr>
+        <w:ind w:left="2160" w:hanging="180"/>
+      </w:pPr>
+    </w:lvl>
+    <w:lvl w:ilvl="3" w:tplc="0409000F" w:tentative="1">
+      <w:start w:val="1"/>
+      <w:numFmt w:val="decimal"/>
+      <w:lvlText w:val="%4."/>
+      <w:lvlJc w:val="left"/>
+      <w:pPr>
+        <w:ind w:left="2880" w:hanging="360"/>
+      </w:pPr>
+    </w:lvl>
+    <w:lvl w:ilvl="4" w:tplc="04090019" w:tentative="1">
+      <w:start w:val="1"/>
+      <w:numFmt w:val="lowerLetter"/>
+      <w:lvlText w:val="%5."/>
+      <w:lvlJc w:val="left"/>
+      <w:pPr>
+        <w:ind w:left="3600" w:hanging="360"/>
+      </w:pPr>
+    </w:lvl>
+    <w:lvl w:ilvl="5" w:tplc="0409001B" w:tentative="1">
+      <w:start w:val="1"/>
+      <w:numFmt w:val="lowerRoman"/>
+      <w:lvlText w:val="%6."/>
+      <w:lvlJc w:val="right"/>
+      <w:pPr>
+        <w:ind w:left="4320" w:hanging="180"/>
+      </w:pPr>
+    </w:lvl>
+    <w:lvl w:ilvl="6" w:tplc="0409000F" w:tentative="1">
+      <w:start w:val="1"/>
+      <w:numFmt w:val="decimal"/>
+      <w:lvlText w:val="%7."/>
+      <w:lvlJc w:val="left"/>
+      <w:pPr>
+        <w:ind w:left="5040" w:hanging="360"/>
+      </w:pPr>
+    </w:lvl>
+    <w:lvl w:ilvl="7" w:tplc="04090019" w:tentative="1">
+      <w:start w:val="1"/>
+      <w:numFmt w:val="lowerLetter"/>
+      <w:lvlText w:val="%8."/>
+      <w:lvlJc w:val="left"/>
+      <w:pPr>
+        <w:ind w:left="5760" w:hanging="360"/>
+      </w:pPr>
+    </w:lvl>
+    <w:lvl w:ilvl="8" w:tplc="0409001B" w:tentative="1">
+      <w:start w:val="1"/>
+      <w:numFmt w:val="lowerRoman"/>
+      <w:lvlText w:val="%9."/>
+      <w:lvlJc w:val="right"/>
+      <w:pPr>
+        <w:ind w:left="6480" w:hanging="180"/>
+      </w:pPr>
+    </w:lvl>
+  </w:abstractNum>
+  <w:abstractNum w:abstractNumId="35" w15:restartNumberingAfterBreak="0">
     <w:nsid w:val="576B5DFB"/>
     <w:multiLevelType w:val="multilevel"/>
     <w:tmpl w:val="576B5DFB"/>
@@ -13263,7 +13438,7 @@
       </w:pPr>
     </w:lvl>
   </w:abstractNum>
-  <w:abstractNum w:abstractNumId="35" w15:restartNumberingAfterBreak="0">
+  <w:abstractNum w:abstractNumId="36" w15:restartNumberingAfterBreak="0">
     <w:nsid w:val="5BE7777E"/>
     <w:multiLevelType w:val="multilevel"/>
     <w:tmpl w:val="5BE7777E"/>
@@ -13353,7 +13528,7 @@
       </w:pPr>
     </w:lvl>
   </w:abstractNum>
-  <w:abstractNum w:abstractNumId="36" w15:restartNumberingAfterBreak="0">
+  <w:abstractNum w:abstractNumId="37" w15:restartNumberingAfterBreak="0">
     <w:nsid w:val="60171970"/>
     <w:multiLevelType w:val="hybridMultilevel"/>
     <w:tmpl w:val="8A0098A8"/>
@@ -13439,7 +13614,7 @@
       </w:pPr>
     </w:lvl>
   </w:abstractNum>
-  <w:abstractNum w:abstractNumId="37" w15:restartNumberingAfterBreak="0">
+  <w:abstractNum w:abstractNumId="38" w15:restartNumberingAfterBreak="0">
     <w:nsid w:val="67BC6E2A"/>
     <w:multiLevelType w:val="hybridMultilevel"/>
     <w:tmpl w:val="CB200E46"/>
@@ -13525,7 +13700,7 @@
       </w:pPr>
     </w:lvl>
   </w:abstractNum>
-  <w:abstractNum w:abstractNumId="38" w15:restartNumberingAfterBreak="0">
+  <w:abstractNum w:abstractNumId="39" w15:restartNumberingAfterBreak="0">
     <w:nsid w:val="680257A7"/>
     <w:multiLevelType w:val="multilevel"/>
     <w:tmpl w:val="680257A7"/>
@@ -13617,7 +13792,7 @@
       </w:pPr>
     </w:lvl>
   </w:abstractNum>
-  <w:abstractNum w:abstractNumId="39" w15:restartNumberingAfterBreak="0">
+  <w:abstractNum w:abstractNumId="40" w15:restartNumberingAfterBreak="0">
     <w:nsid w:val="707A58BF"/>
     <w:multiLevelType w:val="hybridMultilevel"/>
     <w:tmpl w:val="CB200E46"/>
@@ -13703,7 +13878,7 @@
       </w:pPr>
     </w:lvl>
   </w:abstractNum>
-  <w:abstractNum w:abstractNumId="40" w15:restartNumberingAfterBreak="0">
+  <w:abstractNum w:abstractNumId="41" w15:restartNumberingAfterBreak="0">
     <w:nsid w:val="720C7B18"/>
     <w:multiLevelType w:val="multilevel"/>
     <w:tmpl w:val="720C7B18"/>
@@ -13795,7 +13970,7 @@
       </w:pPr>
     </w:lvl>
   </w:abstractNum>
-  <w:abstractNum w:abstractNumId="41" w15:restartNumberingAfterBreak="0">
+  <w:abstractNum w:abstractNumId="42" w15:restartNumberingAfterBreak="0">
     <w:nsid w:val="738D2AFE"/>
     <w:multiLevelType w:val="multilevel"/>
     <w:tmpl w:val="738D2AFE"/>
@@ -13909,7 +14084,7 @@
       </w:rPr>
     </w:lvl>
   </w:abstractNum>
-  <w:abstractNum w:abstractNumId="42" w15:restartNumberingAfterBreak="0">
+  <w:abstractNum w:abstractNumId="43" w15:restartNumberingAfterBreak="0">
     <w:nsid w:val="747D3BE2"/>
     <w:multiLevelType w:val="multilevel"/>
     <w:tmpl w:val="747D3BE2"/>
@@ -14023,7 +14198,7 @@
       </w:rPr>
     </w:lvl>
   </w:abstractNum>
-  <w:abstractNum w:abstractNumId="43" w15:restartNumberingAfterBreak="0">
+  <w:abstractNum w:abstractNumId="44" w15:restartNumberingAfterBreak="0">
     <w:nsid w:val="77217ECC"/>
     <w:multiLevelType w:val="hybridMultilevel"/>
     <w:tmpl w:val="5666EA60"/>
@@ -14109,7 +14284,7 @@
       </w:pPr>
     </w:lvl>
   </w:abstractNum>
-  <w:abstractNum w:abstractNumId="44" w15:restartNumberingAfterBreak="0">
+  <w:abstractNum w:abstractNumId="45" w15:restartNumberingAfterBreak="0">
     <w:nsid w:val="79255C0C"/>
     <w:multiLevelType w:val="multilevel"/>
     <w:tmpl w:val="79255C0C"/>
@@ -14248,7 +14423,7 @@
       </w:rPr>
     </w:lvl>
   </w:abstractNum>
-  <w:abstractNum w:abstractNumId="45" w15:restartNumberingAfterBreak="0">
+  <w:abstractNum w:abstractNumId="46" w15:restartNumberingAfterBreak="0">
     <w:nsid w:val="7A682BEC"/>
     <w:multiLevelType w:val="multilevel"/>
     <w:tmpl w:val="7A682BEC"/>
@@ -14380,7 +14555,7 @@
     <w:abstractNumId w:val="19"/>
   </w:num>
   <w:num w:numId="4">
-    <w:abstractNumId w:val="38"/>
+    <w:abstractNumId w:val="39"/>
   </w:num>
   <w:num w:numId="5">
     <w:abstractNumId w:val="4"/>
@@ -14389,7 +14564,7 @@
     <w:abstractNumId w:val="26"/>
   </w:num>
   <w:num w:numId="7">
-    <w:abstractNumId w:val="34"/>
+    <w:abstractNumId w:val="35"/>
   </w:num>
   <w:num w:numId="8">
     <w:abstractNumId w:val="5"/>
@@ -14398,22 +14573,22 @@
     <w:abstractNumId w:val="8"/>
   </w:num>
   <w:num w:numId="10">
-    <w:abstractNumId w:val="45"/>
+    <w:abstractNumId w:val="46"/>
   </w:num>
   <w:num w:numId="11">
     <w:abstractNumId w:val="1"/>
   </w:num>
   <w:num w:numId="12">
-    <w:abstractNumId w:val="41"/>
+    <w:abstractNumId w:val="42"/>
   </w:num>
   <w:num w:numId="13">
-    <w:abstractNumId w:val="42"/>
+    <w:abstractNumId w:val="43"/>
   </w:num>
   <w:num w:numId="14">
     <w:abstractNumId w:val="24"/>
   </w:num>
   <w:num w:numId="15">
-    <w:abstractNumId w:val="44"/>
+    <w:abstractNumId w:val="45"/>
   </w:num>
   <w:num w:numId="16">
     <w:abstractNumId w:val="30"/>
@@ -14425,7 +14600,7 @@
     <w:abstractNumId w:val="12"/>
   </w:num>
   <w:num w:numId="19">
-    <w:abstractNumId w:val="40"/>
+    <w:abstractNumId w:val="41"/>
   </w:num>
   <w:num w:numId="20">
     <w:abstractNumId w:val="6"/>
@@ -14434,7 +14609,7 @@
     <w:abstractNumId w:val="29"/>
   </w:num>
   <w:num w:numId="22">
-    <w:abstractNumId w:val="35"/>
+    <w:abstractNumId w:val="36"/>
   </w:num>
   <w:num w:numId="23">
     <w:abstractNumId w:val="32"/>
@@ -14452,13 +14627,13 @@
     <w:abstractNumId w:val="16"/>
   </w:num>
   <w:num w:numId="28">
-    <w:abstractNumId w:val="39"/>
+    <w:abstractNumId w:val="40"/>
   </w:num>
   <w:num w:numId="29">
     <w:abstractNumId w:val="11"/>
   </w:num>
   <w:num w:numId="30">
-    <w:abstractNumId w:val="43"/>
+    <w:abstractNumId w:val="44"/>
   </w:num>
   <w:num w:numId="31">
     <w:abstractNumId w:val="23"/>
@@ -14479,13 +14654,13 @@
     <w:abstractNumId w:val="27"/>
   </w:num>
   <w:num w:numId="37">
-    <w:abstractNumId w:val="36"/>
+    <w:abstractNumId w:val="37"/>
   </w:num>
   <w:num w:numId="38">
     <w:abstractNumId w:val="14"/>
   </w:num>
   <w:num w:numId="39">
-    <w:abstractNumId w:val="37"/>
+    <w:abstractNumId w:val="38"/>
   </w:num>
   <w:num w:numId="40">
     <w:abstractNumId w:val="2"/>
@@ -14507,6 +14682,9 @@
   </w:num>
   <w:num w:numId="46">
     <w:abstractNumId w:val="18"/>
+  </w:num>
+  <w:num w:numId="47">
+    <w:abstractNumId w:val="34"/>
   </w:num>
   <w:numIdMacAtCleanup w:val="44"/>
 </w:numbering>
@@ -18485,7 +18663,7 @@
 </file>
 
 <file path=customXml/itemProps1.xml><?xml version="1.0" encoding="utf-8"?>
-<ds:datastoreItem xmlns:ds="http://schemas.openxmlformats.org/officeDocument/2006/customXml" ds:itemID="{05A3D2A8-A534-4488-BB73-D37FF337242B}">
+<ds:datastoreItem xmlns:ds="http://schemas.openxmlformats.org/officeDocument/2006/customXml" ds:itemID="{57D15B99-F8A6-404F-96D7-66FB1FE27650}">
   <ds:schemaRefs>
     <ds:schemaRef ds:uri="http://schemas.openxmlformats.org/officeDocument/2006/bibliography"/>
   </ds:schemaRefs>

</xml_diff>

<commit_message>
- Cập nhật Mô hình UC Release2 (1.3.3) - Đặc tả UC_10 (đang xử lý chọn API)
</commit_message>
<xml_diff>
--- a/Docs/Requirement/DD_RFID_UC-Specification_v1.0.docx
+++ b/Docs/Requirement/DD_RFID_UC-Specification_v1.0.docx
@@ -7251,7 +7251,6 @@
                 <w:b w:val="0"/>
               </w:rPr>
             </w:pPr>
-            <w:bookmarkStart w:id="15" w:name="_GoBack" w:colFirst="0" w:colLast="0"/>
             <w:r>
               <w:lastRenderedPageBreak/>
               <w:t>Hậu điều kiện:</w:t>
@@ -7272,7 +7271,6 @@
           </w:p>
         </w:tc>
       </w:tr>
-      <w:bookmarkEnd w:id="15"/>
     </w:tbl>
     <w:p>
       <w:pPr>
@@ -7284,16 +7282,16 @@
         <w:pStyle w:val="Demuccap1"/>
         <w:outlineLvl w:val="0"/>
       </w:pPr>
-      <w:bookmarkStart w:id="16" w:name="UC_10"/>
-      <w:bookmarkStart w:id="17" w:name="_Toc487891469"/>
+      <w:bookmarkStart w:id="15" w:name="UC_10"/>
+      <w:bookmarkStart w:id="16" w:name="_Toc487891469"/>
       <w:r>
         <w:t>Xem kết quả điểm danh</w:t>
       </w:r>
-      <w:bookmarkEnd w:id="16"/>
+      <w:bookmarkEnd w:id="15"/>
       <w:r>
         <w:t>:</w:t>
       </w:r>
-      <w:bookmarkEnd w:id="17"/>
+      <w:bookmarkEnd w:id="16"/>
     </w:p>
     <w:tbl>
       <w:tblPr>
@@ -7315,7 +7313,7 @@
         <w:tc>
           <w:tcPr>
             <w:cnfStyle w:val="001000000100" w:firstRow="0" w:lastRow="0" w:firstColumn="1" w:lastColumn="0" w:oddVBand="0" w:evenVBand="0" w:oddHBand="0" w:evenHBand="0" w:firstRowFirstColumn="1" w:firstRowLastColumn="0" w:lastRowFirstColumn="0" w:lastRowLastColumn="0"/>
-            <w:tcW w:w="9350" w:type="dxa"/>
+            <w:tcW w:w="8210" w:type="dxa"/>
             <w:tcBorders>
               <w:bottom w:val="none" w:sz="0" w:space="0" w:color="auto"/>
               <w:right w:val="none" w:sz="0" w:space="0" w:color="auto"/>
@@ -7348,7 +7346,7 @@
         <w:tc>
           <w:tcPr>
             <w:cnfStyle w:val="001000000000" w:firstRow="0" w:lastRow="0" w:firstColumn="1" w:lastColumn="0" w:oddVBand="0" w:evenVBand="0" w:oddHBand="0" w:evenHBand="0" w:firstRowFirstColumn="0" w:firstRowLastColumn="0" w:lastRowFirstColumn="0" w:lastRowLastColumn="0"/>
-            <w:tcW w:w="9350" w:type="dxa"/>
+            <w:tcW w:w="8210" w:type="dxa"/>
             <w:tcBorders>
               <w:top w:val="none" w:sz="0" w:space="0" w:color="auto"/>
               <w:bottom w:val="none" w:sz="0" w:space="0" w:color="auto"/>
@@ -7385,7 +7383,7 @@
         <w:tc>
           <w:tcPr>
             <w:cnfStyle w:val="001000000000" w:firstRow="0" w:lastRow="0" w:firstColumn="1" w:lastColumn="0" w:oddVBand="0" w:evenVBand="0" w:oddHBand="0" w:evenHBand="0" w:firstRowFirstColumn="0" w:firstRowLastColumn="0" w:lastRowFirstColumn="0" w:lastRowLastColumn="0"/>
-            <w:tcW w:w="9350" w:type="dxa"/>
+            <w:tcW w:w="8210" w:type="dxa"/>
             <w:tcBorders>
               <w:right w:val="none" w:sz="0" w:space="0" w:color="auto"/>
             </w:tcBorders>
@@ -7406,6 +7404,12 @@
                 <w:b w:val="0"/>
               </w:rPr>
               <w:t xml:space="preserve"> </w:t>
+            </w:r>
+            <w:r>
+              <w:rPr>
+                <w:b w:val="0"/>
+              </w:rPr>
+              <w:t>Cung cấp các chức năng xem các danh sách điểm danh và biểu đồ thống kê của một sự kiện.</w:t>
             </w:r>
           </w:p>
         </w:tc>
@@ -7417,7 +7421,7 @@
         <w:tc>
           <w:tcPr>
             <w:cnfStyle w:val="001000000000" w:firstRow="0" w:lastRow="0" w:firstColumn="1" w:lastColumn="0" w:oddVBand="0" w:evenVBand="0" w:oddHBand="0" w:evenHBand="0" w:firstRowFirstColumn="0" w:firstRowLastColumn="0" w:lastRowFirstColumn="0" w:lastRowLastColumn="0"/>
-            <w:tcW w:w="9350" w:type="dxa"/>
+            <w:tcW w:w="8210" w:type="dxa"/>
             <w:tcBorders>
               <w:top w:val="none" w:sz="0" w:space="0" w:color="auto"/>
               <w:bottom w:val="none" w:sz="0" w:space="0" w:color="auto"/>
@@ -7441,6 +7445,12 @@
               </w:rPr>
               <w:t xml:space="preserve"> </w:t>
             </w:r>
+            <w:r>
+              <w:rPr>
+                <w:b w:val="0"/>
+              </w:rPr>
+              <w:t>Người quản trị.</w:t>
+            </w:r>
           </w:p>
         </w:tc>
       </w:tr>
@@ -7448,7 +7458,7 @@
         <w:tc>
           <w:tcPr>
             <w:cnfStyle w:val="001000000000" w:firstRow="0" w:lastRow="0" w:firstColumn="1" w:lastColumn="0" w:oddVBand="0" w:evenVBand="0" w:oddHBand="0" w:evenHBand="0" w:firstRowFirstColumn="0" w:firstRowLastColumn="0" w:lastRowFirstColumn="0" w:lastRowLastColumn="0"/>
-            <w:tcW w:w="9350" w:type="dxa"/>
+            <w:tcW w:w="8210" w:type="dxa"/>
             <w:tcBorders>
               <w:bottom w:val="single" w:sz="4" w:space="0" w:color="4472C4" w:themeColor="accent5"/>
               <w:right w:val="none" w:sz="0" w:space="0" w:color="auto"/>
@@ -7463,13 +7473,34 @@
               </w:rPr>
             </w:pPr>
             <w:r>
-              <w:t>Tiền điều kiện:</w:t>
+              <w:t>Tiền điều kiện</w:t>
+            </w:r>
+            <w:r>
+              <w:t>:</w:t>
             </w:r>
             <w:r>
               <w:rPr>
                 <w:b w:val="0"/>
               </w:rPr>
               <w:t xml:space="preserve"> </w:t>
+            </w:r>
+            <w:r>
+              <w:rPr>
+                <w:b w:val="0"/>
+              </w:rPr>
+              <w:t>Đã</w:t>
+            </w:r>
+            <w:r>
+              <w:rPr>
+                <w:b w:val="0"/>
+              </w:rPr>
+              <w:t xml:space="preserve"> đă</w:t>
+            </w:r>
+            <w:r>
+              <w:rPr>
+                <w:b w:val="0"/>
+              </w:rPr>
+              <w:t>ng nhập bằng tài khoản quản trị và đã tổng hợp xong kết quả điểm danh.</w:t>
             </w:r>
           </w:p>
         </w:tc>
@@ -7481,7 +7512,7 @@
         <w:tc>
           <w:tcPr>
             <w:cnfStyle w:val="001000000000" w:firstRow="0" w:lastRow="0" w:firstColumn="1" w:lastColumn="0" w:oddVBand="0" w:evenVBand="0" w:oddHBand="0" w:evenHBand="0" w:firstRowFirstColumn="0" w:firstRowLastColumn="0" w:lastRowFirstColumn="0" w:lastRowLastColumn="0"/>
-            <w:tcW w:w="9350" w:type="dxa"/>
+            <w:tcW w:w="8210" w:type="dxa"/>
             <w:tcBorders>
               <w:right w:val="single" w:sz="4" w:space="0" w:color="4472C4" w:themeColor="accent5"/>
             </w:tcBorders>
@@ -7490,12 +7521,51 @@
             <w:pPr>
               <w:pStyle w:val="ListParagraph1"/>
               <w:ind w:left="0" w:firstLine="0"/>
-              <w:rPr>
-                <w:b w:val="0"/>
-              </w:rPr>
             </w:pPr>
             <w:r>
               <w:t xml:space="preserve">Cách kích hoạt: </w:t>
+            </w:r>
+          </w:p>
+          <w:p>
+            <w:pPr>
+              <w:pStyle w:val="ListParagraph1"/>
+              <w:numPr>
+                <w:ilvl w:val="0"/>
+                <w:numId w:val="48"/>
+              </w:numPr>
+              <w:rPr>
+                <w:b w:val="0"/>
+              </w:rPr>
+            </w:pPr>
+            <w:r>
+              <w:rPr>
+                <w:b w:val="0"/>
+              </w:rPr>
+              <w:t>Chọn phần ‘thống kê điểm danh</w:t>
+            </w:r>
+            <w:r>
+              <w:rPr>
+                <w:b w:val="0"/>
+              </w:rPr>
+              <w:t>’ trên giao diện quản trị.</w:t>
+            </w:r>
+          </w:p>
+          <w:p>
+            <w:pPr>
+              <w:pStyle w:val="ListParagraph1"/>
+              <w:numPr>
+                <w:ilvl w:val="0"/>
+                <w:numId w:val="48"/>
+              </w:numPr>
+              <w:rPr>
+                <w:b w:val="0"/>
+              </w:rPr>
+            </w:pPr>
+            <w:r>
+              <w:rPr>
+                <w:b w:val="0"/>
+              </w:rPr>
+              <w:t>Bấm nút ‘xem kết quả’ của một sự kiện trong phần sự kiện trên giao diện quản trị.</w:t>
             </w:r>
           </w:p>
         </w:tc>
@@ -7504,7 +7574,7 @@
         <w:tc>
           <w:tcPr>
             <w:cnfStyle w:val="001000000000" w:firstRow="0" w:lastRow="0" w:firstColumn="1" w:lastColumn="0" w:oddVBand="0" w:evenVBand="0" w:oddHBand="0" w:evenHBand="0" w:firstRowFirstColumn="0" w:firstRowLastColumn="0" w:lastRowFirstColumn="0" w:lastRowLastColumn="0"/>
-            <w:tcW w:w="9350" w:type="dxa"/>
+            <w:tcW w:w="8210" w:type="dxa"/>
             <w:tcBorders>
               <w:right w:val="none" w:sz="0" w:space="0" w:color="auto"/>
             </w:tcBorders>
@@ -7516,6 +7586,158 @@
             </w:pPr>
             <w:r>
               <w:t>Các luồng xử lý:</w:t>
+            </w:r>
+          </w:p>
+          <w:p>
+            <w:pPr>
+              <w:pStyle w:val="ListParagraph1"/>
+              <w:numPr>
+                <w:ilvl w:val="0"/>
+                <w:numId w:val="49"/>
+              </w:numPr>
+              <w:rPr>
+                <w:b w:val="0"/>
+              </w:rPr>
+            </w:pPr>
+            <w:r>
+              <w:rPr>
+                <w:b w:val="0"/>
+              </w:rPr>
+              <w:t xml:space="preserve">Hiển thị biểu đồ tròn thể hiện tỉ lệ </w:t>
+            </w:r>
+            <w:r>
+              <w:rPr>
+                <w:b w:val="0"/>
+              </w:rPr>
+              <w:t>có mặt, vắng mặt trên tổng số đăng ký</w:t>
+            </w:r>
+            <w:r>
+              <w:rPr>
+                <w:b w:val="0"/>
+              </w:rPr>
+              <w:t xml:space="preserve"> của sinh viên</w:t>
+            </w:r>
+            <w:r>
+              <w:rPr>
+                <w:b w:val="0"/>
+              </w:rPr>
+              <w:t>.</w:t>
+            </w:r>
+          </w:p>
+          <w:p>
+            <w:pPr>
+              <w:pStyle w:val="ListParagraph1"/>
+              <w:numPr>
+                <w:ilvl w:val="0"/>
+                <w:numId w:val="49"/>
+              </w:numPr>
+              <w:rPr>
+                <w:b w:val="0"/>
+              </w:rPr>
+            </w:pPr>
+            <w:r>
+              <w:rPr>
+                <w:b w:val="0"/>
+              </w:rPr>
+              <w:t>Hiển thị biểu đồ</w:t>
+            </w:r>
+            <w:r>
+              <w:rPr>
+                <w:b w:val="0"/>
+              </w:rPr>
+              <w:t xml:space="preserve"> tròn</w:t>
+            </w:r>
+            <w:r>
+              <w:rPr>
+                <w:b w:val="0"/>
+              </w:rPr>
+              <w:t xml:space="preserve"> thể hiện tỉ</w:t>
+            </w:r>
+            <w:r>
+              <w:rPr>
+                <w:b w:val="0"/>
+              </w:rPr>
+              <w:t xml:space="preserve"> lệ c</w:t>
+            </w:r>
+            <w:r>
+              <w:rPr>
+                <w:b w:val="0"/>
+              </w:rPr>
+              <w:t>ó vào không ra, có ra không vào và chưa đăng ký thông tin trong hệ thống của sinh viên.</w:t>
+            </w:r>
+            <w:r>
+              <w:rPr>
+                <w:b w:val="0"/>
+              </w:rPr>
+              <w:t xml:space="preserve"> (các thông số bất thường khi điểm danh).</w:t>
+            </w:r>
+            <w:bookmarkStart w:id="17" w:name="_GoBack"/>
+            <w:bookmarkEnd w:id="17"/>
+          </w:p>
+          <w:p>
+            <w:pPr>
+              <w:pStyle w:val="ListParagraph1"/>
+              <w:numPr>
+                <w:ilvl w:val="0"/>
+                <w:numId w:val="49"/>
+              </w:numPr>
+              <w:rPr>
+                <w:b w:val="0"/>
+              </w:rPr>
+            </w:pPr>
+            <w:r>
+              <w:rPr>
+                <w:b w:val="0"/>
+              </w:rPr>
+              <w:t xml:space="preserve">Hiển thị biểu đồ tròn thể hiện tỉ lệ có mặt, vắng mặt trên tổng số đăng ký của </w:t>
+            </w:r>
+            <w:r>
+              <w:rPr>
+                <w:b w:val="0"/>
+              </w:rPr>
+              <w:t>cán</w:t>
+            </w:r>
+            <w:r>
+              <w:rPr>
+                <w:b w:val="0"/>
+              </w:rPr>
+              <w:t xml:space="preserve"> bộ</w:t>
+            </w:r>
+            <w:r>
+              <w:rPr>
+                <w:b w:val="0"/>
+              </w:rPr>
+              <w:t>.</w:t>
+            </w:r>
+          </w:p>
+          <w:p>
+            <w:pPr>
+              <w:pStyle w:val="ListParagraph1"/>
+              <w:numPr>
+                <w:ilvl w:val="0"/>
+                <w:numId w:val="49"/>
+              </w:numPr>
+              <w:rPr>
+                <w:b w:val="0"/>
+              </w:rPr>
+            </w:pPr>
+            <w:r>
+              <w:rPr>
+                <w:b w:val="0"/>
+              </w:rPr>
+              <w:t xml:space="preserve">Hiển thị biểu đồ tròn thể hiện tỉ lệ có vào không ra, có ra không vào và chưa đăng ký thông tin trong hệ thống của </w:t>
+            </w:r>
+            <w:r>
+              <w:rPr>
+                <w:b w:val="0"/>
+              </w:rPr>
+              <w:t>cán bộ</w:t>
+            </w:r>
+            <w:r>
+              <w:rPr>
+                <w:b w:val="0"/>
+              </w:rPr>
+              <w:t>. (các thông số bất thường khi điểm danh).</w:t>
             </w:r>
           </w:p>
         </w:tc>
@@ -7527,7 +7749,7 @@
         <w:tc>
           <w:tcPr>
             <w:cnfStyle w:val="001000000000" w:firstRow="0" w:lastRow="0" w:firstColumn="1" w:lastColumn="0" w:oddVBand="0" w:evenVBand="0" w:oddHBand="0" w:evenHBand="0" w:firstRowFirstColumn="0" w:firstRowLastColumn="0" w:lastRowFirstColumn="0" w:lastRowLastColumn="0"/>
-            <w:tcW w:w="9350" w:type="dxa"/>
+            <w:tcW w:w="8210" w:type="dxa"/>
             <w:tcBorders>
               <w:right w:val="none" w:sz="0" w:space="0" w:color="auto"/>
             </w:tcBorders>
@@ -8081,7 +8303,6 @@
               </w:rPr>
             </w:pPr>
             <w:r>
-              <w:lastRenderedPageBreak/>
               <w:t>Hậu điều kiện:</w:t>
             </w:r>
             <w:r>
@@ -8659,6 +8880,7 @@
               </w:rPr>
             </w:pPr>
             <w:r>
+              <w:lastRenderedPageBreak/>
               <w:t>Tên Use Case:</w:t>
             </w:r>
             <w:r>
@@ -9045,7 +9267,6 @@
               </w:rPr>
             </w:pPr>
             <w:r>
-              <w:lastRenderedPageBreak/>
               <w:t>Hậu điều kiện:</w:t>
             </w:r>
             <w:r>
@@ -9620,6 +9841,7 @@
               </w:rPr>
             </w:pPr>
             <w:r>
+              <w:lastRenderedPageBreak/>
               <w:t>Tên Use Case:</w:t>
             </w:r>
             <w:r>
@@ -9854,7 +10076,7 @@
           <w:rPr>
             <w:noProof/>
           </w:rPr>
-          <w:t>5</w:t>
+          <w:t>8</w:t>
         </w:r>
         <w:r>
           <w:rPr>
@@ -10011,7 +10233,7 @@
         <v:path o:extrusionok="f" gradientshapeok="t" o:connecttype="rect"/>
         <o:lock v:ext="edit" aspectratio="t"/>
       </v:shapetype>
-      <v:shape id="_x0000_i1040" type="#_x0000_t75" style="width:2in;height:2in" o:bullet="t">
+      <v:shape id="_x0000_i1056" type="#_x0000_t75" style="width:2in;height:2in" o:bullet="t">
         <v:imagedata r:id="rId1" o:title=""/>
       </v:shape>
     </w:pict>
@@ -10567,6 +10789,92 @@
     </w:lvl>
   </w:abstractNum>
   <w:abstractNum w:abstractNumId="6" w15:restartNumberingAfterBreak="0">
+    <w:nsid w:val="139F60E9"/>
+    <w:multiLevelType w:val="hybridMultilevel"/>
+    <w:tmpl w:val="34AAD286"/>
+    <w:lvl w:ilvl="0" w:tplc="0409000F">
+      <w:start w:val="1"/>
+      <w:numFmt w:val="decimal"/>
+      <w:lvlText w:val="%1."/>
+      <w:lvlJc w:val="left"/>
+      <w:pPr>
+        <w:ind w:left="720" w:hanging="360"/>
+      </w:pPr>
+    </w:lvl>
+    <w:lvl w:ilvl="1" w:tplc="04090019" w:tentative="1">
+      <w:start w:val="1"/>
+      <w:numFmt w:val="lowerLetter"/>
+      <w:lvlText w:val="%2."/>
+      <w:lvlJc w:val="left"/>
+      <w:pPr>
+        <w:ind w:left="1440" w:hanging="360"/>
+      </w:pPr>
+    </w:lvl>
+    <w:lvl w:ilvl="2" w:tplc="0409001B" w:tentative="1">
+      <w:start w:val="1"/>
+      <w:numFmt w:val="lowerRoman"/>
+      <w:lvlText w:val="%3."/>
+      <w:lvlJc w:val="right"/>
+      <w:pPr>
+        <w:ind w:left="2160" w:hanging="180"/>
+      </w:pPr>
+    </w:lvl>
+    <w:lvl w:ilvl="3" w:tplc="0409000F" w:tentative="1">
+      <w:start w:val="1"/>
+      <w:numFmt w:val="decimal"/>
+      <w:lvlText w:val="%4."/>
+      <w:lvlJc w:val="left"/>
+      <w:pPr>
+        <w:ind w:left="2880" w:hanging="360"/>
+      </w:pPr>
+    </w:lvl>
+    <w:lvl w:ilvl="4" w:tplc="04090019" w:tentative="1">
+      <w:start w:val="1"/>
+      <w:numFmt w:val="lowerLetter"/>
+      <w:lvlText w:val="%5."/>
+      <w:lvlJc w:val="left"/>
+      <w:pPr>
+        <w:ind w:left="3600" w:hanging="360"/>
+      </w:pPr>
+    </w:lvl>
+    <w:lvl w:ilvl="5" w:tplc="0409001B" w:tentative="1">
+      <w:start w:val="1"/>
+      <w:numFmt w:val="lowerRoman"/>
+      <w:lvlText w:val="%6."/>
+      <w:lvlJc w:val="right"/>
+      <w:pPr>
+        <w:ind w:left="4320" w:hanging="180"/>
+      </w:pPr>
+    </w:lvl>
+    <w:lvl w:ilvl="6" w:tplc="0409000F" w:tentative="1">
+      <w:start w:val="1"/>
+      <w:numFmt w:val="decimal"/>
+      <w:lvlText w:val="%7."/>
+      <w:lvlJc w:val="left"/>
+      <w:pPr>
+        <w:ind w:left="5040" w:hanging="360"/>
+      </w:pPr>
+    </w:lvl>
+    <w:lvl w:ilvl="7" w:tplc="04090019" w:tentative="1">
+      <w:start w:val="1"/>
+      <w:numFmt w:val="lowerLetter"/>
+      <w:lvlText w:val="%8."/>
+      <w:lvlJc w:val="left"/>
+      <w:pPr>
+        <w:ind w:left="5760" w:hanging="360"/>
+      </w:pPr>
+    </w:lvl>
+    <w:lvl w:ilvl="8" w:tplc="0409001B" w:tentative="1">
+      <w:start w:val="1"/>
+      <w:numFmt w:val="lowerRoman"/>
+      <w:lvlText w:val="%9."/>
+      <w:lvlJc w:val="right"/>
+      <w:pPr>
+        <w:ind w:left="6480" w:hanging="180"/>
+      </w:pPr>
+    </w:lvl>
+  </w:abstractNum>
+  <w:abstractNum w:abstractNumId="7" w15:restartNumberingAfterBreak="0">
     <w:nsid w:val="15CA2465"/>
     <w:multiLevelType w:val="multilevel"/>
     <w:tmpl w:val="15CA2465"/>
@@ -10658,7 +10966,7 @@
       </w:pPr>
     </w:lvl>
   </w:abstractNum>
-  <w:abstractNum w:abstractNumId="7" w15:restartNumberingAfterBreak="0">
+  <w:abstractNum w:abstractNumId="8" w15:restartNumberingAfterBreak="0">
     <w:nsid w:val="177171EE"/>
     <w:multiLevelType w:val="hybridMultilevel"/>
     <w:tmpl w:val="29A05128"/>
@@ -10744,7 +11052,7 @@
       </w:pPr>
     </w:lvl>
   </w:abstractNum>
-  <w:abstractNum w:abstractNumId="8" w15:restartNumberingAfterBreak="0">
+  <w:abstractNum w:abstractNumId="9" w15:restartNumberingAfterBreak="0">
     <w:nsid w:val="17DB4F42"/>
     <w:multiLevelType w:val="multilevel"/>
     <w:tmpl w:val="17DB4F42"/>
@@ -10836,7 +11144,7 @@
       </w:pPr>
     </w:lvl>
   </w:abstractNum>
-  <w:abstractNum w:abstractNumId="9" w15:restartNumberingAfterBreak="0">
+  <w:abstractNum w:abstractNumId="10" w15:restartNumberingAfterBreak="0">
     <w:nsid w:val="17EB44DE"/>
     <w:multiLevelType w:val="multilevel"/>
     <w:tmpl w:val="17EB44DE"/>
@@ -10928,7 +11236,7 @@
       </w:pPr>
     </w:lvl>
   </w:abstractNum>
-  <w:abstractNum w:abstractNumId="10" w15:restartNumberingAfterBreak="0">
+  <w:abstractNum w:abstractNumId="11" w15:restartNumberingAfterBreak="0">
     <w:nsid w:val="18117F05"/>
     <w:multiLevelType w:val="hybridMultilevel"/>
     <w:tmpl w:val="5BD69D46"/>
@@ -11014,7 +11322,7 @@
       </w:pPr>
     </w:lvl>
   </w:abstractNum>
-  <w:abstractNum w:abstractNumId="11" w15:restartNumberingAfterBreak="0">
+  <w:abstractNum w:abstractNumId="12" w15:restartNumberingAfterBreak="0">
     <w:nsid w:val="192F4A9A"/>
     <w:multiLevelType w:val="hybridMultilevel"/>
     <w:tmpl w:val="5BD69D46"/>
@@ -11100,7 +11408,7 @@
       </w:pPr>
     </w:lvl>
   </w:abstractNum>
-  <w:abstractNum w:abstractNumId="12" w15:restartNumberingAfterBreak="0">
+  <w:abstractNum w:abstractNumId="13" w15:restartNumberingAfterBreak="0">
     <w:nsid w:val="1B3447EF"/>
     <w:multiLevelType w:val="multilevel"/>
     <w:tmpl w:val="1B3447EF"/>
@@ -11192,7 +11500,7 @@
       </w:pPr>
     </w:lvl>
   </w:abstractNum>
-  <w:abstractNum w:abstractNumId="13" w15:restartNumberingAfterBreak="0">
+  <w:abstractNum w:abstractNumId="14" w15:restartNumberingAfterBreak="0">
     <w:nsid w:val="1E056815"/>
     <w:multiLevelType w:val="multilevel"/>
     <w:tmpl w:val="1E056815"/>
@@ -11315,7 +11623,7 @@
       </w:pPr>
     </w:lvl>
   </w:abstractNum>
-  <w:abstractNum w:abstractNumId="14" w15:restartNumberingAfterBreak="0">
+  <w:abstractNum w:abstractNumId="15" w15:restartNumberingAfterBreak="0">
     <w:nsid w:val="1EAF4D48"/>
     <w:multiLevelType w:val="hybridMultilevel"/>
     <w:tmpl w:val="FDA06D98"/>
@@ -11401,7 +11709,7 @@
       </w:pPr>
     </w:lvl>
   </w:abstractNum>
-  <w:abstractNum w:abstractNumId="15" w15:restartNumberingAfterBreak="0">
+  <w:abstractNum w:abstractNumId="16" w15:restartNumberingAfterBreak="0">
     <w:nsid w:val="221D7D36"/>
     <w:multiLevelType w:val="hybridMultilevel"/>
     <w:tmpl w:val="B04CFCD2"/>
@@ -11487,7 +11795,7 @@
       </w:pPr>
     </w:lvl>
   </w:abstractNum>
-  <w:abstractNum w:abstractNumId="16" w15:restartNumberingAfterBreak="0">
+  <w:abstractNum w:abstractNumId="17" w15:restartNumberingAfterBreak="0">
     <w:nsid w:val="22AB43EF"/>
     <w:multiLevelType w:val="hybridMultilevel"/>
     <w:tmpl w:val="29A05128"/>
@@ -11573,7 +11881,7 @@
       </w:pPr>
     </w:lvl>
   </w:abstractNum>
-  <w:abstractNum w:abstractNumId="17" w15:restartNumberingAfterBreak="0">
+  <w:abstractNum w:abstractNumId="18" w15:restartNumberingAfterBreak="0">
     <w:nsid w:val="23B513CE"/>
     <w:multiLevelType w:val="hybridMultilevel"/>
     <w:tmpl w:val="B04CFCD2"/>
@@ -11659,7 +11967,7 @@
       </w:pPr>
     </w:lvl>
   </w:abstractNum>
-  <w:abstractNum w:abstractNumId="18" w15:restartNumberingAfterBreak="0">
+  <w:abstractNum w:abstractNumId="19" w15:restartNumberingAfterBreak="0">
     <w:nsid w:val="241B6971"/>
     <w:multiLevelType w:val="hybridMultilevel"/>
     <w:tmpl w:val="AC165D58"/>
@@ -11745,7 +12053,7 @@
       </w:pPr>
     </w:lvl>
   </w:abstractNum>
-  <w:abstractNum w:abstractNumId="19" w15:restartNumberingAfterBreak="0">
+  <w:abstractNum w:abstractNumId="20" w15:restartNumberingAfterBreak="0">
     <w:nsid w:val="252238B1"/>
     <w:multiLevelType w:val="multilevel"/>
     <w:tmpl w:val="252238B1"/>
@@ -11839,7 +12147,7 @@
       </w:pPr>
     </w:lvl>
   </w:abstractNum>
-  <w:abstractNum w:abstractNumId="20" w15:restartNumberingAfterBreak="0">
+  <w:abstractNum w:abstractNumId="21" w15:restartNumberingAfterBreak="0">
     <w:nsid w:val="275F331B"/>
     <w:multiLevelType w:val="hybridMultilevel"/>
     <w:tmpl w:val="5666EA60"/>
@@ -11925,7 +12233,7 @@
       </w:pPr>
     </w:lvl>
   </w:abstractNum>
-  <w:abstractNum w:abstractNumId="21" w15:restartNumberingAfterBreak="0">
+  <w:abstractNum w:abstractNumId="22" w15:restartNumberingAfterBreak="0">
     <w:nsid w:val="2769337D"/>
     <w:multiLevelType w:val="hybridMultilevel"/>
     <w:tmpl w:val="15C6C4F0"/>
@@ -12011,7 +12319,7 @@
       </w:pPr>
     </w:lvl>
   </w:abstractNum>
-  <w:abstractNum w:abstractNumId="22" w15:restartNumberingAfterBreak="0">
+  <w:abstractNum w:abstractNumId="23" w15:restartNumberingAfterBreak="0">
     <w:nsid w:val="2F4072ED"/>
     <w:multiLevelType w:val="multilevel"/>
     <w:tmpl w:val="2F4072ED"/>
@@ -12104,7 +12412,7 @@
       </w:pPr>
     </w:lvl>
   </w:abstractNum>
-  <w:abstractNum w:abstractNumId="23" w15:restartNumberingAfterBreak="0">
+  <w:abstractNum w:abstractNumId="24" w15:restartNumberingAfterBreak="0">
     <w:nsid w:val="3294275D"/>
     <w:multiLevelType w:val="hybridMultilevel"/>
     <w:tmpl w:val="8A0098A8"/>
@@ -12190,7 +12498,7 @@
       </w:pPr>
     </w:lvl>
   </w:abstractNum>
-  <w:abstractNum w:abstractNumId="24" w15:restartNumberingAfterBreak="0">
+  <w:abstractNum w:abstractNumId="25" w15:restartNumberingAfterBreak="0">
     <w:nsid w:val="33841F82"/>
     <w:multiLevelType w:val="multilevel"/>
     <w:tmpl w:val="33841F82"/>
@@ -12374,7 +12682,7 @@
       </w:rPr>
     </w:lvl>
   </w:abstractNum>
-  <w:abstractNum w:abstractNumId="25" w15:restartNumberingAfterBreak="0">
+  <w:abstractNum w:abstractNumId="26" w15:restartNumberingAfterBreak="0">
     <w:nsid w:val="33A217C2"/>
     <w:multiLevelType w:val="hybridMultilevel"/>
     <w:tmpl w:val="29A05128"/>
@@ -12460,7 +12768,7 @@
       </w:pPr>
     </w:lvl>
   </w:abstractNum>
-  <w:abstractNum w:abstractNumId="26" w15:restartNumberingAfterBreak="0">
+  <w:abstractNum w:abstractNumId="27" w15:restartNumberingAfterBreak="0">
     <w:nsid w:val="3AAE7538"/>
     <w:multiLevelType w:val="multilevel"/>
     <w:tmpl w:val="3AAE7538"/>
@@ -12552,7 +12860,7 @@
       </w:pPr>
     </w:lvl>
   </w:abstractNum>
-  <w:abstractNum w:abstractNumId="27" w15:restartNumberingAfterBreak="0">
+  <w:abstractNum w:abstractNumId="28" w15:restartNumberingAfterBreak="0">
     <w:nsid w:val="43317E52"/>
     <w:multiLevelType w:val="hybridMultilevel"/>
     <w:tmpl w:val="5666EA60"/>
@@ -12638,7 +12946,7 @@
       </w:pPr>
     </w:lvl>
   </w:abstractNum>
-  <w:abstractNum w:abstractNumId="28" w15:restartNumberingAfterBreak="0">
+  <w:abstractNum w:abstractNumId="29" w15:restartNumberingAfterBreak="0">
     <w:nsid w:val="45115CCA"/>
     <w:multiLevelType w:val="multilevel"/>
     <w:tmpl w:val="45115CCA"/>
@@ -12731,7 +13039,7 @@
       </w:pPr>
     </w:lvl>
   </w:abstractNum>
-  <w:abstractNum w:abstractNumId="29" w15:restartNumberingAfterBreak="0">
+  <w:abstractNum w:abstractNumId="30" w15:restartNumberingAfterBreak="0">
     <w:nsid w:val="46B24DFC"/>
     <w:multiLevelType w:val="multilevel"/>
     <w:tmpl w:val="46B24DFC"/>
@@ -12872,7 +13180,93 @@
       </w:rPr>
     </w:lvl>
   </w:abstractNum>
-  <w:abstractNum w:abstractNumId="30" w15:restartNumberingAfterBreak="0">
+  <w:abstractNum w:abstractNumId="31" w15:restartNumberingAfterBreak="0">
+    <w:nsid w:val="47F55583"/>
+    <w:multiLevelType w:val="hybridMultilevel"/>
+    <w:tmpl w:val="EF2E6EC8"/>
+    <w:lvl w:ilvl="0" w:tplc="0409000F">
+      <w:start w:val="1"/>
+      <w:numFmt w:val="decimal"/>
+      <w:lvlText w:val="%1."/>
+      <w:lvlJc w:val="left"/>
+      <w:pPr>
+        <w:ind w:left="720" w:hanging="360"/>
+      </w:pPr>
+    </w:lvl>
+    <w:lvl w:ilvl="1" w:tplc="04090019" w:tentative="1">
+      <w:start w:val="1"/>
+      <w:numFmt w:val="lowerLetter"/>
+      <w:lvlText w:val="%2."/>
+      <w:lvlJc w:val="left"/>
+      <w:pPr>
+        <w:ind w:left="1440" w:hanging="360"/>
+      </w:pPr>
+    </w:lvl>
+    <w:lvl w:ilvl="2" w:tplc="0409001B" w:tentative="1">
+      <w:start w:val="1"/>
+      <w:numFmt w:val="lowerRoman"/>
+      <w:lvlText w:val="%3."/>
+      <w:lvlJc w:val="right"/>
+      <w:pPr>
+        <w:ind w:left="2160" w:hanging="180"/>
+      </w:pPr>
+    </w:lvl>
+    <w:lvl w:ilvl="3" w:tplc="0409000F" w:tentative="1">
+      <w:start w:val="1"/>
+      <w:numFmt w:val="decimal"/>
+      <w:lvlText w:val="%4."/>
+      <w:lvlJc w:val="left"/>
+      <w:pPr>
+        <w:ind w:left="2880" w:hanging="360"/>
+      </w:pPr>
+    </w:lvl>
+    <w:lvl w:ilvl="4" w:tplc="04090019" w:tentative="1">
+      <w:start w:val="1"/>
+      <w:numFmt w:val="lowerLetter"/>
+      <w:lvlText w:val="%5."/>
+      <w:lvlJc w:val="left"/>
+      <w:pPr>
+        <w:ind w:left="3600" w:hanging="360"/>
+      </w:pPr>
+    </w:lvl>
+    <w:lvl w:ilvl="5" w:tplc="0409001B" w:tentative="1">
+      <w:start w:val="1"/>
+      <w:numFmt w:val="lowerRoman"/>
+      <w:lvlText w:val="%6."/>
+      <w:lvlJc w:val="right"/>
+      <w:pPr>
+        <w:ind w:left="4320" w:hanging="180"/>
+      </w:pPr>
+    </w:lvl>
+    <w:lvl w:ilvl="6" w:tplc="0409000F" w:tentative="1">
+      <w:start w:val="1"/>
+      <w:numFmt w:val="decimal"/>
+      <w:lvlText w:val="%7."/>
+      <w:lvlJc w:val="left"/>
+      <w:pPr>
+        <w:ind w:left="5040" w:hanging="360"/>
+      </w:pPr>
+    </w:lvl>
+    <w:lvl w:ilvl="7" w:tplc="04090019" w:tentative="1">
+      <w:start w:val="1"/>
+      <w:numFmt w:val="lowerLetter"/>
+      <w:lvlText w:val="%8."/>
+      <w:lvlJc w:val="left"/>
+      <w:pPr>
+        <w:ind w:left="5760" w:hanging="360"/>
+      </w:pPr>
+    </w:lvl>
+    <w:lvl w:ilvl="8" w:tplc="0409001B" w:tentative="1">
+      <w:start w:val="1"/>
+      <w:numFmt w:val="lowerRoman"/>
+      <w:lvlText w:val="%9."/>
+      <w:lvlJc w:val="right"/>
+      <w:pPr>
+        <w:ind w:left="6480" w:hanging="180"/>
+      </w:pPr>
+    </w:lvl>
+  </w:abstractNum>
+  <w:abstractNum w:abstractNumId="32" w15:restartNumberingAfterBreak="0">
     <w:nsid w:val="49463513"/>
     <w:multiLevelType w:val="multilevel"/>
     <w:tmpl w:val="49463513"/>
@@ -12988,7 +13382,7 @@
       </w:rPr>
     </w:lvl>
   </w:abstractNum>
-  <w:abstractNum w:abstractNumId="31" w15:restartNumberingAfterBreak="0">
+  <w:abstractNum w:abstractNumId="33" w15:restartNumberingAfterBreak="0">
     <w:nsid w:val="504B1E64"/>
     <w:multiLevelType w:val="hybridMultilevel"/>
     <w:tmpl w:val="CB200E46"/>
@@ -13074,7 +13468,7 @@
       </w:pPr>
     </w:lvl>
   </w:abstractNum>
-  <w:abstractNum w:abstractNumId="32" w15:restartNumberingAfterBreak="0">
+  <w:abstractNum w:abstractNumId="34" w15:restartNumberingAfterBreak="0">
     <w:nsid w:val="53547B1B"/>
     <w:multiLevelType w:val="multilevel"/>
     <w:tmpl w:val="53547B1B"/>
@@ -13167,7 +13561,7 @@
       </w:pPr>
     </w:lvl>
   </w:abstractNum>
-  <w:abstractNum w:abstractNumId="33" w15:restartNumberingAfterBreak="0">
+  <w:abstractNum w:abstractNumId="35" w15:restartNumberingAfterBreak="0">
     <w:nsid w:val="53937735"/>
     <w:multiLevelType w:val="multilevel"/>
     <w:tmpl w:val="53937735"/>
@@ -13260,10 +13654,10 @@
       </w:pPr>
     </w:lvl>
   </w:abstractNum>
-  <w:abstractNum w:abstractNumId="34" w15:restartNumberingAfterBreak="0">
+  <w:abstractNum w:abstractNumId="36" w15:restartNumberingAfterBreak="0">
     <w:nsid w:val="53BF1758"/>
     <w:multiLevelType w:val="hybridMultilevel"/>
-    <w:tmpl w:val="6540B2EC"/>
+    <w:tmpl w:val="EF2E6EC8"/>
     <w:lvl w:ilvl="0" w:tplc="0409000F">
       <w:start w:val="1"/>
       <w:numFmt w:val="decimal"/>
@@ -13346,7 +13740,7 @@
       </w:pPr>
     </w:lvl>
   </w:abstractNum>
-  <w:abstractNum w:abstractNumId="35" w15:restartNumberingAfterBreak="0">
+  <w:abstractNum w:abstractNumId="37" w15:restartNumberingAfterBreak="0">
     <w:nsid w:val="576B5DFB"/>
     <w:multiLevelType w:val="multilevel"/>
     <w:tmpl w:val="576B5DFB"/>
@@ -13438,7 +13832,7 @@
       </w:pPr>
     </w:lvl>
   </w:abstractNum>
-  <w:abstractNum w:abstractNumId="36" w15:restartNumberingAfterBreak="0">
+  <w:abstractNum w:abstractNumId="38" w15:restartNumberingAfterBreak="0">
     <w:nsid w:val="5BE7777E"/>
     <w:multiLevelType w:val="multilevel"/>
     <w:tmpl w:val="5BE7777E"/>
@@ -13528,7 +13922,7 @@
       </w:pPr>
     </w:lvl>
   </w:abstractNum>
-  <w:abstractNum w:abstractNumId="37" w15:restartNumberingAfterBreak="0">
+  <w:abstractNum w:abstractNumId="39" w15:restartNumberingAfterBreak="0">
     <w:nsid w:val="60171970"/>
     <w:multiLevelType w:val="hybridMultilevel"/>
     <w:tmpl w:val="8A0098A8"/>
@@ -13614,7 +14008,7 @@
       </w:pPr>
     </w:lvl>
   </w:abstractNum>
-  <w:abstractNum w:abstractNumId="38" w15:restartNumberingAfterBreak="0">
+  <w:abstractNum w:abstractNumId="40" w15:restartNumberingAfterBreak="0">
     <w:nsid w:val="67BC6E2A"/>
     <w:multiLevelType w:val="hybridMultilevel"/>
     <w:tmpl w:val="CB200E46"/>
@@ -13700,7 +14094,7 @@
       </w:pPr>
     </w:lvl>
   </w:abstractNum>
-  <w:abstractNum w:abstractNumId="39" w15:restartNumberingAfterBreak="0">
+  <w:abstractNum w:abstractNumId="41" w15:restartNumberingAfterBreak="0">
     <w:nsid w:val="680257A7"/>
     <w:multiLevelType w:val="multilevel"/>
     <w:tmpl w:val="680257A7"/>
@@ -13792,7 +14186,7 @@
       </w:pPr>
     </w:lvl>
   </w:abstractNum>
-  <w:abstractNum w:abstractNumId="40" w15:restartNumberingAfterBreak="0">
+  <w:abstractNum w:abstractNumId="42" w15:restartNumberingAfterBreak="0">
     <w:nsid w:val="707A58BF"/>
     <w:multiLevelType w:val="hybridMultilevel"/>
     <w:tmpl w:val="CB200E46"/>
@@ -13878,7 +14272,7 @@
       </w:pPr>
     </w:lvl>
   </w:abstractNum>
-  <w:abstractNum w:abstractNumId="41" w15:restartNumberingAfterBreak="0">
+  <w:abstractNum w:abstractNumId="43" w15:restartNumberingAfterBreak="0">
     <w:nsid w:val="720C7B18"/>
     <w:multiLevelType w:val="multilevel"/>
     <w:tmpl w:val="720C7B18"/>
@@ -13970,7 +14364,7 @@
       </w:pPr>
     </w:lvl>
   </w:abstractNum>
-  <w:abstractNum w:abstractNumId="42" w15:restartNumberingAfterBreak="0">
+  <w:abstractNum w:abstractNumId="44" w15:restartNumberingAfterBreak="0">
     <w:nsid w:val="738D2AFE"/>
     <w:multiLevelType w:val="multilevel"/>
     <w:tmpl w:val="738D2AFE"/>
@@ -14084,7 +14478,7 @@
       </w:rPr>
     </w:lvl>
   </w:abstractNum>
-  <w:abstractNum w:abstractNumId="43" w15:restartNumberingAfterBreak="0">
+  <w:abstractNum w:abstractNumId="45" w15:restartNumberingAfterBreak="0">
     <w:nsid w:val="747D3BE2"/>
     <w:multiLevelType w:val="multilevel"/>
     <w:tmpl w:val="747D3BE2"/>
@@ -14198,7 +14592,7 @@
       </w:rPr>
     </w:lvl>
   </w:abstractNum>
-  <w:abstractNum w:abstractNumId="44" w15:restartNumberingAfterBreak="0">
+  <w:abstractNum w:abstractNumId="46" w15:restartNumberingAfterBreak="0">
     <w:nsid w:val="77217ECC"/>
     <w:multiLevelType w:val="hybridMultilevel"/>
     <w:tmpl w:val="5666EA60"/>
@@ -14284,7 +14678,7 @@
       </w:pPr>
     </w:lvl>
   </w:abstractNum>
-  <w:abstractNum w:abstractNumId="45" w15:restartNumberingAfterBreak="0">
+  <w:abstractNum w:abstractNumId="47" w15:restartNumberingAfterBreak="0">
     <w:nsid w:val="79255C0C"/>
     <w:multiLevelType w:val="multilevel"/>
     <w:tmpl w:val="79255C0C"/>
@@ -14423,7 +14817,7 @@
       </w:rPr>
     </w:lvl>
   </w:abstractNum>
-  <w:abstractNum w:abstractNumId="46" w15:restartNumberingAfterBreak="0">
+  <w:abstractNum w:abstractNumId="48" w15:restartNumberingAfterBreak="0">
     <w:nsid w:val="7A682BEC"/>
     <w:multiLevelType w:val="multilevel"/>
     <w:tmpl w:val="7A682BEC"/>
@@ -14546,145 +14940,151 @@
     </w:lvl>
   </w:abstractNum>
   <w:num w:numId="1">
-    <w:abstractNumId w:val="33"/>
+    <w:abstractNumId w:val="35"/>
   </w:num>
   <w:num w:numId="2">
-    <w:abstractNumId w:val="13"/>
+    <w:abstractNumId w:val="14"/>
   </w:num>
   <w:num w:numId="3">
-    <w:abstractNumId w:val="19"/>
+    <w:abstractNumId w:val="20"/>
   </w:num>
   <w:num w:numId="4">
-    <w:abstractNumId w:val="39"/>
+    <w:abstractNumId w:val="41"/>
   </w:num>
   <w:num w:numId="5">
     <w:abstractNumId w:val="4"/>
   </w:num>
   <w:num w:numId="6">
-    <w:abstractNumId w:val="26"/>
+    <w:abstractNumId w:val="27"/>
   </w:num>
   <w:num w:numId="7">
-    <w:abstractNumId w:val="35"/>
+    <w:abstractNumId w:val="37"/>
   </w:num>
   <w:num w:numId="8">
     <w:abstractNumId w:val="5"/>
   </w:num>
   <w:num w:numId="9">
-    <w:abstractNumId w:val="8"/>
+    <w:abstractNumId w:val="9"/>
   </w:num>
   <w:num w:numId="10">
-    <w:abstractNumId w:val="46"/>
+    <w:abstractNumId w:val="48"/>
   </w:num>
   <w:num w:numId="11">
     <w:abstractNumId w:val="1"/>
   </w:num>
   <w:num w:numId="12">
-    <w:abstractNumId w:val="42"/>
+    <w:abstractNumId w:val="44"/>
   </w:num>
   <w:num w:numId="13">
+    <w:abstractNumId w:val="45"/>
+  </w:num>
+  <w:num w:numId="14">
+    <w:abstractNumId w:val="25"/>
+  </w:num>
+  <w:num w:numId="15">
+    <w:abstractNumId w:val="47"/>
+  </w:num>
+  <w:num w:numId="16">
+    <w:abstractNumId w:val="32"/>
+  </w:num>
+  <w:num w:numId="17">
+    <w:abstractNumId w:val="10"/>
+  </w:num>
+  <w:num w:numId="18">
+    <w:abstractNumId w:val="13"/>
+  </w:num>
+  <w:num w:numId="19">
     <w:abstractNumId w:val="43"/>
   </w:num>
-  <w:num w:numId="14">
-    <w:abstractNumId w:val="24"/>
+  <w:num w:numId="20">
+    <w:abstractNumId w:val="7"/>
   </w:num>
-  <w:num w:numId="15">
-    <w:abstractNumId w:val="45"/>
-  </w:num>
-  <w:num w:numId="16">
+  <w:num w:numId="21">
     <w:abstractNumId w:val="30"/>
   </w:num>
-  <w:num w:numId="17">
-    <w:abstractNumId w:val="9"/>
-  </w:num>
-  <w:num w:numId="18">
-    <w:abstractNumId w:val="12"/>
-  </w:num>
-  <w:num w:numId="19">
-    <w:abstractNumId w:val="41"/>
-  </w:num>
-  <w:num w:numId="20">
-    <w:abstractNumId w:val="6"/>
-  </w:num>
-  <w:num w:numId="21">
-    <w:abstractNumId w:val="29"/>
-  </w:num>
   <w:num w:numId="22">
-    <w:abstractNumId w:val="36"/>
+    <w:abstractNumId w:val="38"/>
   </w:num>
   <w:num w:numId="23">
-    <w:abstractNumId w:val="32"/>
+    <w:abstractNumId w:val="34"/>
   </w:num>
   <w:num w:numId="24">
-    <w:abstractNumId w:val="22"/>
+    <w:abstractNumId w:val="23"/>
   </w:num>
   <w:num w:numId="25">
-    <w:abstractNumId w:val="28"/>
+    <w:abstractNumId w:val="29"/>
   </w:num>
   <w:num w:numId="26">
     <w:abstractNumId w:val="0"/>
   </w:num>
   <w:num w:numId="27">
-    <w:abstractNumId w:val="16"/>
+    <w:abstractNumId w:val="17"/>
   </w:num>
   <w:num w:numId="28">
-    <w:abstractNumId w:val="40"/>
+    <w:abstractNumId w:val="42"/>
   </w:num>
   <w:num w:numId="29">
-    <w:abstractNumId w:val="11"/>
+    <w:abstractNumId w:val="12"/>
   </w:num>
   <w:num w:numId="30">
-    <w:abstractNumId w:val="44"/>
+    <w:abstractNumId w:val="46"/>
   </w:num>
   <w:num w:numId="31">
-    <w:abstractNumId w:val="23"/>
+    <w:abstractNumId w:val="24"/>
   </w:num>
   <w:num w:numId="32">
     <w:abstractNumId w:val="3"/>
   </w:num>
   <w:num w:numId="33">
+    <w:abstractNumId w:val="16"/>
+  </w:num>
+  <w:num w:numId="34">
+    <w:abstractNumId w:val="33"/>
+  </w:num>
+  <w:num w:numId="35">
+    <w:abstractNumId w:val="11"/>
+  </w:num>
+  <w:num w:numId="36">
+    <w:abstractNumId w:val="28"/>
+  </w:num>
+  <w:num w:numId="37">
+    <w:abstractNumId w:val="39"/>
+  </w:num>
+  <w:num w:numId="38">
     <w:abstractNumId w:val="15"/>
   </w:num>
-  <w:num w:numId="34">
-    <w:abstractNumId w:val="31"/>
-  </w:num>
-  <w:num w:numId="35">
-    <w:abstractNumId w:val="10"/>
-  </w:num>
-  <w:num w:numId="36">
-    <w:abstractNumId w:val="27"/>
-  </w:num>
-  <w:num w:numId="37">
-    <w:abstractNumId w:val="37"/>
-  </w:num>
-  <w:num w:numId="38">
-    <w:abstractNumId w:val="14"/>
-  </w:num>
   <w:num w:numId="39">
-    <w:abstractNumId w:val="38"/>
+    <w:abstractNumId w:val="40"/>
   </w:num>
   <w:num w:numId="40">
     <w:abstractNumId w:val="2"/>
   </w:num>
   <w:num w:numId="41">
-    <w:abstractNumId w:val="20"/>
+    <w:abstractNumId w:val="21"/>
   </w:num>
   <w:num w:numId="42">
-    <w:abstractNumId w:val="25"/>
+    <w:abstractNumId w:val="26"/>
   </w:num>
   <w:num w:numId="43">
-    <w:abstractNumId w:val="7"/>
+    <w:abstractNumId w:val="8"/>
   </w:num>
   <w:num w:numId="44">
-    <w:abstractNumId w:val="17"/>
+    <w:abstractNumId w:val="18"/>
   </w:num>
   <w:num w:numId="45">
-    <w:abstractNumId w:val="21"/>
+    <w:abstractNumId w:val="22"/>
   </w:num>
   <w:num w:numId="46">
-    <w:abstractNumId w:val="18"/>
+    <w:abstractNumId w:val="19"/>
   </w:num>
   <w:num w:numId="47">
-    <w:abstractNumId w:val="34"/>
+    <w:abstractNumId w:val="36"/>
+  </w:num>
+  <w:num w:numId="48">
+    <w:abstractNumId w:val="31"/>
+  </w:num>
+  <w:num w:numId="49">
+    <w:abstractNumId w:val="6"/>
   </w:num>
   <w:numIdMacAtCleanup w:val="44"/>
 </w:numbering>
@@ -18663,7 +19063,7 @@
 </file>
 
 <file path=customXml/itemProps1.xml><?xml version="1.0" encoding="utf-8"?>
-<ds:datastoreItem xmlns:ds="http://schemas.openxmlformats.org/officeDocument/2006/customXml" ds:itemID="{57D15B99-F8A6-404F-96D7-66FB1FE27650}">
+<ds:datastoreItem xmlns:ds="http://schemas.openxmlformats.org/officeDocument/2006/customXml" ds:itemID="{A49EFE7A-7F8E-49ED-B043-0FA8BD897821}">
   <ds:schemaRefs>
     <ds:schemaRef ds:uri="http://schemas.openxmlformats.org/officeDocument/2006/bibliography"/>
   </ds:schemaRefs>

</xml_diff>

<commit_message>
- Đặc tả UC_10 => 12 (v1.0) - Xóa hậu điều kiện đặc tả UC v1.0. - Quyết định v1.1 là thay đổi UC_10 của v1.0. - Đặc tả UC_11 => 12 UC v1.1. - Chuẩn bị đặc tả UC_10 của v1.1.
</commit_message>
<xml_diff>
--- a/Docs/Requirement/DD_RFID_UC-Specification_v1.0.docx
+++ b/Docs/Requirement/DD_RFID_UC-Specification_v1.0.docx
@@ -942,7 +942,7 @@
                 <w:noProof/>
                 <w:webHidden/>
               </w:rPr>
-              <w:t>7</w:t>
+              <w:t>8</w:t>
             </w:r>
             <w:r>
               <w:rPr>
@@ -1030,7 +1030,7 @@
                 <w:noProof/>
                 <w:webHidden/>
               </w:rPr>
-              <w:t>7</w:t>
+              <w:t>9</w:t>
             </w:r>
             <w:r>
               <w:rPr>
@@ -1118,7 +1118,7 @@
                 <w:noProof/>
                 <w:webHidden/>
               </w:rPr>
-              <w:t>8</w:t>
+              <w:t>9</w:t>
             </w:r>
             <w:r>
               <w:rPr>
@@ -1206,7 +1206,7 @@
                 <w:noProof/>
                 <w:webHidden/>
               </w:rPr>
-              <w:t>8</w:t>
+              <w:t>9</w:t>
             </w:r>
             <w:r>
               <w:rPr>
@@ -1294,7 +1294,7 @@
                 <w:noProof/>
                 <w:webHidden/>
               </w:rPr>
-              <w:t>8</w:t>
+              <w:t>9</w:t>
             </w:r>
             <w:r>
               <w:rPr>
@@ -1382,7 +1382,7 @@
                 <w:noProof/>
                 <w:webHidden/>
               </w:rPr>
-              <w:t>8</w:t>
+              <w:t>9</w:t>
             </w:r>
             <w:r>
               <w:rPr>
@@ -1470,7 +1470,7 @@
                 <w:noProof/>
                 <w:webHidden/>
               </w:rPr>
-              <w:t>9</w:t>
+              <w:t>10</w:t>
             </w:r>
             <w:r>
               <w:rPr>
@@ -1558,7 +1558,7 @@
                 <w:noProof/>
                 <w:webHidden/>
               </w:rPr>
-              <w:t>9</w:t>
+              <w:t>10</w:t>
             </w:r>
             <w:r>
               <w:rPr>
@@ -1646,7 +1646,7 @@
                 <w:noProof/>
                 <w:webHidden/>
               </w:rPr>
-              <w:t>9</w:t>
+              <w:t>10</w:t>
             </w:r>
             <w:r>
               <w:rPr>
@@ -1734,7 +1734,7 @@
                 <w:noProof/>
                 <w:webHidden/>
               </w:rPr>
-              <w:t>9</w:t>
+              <w:t>10</w:t>
             </w:r>
             <w:r>
               <w:rPr>
@@ -1822,7 +1822,7 @@
                 <w:noProof/>
                 <w:webHidden/>
               </w:rPr>
-              <w:t>10</w:t>
+              <w:t>11</w:t>
             </w:r>
             <w:r>
               <w:rPr>
@@ -1910,7 +1910,7 @@
                 <w:noProof/>
                 <w:webHidden/>
               </w:rPr>
-              <w:t>10</w:t>
+              <w:t>11</w:t>
             </w:r>
             <w:r>
               <w:rPr>
@@ -1988,7 +1988,7 @@
         <w:tc>
           <w:tcPr>
             <w:cnfStyle w:val="001000000100" w:firstRow="0" w:lastRow="0" w:firstColumn="1" w:lastColumn="0" w:oddVBand="0" w:evenVBand="0" w:oddHBand="0" w:evenHBand="0" w:firstRowFirstColumn="1" w:firstRowLastColumn="0" w:lastRowFirstColumn="0" w:lastRowLastColumn="0"/>
-            <w:tcW w:w="9016" w:type="dxa"/>
+            <w:tcW w:w="8210" w:type="dxa"/>
             <w:tcBorders>
               <w:bottom w:val="none" w:sz="0" w:space="0" w:color="auto"/>
               <w:right w:val="none" w:sz="0" w:space="0" w:color="auto"/>
@@ -2021,7 +2021,7 @@
         <w:tc>
           <w:tcPr>
             <w:cnfStyle w:val="001000000000" w:firstRow="0" w:lastRow="0" w:firstColumn="1" w:lastColumn="0" w:oddVBand="0" w:evenVBand="0" w:oddHBand="0" w:evenHBand="0" w:firstRowFirstColumn="0" w:firstRowLastColumn="0" w:lastRowFirstColumn="0" w:lastRowLastColumn="0"/>
-            <w:tcW w:w="9016" w:type="dxa"/>
+            <w:tcW w:w="8210" w:type="dxa"/>
             <w:tcBorders>
               <w:top w:val="none" w:sz="0" w:space="0" w:color="auto"/>
               <w:bottom w:val="none" w:sz="0" w:space="0" w:color="auto"/>
@@ -2052,7 +2052,7 @@
         <w:tc>
           <w:tcPr>
             <w:cnfStyle w:val="001000000000" w:firstRow="0" w:lastRow="0" w:firstColumn="1" w:lastColumn="0" w:oddVBand="0" w:evenVBand="0" w:oddHBand="0" w:evenHBand="0" w:firstRowFirstColumn="0" w:firstRowLastColumn="0" w:lastRowFirstColumn="0" w:lastRowLastColumn="0"/>
-            <w:tcW w:w="9016" w:type="dxa"/>
+            <w:tcW w:w="8210" w:type="dxa"/>
             <w:tcBorders>
               <w:right w:val="none" w:sz="0" w:space="0" w:color="auto"/>
             </w:tcBorders>
@@ -2108,7 +2108,7 @@
         <w:tc>
           <w:tcPr>
             <w:cnfStyle w:val="001000000000" w:firstRow="0" w:lastRow="0" w:firstColumn="1" w:lastColumn="0" w:oddVBand="0" w:evenVBand="0" w:oddHBand="0" w:evenHBand="0" w:firstRowFirstColumn="0" w:firstRowLastColumn="0" w:lastRowFirstColumn="0" w:lastRowLastColumn="0"/>
-            <w:tcW w:w="9016" w:type="dxa"/>
+            <w:tcW w:w="8210" w:type="dxa"/>
             <w:tcBorders>
               <w:top w:val="none" w:sz="0" w:space="0" w:color="auto"/>
               <w:bottom w:val="none" w:sz="0" w:space="0" w:color="auto"/>
@@ -2139,7 +2139,7 @@
         <w:tc>
           <w:tcPr>
             <w:cnfStyle w:val="001000000000" w:firstRow="0" w:lastRow="0" w:firstColumn="1" w:lastColumn="0" w:oddVBand="0" w:evenVBand="0" w:oddHBand="0" w:evenHBand="0" w:firstRowFirstColumn="0" w:firstRowLastColumn="0" w:lastRowFirstColumn="0" w:lastRowLastColumn="0"/>
-            <w:tcW w:w="9016" w:type="dxa"/>
+            <w:tcW w:w="8210" w:type="dxa"/>
             <w:tcBorders>
               <w:bottom w:val="single" w:sz="4" w:space="0" w:color="4472C4" w:themeColor="accent5"/>
               <w:right w:val="none" w:sz="0" w:space="0" w:color="auto"/>
@@ -2187,7 +2187,7 @@
         <w:tc>
           <w:tcPr>
             <w:cnfStyle w:val="001000000000" w:firstRow="0" w:lastRow="0" w:firstColumn="1" w:lastColumn="0" w:oddVBand="0" w:evenVBand="0" w:oddHBand="0" w:evenHBand="0" w:firstRowFirstColumn="0" w:firstRowLastColumn="0" w:lastRowFirstColumn="0" w:lastRowLastColumn="0"/>
-            <w:tcW w:w="9016" w:type="dxa"/>
+            <w:tcW w:w="8210" w:type="dxa"/>
             <w:tcBorders>
               <w:right w:val="single" w:sz="4" w:space="0" w:color="4472C4" w:themeColor="accent5"/>
             </w:tcBorders>
@@ -2246,7 +2246,7 @@
         <w:tc>
           <w:tcPr>
             <w:cnfStyle w:val="001000000000" w:firstRow="0" w:lastRow="0" w:firstColumn="1" w:lastColumn="0" w:oddVBand="0" w:evenVBand="0" w:oddHBand="0" w:evenHBand="0" w:firstRowFirstColumn="0" w:firstRowLastColumn="0" w:lastRowFirstColumn="0" w:lastRowLastColumn="0"/>
-            <w:tcW w:w="9016" w:type="dxa"/>
+            <w:tcW w:w="8210" w:type="dxa"/>
             <w:tcBorders>
               <w:right w:val="none" w:sz="0" w:space="0" w:color="auto"/>
             </w:tcBorders>
@@ -2559,45 +2559,6 @@
                 <w:b w:val="0"/>
               </w:rPr>
             </w:pPr>
-          </w:p>
-        </w:tc>
-      </w:tr>
-      <w:tr>
-        <w:trPr>
-          <w:cnfStyle w:val="000000100000" w:firstRow="0" w:lastRow="0" w:firstColumn="0" w:lastColumn="0" w:oddVBand="0" w:evenVBand="0" w:oddHBand="1" w:evenHBand="0" w:firstRowFirstColumn="0" w:firstRowLastColumn="0" w:lastRowFirstColumn="0" w:lastRowLastColumn="0"/>
-        </w:trPr>
-        <w:tc>
-          <w:tcPr>
-            <w:cnfStyle w:val="001000000000" w:firstRow="0" w:lastRow="0" w:firstColumn="1" w:lastColumn="0" w:oddVBand="0" w:evenVBand="0" w:oddHBand="0" w:evenHBand="0" w:firstRowFirstColumn="0" w:firstRowLastColumn="0" w:lastRowFirstColumn="0" w:lastRowLastColumn="0"/>
-            <w:tcW w:w="9016" w:type="dxa"/>
-            <w:tcBorders>
-              <w:right w:val="none" w:sz="0" w:space="0" w:color="auto"/>
-            </w:tcBorders>
-          </w:tcPr>
-          <w:p>
-            <w:pPr>
-              <w:pStyle w:val="ListParagraph1"/>
-              <w:ind w:left="0" w:firstLine="0"/>
-              <w:rPr>
-                <w:b w:val="0"/>
-              </w:rPr>
-            </w:pPr>
-            <w:r>
-              <w:t>Hậu điều kiện:</w:t>
-            </w:r>
-            <w:r>
-              <w:rPr>
-                <w:b w:val="0"/>
-              </w:rPr>
-              <w:t xml:space="preserve"> </w:t>
-            </w:r>
-            <w:r>
-              <w:rPr>
-                <w:b w:val="0"/>
-                <w:i/>
-              </w:rPr>
-              <w:t>Không có.</w:t>
-            </w:r>
           </w:p>
         </w:tc>
       </w:tr>
@@ -3063,7 +3024,6 @@
               <w:rPr>
                 <w:b w:val="0"/>
               </w:rPr>
-              <w:lastRenderedPageBreak/>
               <w:t>Nếu bấm ‘Hủy’ thì đóng form nhập thông tin.</w:t>
             </w:r>
             <w:r>
@@ -3094,6 +3054,7 @@
               <w:rPr>
                 <w:b w:val="0"/>
               </w:rPr>
+              <w:lastRenderedPageBreak/>
               <w:t>Nếu nút đã bấm là ‘</w:t>
             </w:r>
             <w:r>
@@ -3323,46 +3284,6 @@
                 <w:b w:val="0"/>
               </w:rPr>
               <w:t>Nếu không đồng ý thì kết thúc chức năng.</w:t>
-            </w:r>
-          </w:p>
-        </w:tc>
-      </w:tr>
-      <w:tr>
-        <w:trPr>
-          <w:cnfStyle w:val="000000100000" w:firstRow="0" w:lastRow="0" w:firstColumn="0" w:lastColumn="0" w:oddVBand="0" w:evenVBand="0" w:oddHBand="1" w:evenHBand="0" w:firstRowFirstColumn="0" w:firstRowLastColumn="0" w:lastRowFirstColumn="0" w:lastRowLastColumn="0"/>
-        </w:trPr>
-        <w:tc>
-          <w:tcPr>
-            <w:cnfStyle w:val="001000000000" w:firstRow="0" w:lastRow="0" w:firstColumn="1" w:lastColumn="0" w:oddVBand="0" w:evenVBand="0" w:oddHBand="0" w:evenHBand="0" w:firstRowFirstColumn="0" w:firstRowLastColumn="0" w:lastRowFirstColumn="0" w:lastRowLastColumn="0"/>
-            <w:tcW w:w="8210" w:type="dxa"/>
-            <w:tcBorders>
-              <w:right w:val="none" w:sz="0" w:space="0" w:color="auto"/>
-            </w:tcBorders>
-          </w:tcPr>
-          <w:p>
-            <w:pPr>
-              <w:pStyle w:val="ListParagraph1"/>
-              <w:ind w:left="0" w:firstLine="0"/>
-              <w:rPr>
-                <w:b w:val="0"/>
-              </w:rPr>
-            </w:pPr>
-            <w:r>
-              <w:lastRenderedPageBreak/>
-              <w:t>Hậu điều kiện:</w:t>
-            </w:r>
-            <w:r>
-              <w:rPr>
-                <w:b w:val="0"/>
-              </w:rPr>
-              <w:t xml:space="preserve"> </w:t>
-            </w:r>
-            <w:r>
-              <w:rPr>
-                <w:b w:val="0"/>
-                <w:i/>
-              </w:rPr>
-              <w:t>Không có.</w:t>
             </w:r>
           </w:p>
         </w:tc>
@@ -3761,45 +3682,6 @@
           </w:p>
         </w:tc>
       </w:tr>
-      <w:tr>
-        <w:trPr>
-          <w:cnfStyle w:val="000000100000" w:firstRow="0" w:lastRow="0" w:firstColumn="0" w:lastColumn="0" w:oddVBand="0" w:evenVBand="0" w:oddHBand="1" w:evenHBand="0" w:firstRowFirstColumn="0" w:firstRowLastColumn="0" w:lastRowFirstColumn="0" w:lastRowLastColumn="0"/>
-        </w:trPr>
-        <w:tc>
-          <w:tcPr>
-            <w:cnfStyle w:val="001000000000" w:firstRow="0" w:lastRow="0" w:firstColumn="1" w:lastColumn="0" w:oddVBand="0" w:evenVBand="0" w:oddHBand="0" w:evenHBand="0" w:firstRowFirstColumn="0" w:firstRowLastColumn="0" w:lastRowFirstColumn="0" w:lastRowLastColumn="0"/>
-            <w:tcW w:w="8210" w:type="dxa"/>
-            <w:tcBorders>
-              <w:right w:val="none" w:sz="0" w:space="0" w:color="auto"/>
-            </w:tcBorders>
-          </w:tcPr>
-          <w:p>
-            <w:pPr>
-              <w:pStyle w:val="ListParagraph1"/>
-              <w:ind w:left="0" w:firstLine="0"/>
-              <w:rPr>
-                <w:b w:val="0"/>
-              </w:rPr>
-            </w:pPr>
-            <w:r>
-              <w:t>Hậu điều kiện:</w:t>
-            </w:r>
-            <w:r>
-              <w:rPr>
-                <w:b w:val="0"/>
-              </w:rPr>
-              <w:t xml:space="preserve"> </w:t>
-            </w:r>
-            <w:r>
-              <w:rPr>
-                <w:b w:val="0"/>
-                <w:i/>
-              </w:rPr>
-              <w:t>Không có.</w:t>
-            </w:r>
-          </w:p>
-        </w:tc>
-      </w:tr>
     </w:tbl>
     <w:p>
       <w:pPr>
@@ -3886,7 +3768,6 @@
               </w:rPr>
             </w:pPr>
             <w:r>
-              <w:lastRenderedPageBreak/>
               <w:t>Tên Use Case:</w:t>
             </w:r>
             <w:r>
@@ -4016,6 +3897,7 @@
               </w:rPr>
             </w:pPr>
             <w:r>
+              <w:lastRenderedPageBreak/>
               <w:t>Actor chính:</w:t>
             </w:r>
             <w:r>
@@ -4336,45 +4218,6 @@
                 <w:b w:val="0"/>
               </w:rPr>
               <w:t>.</w:t>
-            </w:r>
-          </w:p>
-        </w:tc>
-      </w:tr>
-      <w:tr>
-        <w:trPr>
-          <w:cnfStyle w:val="000000100000" w:firstRow="0" w:lastRow="0" w:firstColumn="0" w:lastColumn="0" w:oddVBand="0" w:evenVBand="0" w:oddHBand="1" w:evenHBand="0" w:firstRowFirstColumn="0" w:firstRowLastColumn="0" w:lastRowFirstColumn="0" w:lastRowLastColumn="0"/>
-        </w:trPr>
-        <w:tc>
-          <w:tcPr>
-            <w:cnfStyle w:val="001000000000" w:firstRow="0" w:lastRow="0" w:firstColumn="1" w:lastColumn="0" w:oddVBand="0" w:evenVBand="0" w:oddHBand="0" w:evenHBand="0" w:firstRowFirstColumn="0" w:firstRowLastColumn="0" w:lastRowFirstColumn="0" w:lastRowLastColumn="0"/>
-            <w:tcW w:w="8210" w:type="dxa"/>
-            <w:tcBorders>
-              <w:right w:val="none" w:sz="0" w:space="0" w:color="auto"/>
-            </w:tcBorders>
-          </w:tcPr>
-          <w:p>
-            <w:pPr>
-              <w:pStyle w:val="ListParagraph1"/>
-              <w:ind w:left="0" w:firstLine="0"/>
-              <w:rPr>
-                <w:b w:val="0"/>
-              </w:rPr>
-            </w:pPr>
-            <w:r>
-              <w:t>Hậu điều kiện:</w:t>
-            </w:r>
-            <w:r>
-              <w:rPr>
-                <w:b w:val="0"/>
-              </w:rPr>
-              <w:t xml:space="preserve"> </w:t>
-            </w:r>
-            <w:r>
-              <w:rPr>
-                <w:b w:val="0"/>
-                <w:i/>
-              </w:rPr>
-              <w:t>Không có.</w:t>
             </w:r>
           </w:p>
         </w:tc>
@@ -4879,7 +4722,6 @@
               <w:rPr>
                 <w:b w:val="0"/>
               </w:rPr>
-              <w:lastRenderedPageBreak/>
               <w:t>Trong khi người quản trị chỉnh sửa thông tin thì kiểm tra dữ liệu và hiển thị cảnh báo ở các trường nhập liệu không hợp lệ</w:t>
             </w:r>
           </w:p>
@@ -4916,6 +4758,7 @@
               <w:rPr>
                 <w:b w:val="0"/>
               </w:rPr>
+              <w:lastRenderedPageBreak/>
               <w:t>Nếu bấm ‘Hủy’ thì đóng form chỉnh sửa thông tin. Kết thúc chức năng.</w:t>
             </w:r>
           </w:p>
@@ -5001,46 +4844,6 @@
                 <w:b w:val="0"/>
               </w:rPr>
               <w:t>Nếu không đồng ý thì kết thúc chức năng.</w:t>
-            </w:r>
-          </w:p>
-        </w:tc>
-      </w:tr>
-      <w:tr>
-        <w:trPr>
-          <w:cnfStyle w:val="000000100000" w:firstRow="0" w:lastRow="0" w:firstColumn="0" w:lastColumn="0" w:oddVBand="0" w:evenVBand="0" w:oddHBand="1" w:evenHBand="0" w:firstRowFirstColumn="0" w:firstRowLastColumn="0" w:lastRowFirstColumn="0" w:lastRowLastColumn="0"/>
-        </w:trPr>
-        <w:tc>
-          <w:tcPr>
-            <w:cnfStyle w:val="001000000000" w:firstRow="0" w:lastRow="0" w:firstColumn="1" w:lastColumn="0" w:oddVBand="0" w:evenVBand="0" w:oddHBand="0" w:evenHBand="0" w:firstRowFirstColumn="0" w:firstRowLastColumn="0" w:lastRowFirstColumn="0" w:lastRowLastColumn="0"/>
-            <w:tcW w:w="8210" w:type="dxa"/>
-            <w:tcBorders>
-              <w:right w:val="none" w:sz="0" w:space="0" w:color="auto"/>
-            </w:tcBorders>
-          </w:tcPr>
-          <w:p>
-            <w:pPr>
-              <w:pStyle w:val="ListParagraph1"/>
-              <w:ind w:left="0" w:firstLine="0"/>
-              <w:rPr>
-                <w:b w:val="0"/>
-              </w:rPr>
-            </w:pPr>
-            <w:r>
-              <w:lastRenderedPageBreak/>
-              <w:t>Hậu điều kiện:</w:t>
-            </w:r>
-            <w:r>
-              <w:rPr>
-                <w:b w:val="0"/>
-              </w:rPr>
-              <w:t xml:space="preserve"> </w:t>
-            </w:r>
-            <w:r>
-              <w:rPr>
-                <w:b w:val="0"/>
-                <w:i/>
-              </w:rPr>
-              <w:t>Không có.</w:t>
             </w:r>
           </w:p>
         </w:tc>
@@ -5463,45 +5266,6 @@
           </w:p>
         </w:tc>
       </w:tr>
-      <w:tr>
-        <w:trPr>
-          <w:cnfStyle w:val="000000100000" w:firstRow="0" w:lastRow="0" w:firstColumn="0" w:lastColumn="0" w:oddVBand="0" w:evenVBand="0" w:oddHBand="1" w:evenHBand="0" w:firstRowFirstColumn="0" w:firstRowLastColumn="0" w:lastRowFirstColumn="0" w:lastRowLastColumn="0"/>
-        </w:trPr>
-        <w:tc>
-          <w:tcPr>
-            <w:cnfStyle w:val="001000000000" w:firstRow="0" w:lastRow="0" w:firstColumn="1" w:lastColumn="0" w:oddVBand="0" w:evenVBand="0" w:oddHBand="0" w:evenHBand="0" w:firstRowFirstColumn="0" w:firstRowLastColumn="0" w:lastRowFirstColumn="0" w:lastRowLastColumn="0"/>
-            <w:tcW w:w="8210" w:type="dxa"/>
-            <w:tcBorders>
-              <w:right w:val="none" w:sz="0" w:space="0" w:color="auto"/>
-            </w:tcBorders>
-          </w:tcPr>
-          <w:p>
-            <w:pPr>
-              <w:pStyle w:val="ListParagraph1"/>
-              <w:ind w:left="0" w:firstLine="0"/>
-              <w:rPr>
-                <w:b w:val="0"/>
-              </w:rPr>
-            </w:pPr>
-            <w:r>
-              <w:t>Hậu điều kiện:</w:t>
-            </w:r>
-            <w:r>
-              <w:rPr>
-                <w:b w:val="0"/>
-              </w:rPr>
-              <w:t xml:space="preserve"> </w:t>
-            </w:r>
-            <w:r>
-              <w:rPr>
-                <w:b w:val="0"/>
-                <w:i/>
-              </w:rPr>
-              <w:t>Không có.</w:t>
-            </w:r>
-          </w:p>
-        </w:tc>
-      </w:tr>
     </w:tbl>
     <w:p>
       <w:pPr>
@@ -5623,7 +5387,6 @@
               </w:rPr>
             </w:pPr>
             <w:r>
-              <w:lastRenderedPageBreak/>
               <w:t>Mô tả:</w:t>
             </w:r>
             <w:r>
@@ -5857,6 +5620,7 @@
               <w:rPr>
                 <w:b w:val="0"/>
               </w:rPr>
+              <w:lastRenderedPageBreak/>
               <w:t>Nếu bấm nút ‘Tìm’ thì thực hiện</w:t>
             </w:r>
             <w:r>
@@ -6106,45 +5870,6 @@
                 <w:b w:val="0"/>
               </w:rPr>
               <w:t>của sự kiện tương ứng.</w:t>
-            </w:r>
-          </w:p>
-        </w:tc>
-      </w:tr>
-      <w:tr>
-        <w:trPr>
-          <w:cnfStyle w:val="000000100000" w:firstRow="0" w:lastRow="0" w:firstColumn="0" w:lastColumn="0" w:oddVBand="0" w:evenVBand="0" w:oddHBand="1" w:evenHBand="0" w:firstRowFirstColumn="0" w:firstRowLastColumn="0" w:lastRowFirstColumn="0" w:lastRowLastColumn="0"/>
-        </w:trPr>
-        <w:tc>
-          <w:tcPr>
-            <w:cnfStyle w:val="001000000000" w:firstRow="0" w:lastRow="0" w:firstColumn="1" w:lastColumn="0" w:oddVBand="0" w:evenVBand="0" w:oddHBand="0" w:evenHBand="0" w:firstRowFirstColumn="0" w:firstRowLastColumn="0" w:lastRowFirstColumn="0" w:lastRowLastColumn="0"/>
-            <w:tcW w:w="8210" w:type="dxa"/>
-            <w:tcBorders>
-              <w:right w:val="none" w:sz="0" w:space="0" w:color="auto"/>
-            </w:tcBorders>
-          </w:tcPr>
-          <w:p>
-            <w:pPr>
-              <w:pStyle w:val="ListParagraph1"/>
-              <w:ind w:left="0" w:firstLine="0"/>
-              <w:rPr>
-                <w:b w:val="0"/>
-              </w:rPr>
-            </w:pPr>
-            <w:r>
-              <w:t>Hậu điều kiện:</w:t>
-            </w:r>
-            <w:r>
-              <w:rPr>
-                <w:b w:val="0"/>
-              </w:rPr>
-              <w:t xml:space="preserve"> </w:t>
-            </w:r>
-            <w:r>
-              <w:rPr>
-                <w:b w:val="0"/>
-                <w:i/>
-              </w:rPr>
-              <w:t>Không có.</w:t>
             </w:r>
           </w:p>
         </w:tc>
@@ -6547,7 +6272,6 @@
               <w:rPr>
                 <w:b w:val="0"/>
               </w:rPr>
-              <w:lastRenderedPageBreak/>
               <w:t>Hiển thị form chứa thông tin đã lưu của sự kiện được chọn sửa đổi.</w:t>
             </w:r>
           </w:p>
@@ -6638,6 +6362,7 @@
               <w:rPr>
                 <w:b w:val="0"/>
               </w:rPr>
+              <w:lastRenderedPageBreak/>
               <w:t>Hiểm thị cảnh báo có quyết định xóa hay không?</w:t>
             </w:r>
           </w:p>
@@ -6675,46 +6400,6 @@
                 <w:b w:val="0"/>
               </w:rPr>
               <w:t>Nếu không đồng ý thì kết thúc chức năng.</w:t>
-            </w:r>
-          </w:p>
-        </w:tc>
-      </w:tr>
-      <w:tr>
-        <w:trPr>
-          <w:cnfStyle w:val="000000100000" w:firstRow="0" w:lastRow="0" w:firstColumn="0" w:lastColumn="0" w:oddVBand="0" w:evenVBand="0" w:oddHBand="1" w:evenHBand="0" w:firstRowFirstColumn="0" w:firstRowLastColumn="0" w:lastRowFirstColumn="0" w:lastRowLastColumn="0"/>
-        </w:trPr>
-        <w:tc>
-          <w:tcPr>
-            <w:cnfStyle w:val="001000000000" w:firstRow="0" w:lastRow="0" w:firstColumn="1" w:lastColumn="0" w:oddVBand="0" w:evenVBand="0" w:oddHBand="0" w:evenHBand="0" w:firstRowFirstColumn="0" w:firstRowLastColumn="0" w:lastRowFirstColumn="0" w:lastRowLastColumn="0"/>
-            <w:tcW w:w="8210" w:type="dxa"/>
-            <w:tcBorders>
-              <w:right w:val="none" w:sz="0" w:space="0" w:color="auto"/>
-            </w:tcBorders>
-          </w:tcPr>
-          <w:p>
-            <w:pPr>
-              <w:pStyle w:val="ListParagraph1"/>
-              <w:ind w:left="0" w:firstLine="0"/>
-              <w:rPr>
-                <w:b w:val="0"/>
-              </w:rPr>
-            </w:pPr>
-            <w:r>
-              <w:lastRenderedPageBreak/>
-              <w:t>Hậu điều kiện:</w:t>
-            </w:r>
-            <w:r>
-              <w:rPr>
-                <w:b w:val="0"/>
-              </w:rPr>
-              <w:t xml:space="preserve"> </w:t>
-            </w:r>
-            <w:r>
-              <w:rPr>
-                <w:b w:val="0"/>
-                <w:i/>
-              </w:rPr>
-              <w:t>Không có.</w:t>
             </w:r>
           </w:p>
         </w:tc>
@@ -7225,48 +6910,7 @@
               <w:rPr>
                 <w:b w:val="0"/>
               </w:rPr>
-              <w:lastRenderedPageBreak/>
               <w:t>Hiển thị thông báo thất bại và yêu cầu kiểm tra lại cấu trúc file import.</w:t>
-            </w:r>
-          </w:p>
-        </w:tc>
-      </w:tr>
-      <w:tr>
-        <w:trPr>
-          <w:cnfStyle w:val="000000100000" w:firstRow="0" w:lastRow="0" w:firstColumn="0" w:lastColumn="0" w:oddVBand="0" w:evenVBand="0" w:oddHBand="1" w:evenHBand="0" w:firstRowFirstColumn="0" w:firstRowLastColumn="0" w:lastRowFirstColumn="0" w:lastRowLastColumn="0"/>
-        </w:trPr>
-        <w:tc>
-          <w:tcPr>
-            <w:cnfStyle w:val="001000000000" w:firstRow="0" w:lastRow="0" w:firstColumn="1" w:lastColumn="0" w:oddVBand="0" w:evenVBand="0" w:oddHBand="0" w:evenHBand="0" w:firstRowFirstColumn="0" w:firstRowLastColumn="0" w:lastRowFirstColumn="0" w:lastRowLastColumn="0"/>
-            <w:tcW w:w="8210" w:type="dxa"/>
-            <w:tcBorders>
-              <w:right w:val="none" w:sz="0" w:space="0" w:color="auto"/>
-            </w:tcBorders>
-          </w:tcPr>
-          <w:p>
-            <w:pPr>
-              <w:pStyle w:val="ListParagraph1"/>
-              <w:ind w:left="0" w:firstLine="0"/>
-              <w:rPr>
-                <w:b w:val="0"/>
-              </w:rPr>
-            </w:pPr>
-            <w:r>
-              <w:lastRenderedPageBreak/>
-              <w:t>Hậu điều kiện:</w:t>
-            </w:r>
-            <w:r>
-              <w:rPr>
-                <w:b w:val="0"/>
-              </w:rPr>
-              <w:t xml:space="preserve"> </w:t>
-            </w:r>
-            <w:r>
-              <w:rPr>
-                <w:b w:val="0"/>
-                <w:i/>
-              </w:rPr>
-              <w:t>Không có.</w:t>
             </w:r>
           </w:p>
         </w:tc>
@@ -7473,6 +7117,7 @@
               </w:rPr>
             </w:pPr>
             <w:r>
+              <w:lastRenderedPageBreak/>
               <w:t>Tiền điều kiện</w:t>
             </w:r>
             <w:r>
@@ -7593,7 +7238,7 @@
               <w:pStyle w:val="ListParagraph1"/>
               <w:numPr>
                 <w:ilvl w:val="0"/>
-                <w:numId w:val="49"/>
+                <w:numId w:val="51"/>
               </w:numPr>
               <w:rPr>
                 <w:b w:val="0"/>
@@ -7603,25 +7248,7 @@
               <w:rPr>
                 <w:b w:val="0"/>
               </w:rPr>
-              <w:t xml:space="preserve">Hiển thị biểu đồ tròn thể hiện tỉ lệ </w:t>
-            </w:r>
-            <w:r>
-              <w:rPr>
-                <w:b w:val="0"/>
-              </w:rPr>
-              <w:t>có mặt, vắng mặt trên tổng số đăng ký</w:t>
-            </w:r>
-            <w:r>
-              <w:rPr>
-                <w:b w:val="0"/>
-              </w:rPr>
-              <w:t xml:space="preserve"> của sinh viên</w:t>
-            </w:r>
-            <w:r>
-              <w:rPr>
-                <w:b w:val="0"/>
-              </w:rPr>
-              <w:t>.</w:t>
+              <w:t>Khi Người quản trị chọn phần ‘thống kê điểm danh’ thì hiển thị kết quả cho sự kiện gần nhất.</w:t>
             </w:r>
           </w:p>
           <w:p>
@@ -7629,7 +7256,7 @@
               <w:pStyle w:val="ListParagraph1"/>
               <w:numPr>
                 <w:ilvl w:val="0"/>
-                <w:numId w:val="49"/>
+                <w:numId w:val="51"/>
               </w:numPr>
               <w:rPr>
                 <w:b w:val="0"/>
@@ -7639,47 +7266,15 @@
               <w:rPr>
                 <w:b w:val="0"/>
               </w:rPr>
-              <w:t>Hiển thị biểu đồ</w:t>
-            </w:r>
-            <w:r>
-              <w:rPr>
-                <w:b w:val="0"/>
-              </w:rPr>
-              <w:t xml:space="preserve"> tròn</w:t>
-            </w:r>
-            <w:r>
-              <w:rPr>
-                <w:b w:val="0"/>
-              </w:rPr>
-              <w:t xml:space="preserve"> thể hiện tỉ</w:t>
-            </w:r>
-            <w:r>
-              <w:rPr>
-                <w:b w:val="0"/>
-              </w:rPr>
-              <w:t xml:space="preserve"> lệ c</w:t>
-            </w:r>
-            <w:r>
-              <w:rPr>
-                <w:b w:val="0"/>
-              </w:rPr>
-              <w:t>ó vào không ra, có ra không vào và chưa đăng ký thông tin trong hệ thống của sinh viên.</w:t>
-            </w:r>
-            <w:r>
-              <w:rPr>
-                <w:b w:val="0"/>
-              </w:rPr>
-              <w:t xml:space="preserve"> (các thông số bất thường khi điểm danh).</w:t>
-            </w:r>
-            <w:bookmarkStart w:id="17" w:name="_GoBack"/>
-            <w:bookmarkEnd w:id="17"/>
+              <w:t>Khi người quản trị chọn ‘xem kết quả’ thì hiển thị kết quả cho sự kiện đã chọn.</w:t>
+            </w:r>
           </w:p>
           <w:p>
             <w:pPr>
               <w:pStyle w:val="ListParagraph1"/>
               <w:numPr>
                 <w:ilvl w:val="0"/>
-                <w:numId w:val="49"/>
+                <w:numId w:val="51"/>
               </w:numPr>
               <w:rPr>
                 <w:b w:val="0"/>
@@ -7689,25 +7284,7 @@
               <w:rPr>
                 <w:b w:val="0"/>
               </w:rPr>
-              <w:t xml:space="preserve">Hiển thị biểu đồ tròn thể hiện tỉ lệ có mặt, vắng mặt trên tổng số đăng ký của </w:t>
-            </w:r>
-            <w:r>
-              <w:rPr>
-                <w:b w:val="0"/>
-              </w:rPr>
-              <w:t>cán</w:t>
-            </w:r>
-            <w:r>
-              <w:rPr>
-                <w:b w:val="0"/>
-              </w:rPr>
-              <w:t xml:space="preserve"> bộ</w:t>
-            </w:r>
-            <w:r>
-              <w:rPr>
-                <w:b w:val="0"/>
-              </w:rPr>
-              <w:t>.</w:t>
+              <w:t>Khi hiển thị kết quả, chức năng sẽ thực hiện như sau:</w:t>
             </w:r>
           </w:p>
           <w:p>
@@ -7715,7 +7292,7 @@
               <w:pStyle w:val="ListParagraph1"/>
               <w:numPr>
                 <w:ilvl w:val="0"/>
-                <w:numId w:val="49"/>
+                <w:numId w:val="52"/>
               </w:numPr>
               <w:rPr>
                 <w:b w:val="0"/>
@@ -7725,51 +7302,297 @@
               <w:rPr>
                 <w:b w:val="0"/>
               </w:rPr>
-              <w:t xml:space="preserve">Hiển thị biểu đồ tròn thể hiện tỉ lệ có vào không ra, có ra không vào và chưa đăng ký thông tin trong hệ thống của </w:t>
-            </w:r>
-            <w:r>
-              <w:rPr>
-                <w:b w:val="0"/>
-              </w:rPr>
-              <w:t>cán bộ</w:t>
-            </w:r>
-            <w:r>
-              <w:rPr>
-                <w:b w:val="0"/>
-              </w:rPr>
-              <w:t>. (các thông số bất thường khi điểm danh).</w:t>
-            </w:r>
-          </w:p>
-        </w:tc>
-      </w:tr>
-      <w:tr>
-        <w:trPr>
-          <w:cnfStyle w:val="000000100000" w:firstRow="0" w:lastRow="0" w:firstColumn="0" w:lastColumn="0" w:oddVBand="0" w:evenVBand="0" w:oddHBand="1" w:evenHBand="0" w:firstRowFirstColumn="0" w:firstRowLastColumn="0" w:lastRowFirstColumn="0" w:lastRowLastColumn="0"/>
-        </w:trPr>
-        <w:tc>
-          <w:tcPr>
-            <w:cnfStyle w:val="001000000000" w:firstRow="0" w:lastRow="0" w:firstColumn="1" w:lastColumn="0" w:oddVBand="0" w:evenVBand="0" w:oddHBand="0" w:evenHBand="0" w:firstRowFirstColumn="0" w:firstRowLastColumn="0" w:lastRowFirstColumn="0" w:lastRowLastColumn="0"/>
-            <w:tcW w:w="8210" w:type="dxa"/>
-            <w:tcBorders>
-              <w:right w:val="none" w:sz="0" w:space="0" w:color="auto"/>
-            </w:tcBorders>
-          </w:tcPr>
-          <w:p>
-            <w:pPr>
-              <w:pStyle w:val="ListParagraph1"/>
-              <w:ind w:left="0" w:firstLine="0"/>
-              <w:rPr>
-                <w:b w:val="0"/>
-              </w:rPr>
-            </w:pPr>
-            <w:r>
-              <w:t>Hậu điều kiện:</w:t>
+              <w:t>Kích hoạt</w:t>
             </w:r>
             <w:r>
               <w:rPr>
                 <w:b w:val="0"/>
               </w:rPr>
               <w:t xml:space="preserve"> </w:t>
+            </w:r>
+            <w:hyperlink w:anchor="UC_11" w:history="1">
+              <w:r>
+                <w:rPr>
+                  <w:rStyle w:val="Hyperlink"/>
+                  <w:b/>
+                  <w:bCs w:val="0"/>
+                </w:rPr>
+                <w:t>UC_11</w:t>
+              </w:r>
+            </w:hyperlink>
+            <w:r>
+              <w:rPr>
+                <w:b w:val="0"/>
+              </w:rPr>
+              <w:t xml:space="preserve"> tạo và hiển</w:t>
+            </w:r>
+            <w:r>
+              <w:rPr>
+                <w:b w:val="0"/>
+              </w:rPr>
+              <w:t xml:space="preserve"> thị biểu đồ tròn thể hiện tỉ lệ </w:t>
+            </w:r>
+            <w:r>
+              <w:rPr>
+                <w:b w:val="0"/>
+              </w:rPr>
+              <w:t>có mặt, vắng mặt trên tổng số đăng ký</w:t>
+            </w:r>
+            <w:r>
+              <w:rPr>
+                <w:b w:val="0"/>
+              </w:rPr>
+              <w:t xml:space="preserve"> của sinh viên</w:t>
+            </w:r>
+            <w:r>
+              <w:rPr>
+                <w:b w:val="0"/>
+              </w:rPr>
+              <w:t>.</w:t>
+            </w:r>
+          </w:p>
+          <w:p>
+            <w:pPr>
+              <w:pStyle w:val="ListParagraph1"/>
+              <w:numPr>
+                <w:ilvl w:val="0"/>
+                <w:numId w:val="52"/>
+              </w:numPr>
+              <w:rPr>
+                <w:b w:val="0"/>
+              </w:rPr>
+            </w:pPr>
+            <w:r>
+              <w:rPr>
+                <w:b w:val="0"/>
+              </w:rPr>
+              <w:t xml:space="preserve">Kích hoạt </w:t>
+            </w:r>
+            <w:hyperlink w:anchor="UC_11" w:history="1">
+              <w:r>
+                <w:rPr>
+                  <w:rStyle w:val="Hyperlink"/>
+                  <w:b/>
+                  <w:bCs w:val="0"/>
+                </w:rPr>
+                <w:t>UC_11</w:t>
+              </w:r>
+            </w:hyperlink>
+            <w:r>
+              <w:rPr>
+                <w:b w:val="0"/>
+              </w:rPr>
+              <w:t xml:space="preserve"> tạo và hiển</w:t>
+            </w:r>
+            <w:r>
+              <w:rPr>
+                <w:b w:val="0"/>
+              </w:rPr>
+              <w:t xml:space="preserve"> thị biểu đồ</w:t>
+            </w:r>
+            <w:r>
+              <w:rPr>
+                <w:b w:val="0"/>
+              </w:rPr>
+              <w:t xml:space="preserve"> tròn</w:t>
+            </w:r>
+            <w:r>
+              <w:rPr>
+                <w:b w:val="0"/>
+              </w:rPr>
+              <w:t xml:space="preserve"> thể hiện tỉ</w:t>
+            </w:r>
+            <w:r>
+              <w:rPr>
+                <w:b w:val="0"/>
+              </w:rPr>
+              <w:t xml:space="preserve"> lệ c</w:t>
+            </w:r>
+            <w:r>
+              <w:rPr>
+                <w:b w:val="0"/>
+              </w:rPr>
+              <w:t>ó vào không ra, có ra không vào và chưa đăng ký thông tin trong hệ thống của sinh viên.</w:t>
+            </w:r>
+            <w:r>
+              <w:rPr>
+                <w:b w:val="0"/>
+              </w:rPr>
+              <w:t xml:space="preserve"> (các thông số bất thường khi điểm danh).</w:t>
+            </w:r>
+          </w:p>
+          <w:p>
+            <w:pPr>
+              <w:pStyle w:val="ListParagraph1"/>
+              <w:numPr>
+                <w:ilvl w:val="0"/>
+                <w:numId w:val="52"/>
+              </w:numPr>
+              <w:rPr>
+                <w:b w:val="0"/>
+              </w:rPr>
+            </w:pPr>
+            <w:r>
+              <w:rPr>
+                <w:b w:val="0"/>
+              </w:rPr>
+              <w:t xml:space="preserve">Kích hoạt </w:t>
+            </w:r>
+            <w:hyperlink w:anchor="UC_11" w:history="1">
+              <w:r>
+                <w:rPr>
+                  <w:rStyle w:val="Hyperlink"/>
+                  <w:b/>
+                  <w:bCs w:val="0"/>
+                </w:rPr>
+                <w:t>UC_11</w:t>
+              </w:r>
+            </w:hyperlink>
+            <w:r>
+              <w:rPr>
+                <w:b w:val="0"/>
+              </w:rPr>
+              <w:t xml:space="preserve"> tạo và hiển</w:t>
+            </w:r>
+            <w:r>
+              <w:rPr>
+                <w:b w:val="0"/>
+              </w:rPr>
+              <w:t xml:space="preserve"> thị biểu đồ tròn thể hiện tỉ lệ có mặt, vắng mặt trên tổng số đăng ký của cán</w:t>
+            </w:r>
+            <w:r>
+              <w:rPr>
+                <w:b w:val="0"/>
+              </w:rPr>
+              <w:t xml:space="preserve"> bộ</w:t>
+            </w:r>
+            <w:r>
+              <w:rPr>
+                <w:b w:val="0"/>
+              </w:rPr>
+              <w:t>.</w:t>
+            </w:r>
+          </w:p>
+          <w:p>
+            <w:pPr>
+              <w:pStyle w:val="ListParagraph1"/>
+              <w:numPr>
+                <w:ilvl w:val="0"/>
+                <w:numId w:val="52"/>
+              </w:numPr>
+              <w:rPr>
+                <w:b w:val="0"/>
+              </w:rPr>
+            </w:pPr>
+            <w:r>
+              <w:rPr>
+                <w:b w:val="0"/>
+              </w:rPr>
+              <w:t xml:space="preserve">Kích hoạt </w:t>
+            </w:r>
+            <w:hyperlink w:anchor="UC_11" w:history="1">
+              <w:r>
+                <w:rPr>
+                  <w:rStyle w:val="Hyperlink"/>
+                  <w:b/>
+                  <w:bCs w:val="0"/>
+                </w:rPr>
+                <w:t>UC_11</w:t>
+              </w:r>
+            </w:hyperlink>
+            <w:r>
+              <w:rPr>
+                <w:b w:val="0"/>
+              </w:rPr>
+              <w:t xml:space="preserve"> tạo và hiển</w:t>
+            </w:r>
+            <w:r>
+              <w:rPr>
+                <w:b w:val="0"/>
+              </w:rPr>
+              <w:t xml:space="preserve"> thị biểu đồ tròn thể hiện tỉ lệ có vào không ra, có ra không vào và chưa đăng ký thông tin trong hệ thống của cán bộ. (các thông số bất thường khi điểm danh).</w:t>
+            </w:r>
+          </w:p>
+          <w:p>
+            <w:pPr>
+              <w:pStyle w:val="ListParagraph1"/>
+              <w:numPr>
+                <w:ilvl w:val="0"/>
+                <w:numId w:val="52"/>
+              </w:numPr>
+              <w:rPr>
+                <w:b w:val="0"/>
+              </w:rPr>
+            </w:pPr>
+            <w:r>
+              <w:rPr>
+                <w:b w:val="0"/>
+              </w:rPr>
+              <w:t xml:space="preserve">Hiển thị danh sách vắng mặt của sinh viên bên dưới. </w:t>
+            </w:r>
+            <w:r>
+              <w:rPr>
+                <w:b w:val="0"/>
+              </w:rPr>
+              <w:t>(Khi quản t</w:t>
+            </w:r>
+            <w:r>
+              <w:rPr>
+                <w:b w:val="0"/>
+              </w:rPr>
+              <w:t>rị bấm</w:t>
+            </w:r>
+            <w:r>
+              <w:rPr>
+                <w:b w:val="0"/>
+              </w:rPr>
+              <w:t xml:space="preserve"> vào phần tỉ lệ trên biểu đồ thì hiển thị danh sách chi tiết cho phần đó thay thế vị trí này)</w:t>
+            </w:r>
+          </w:p>
+          <w:p>
+            <w:pPr>
+              <w:pStyle w:val="ListParagraph1"/>
+              <w:numPr>
+                <w:ilvl w:val="0"/>
+                <w:numId w:val="52"/>
+              </w:numPr>
+              <w:rPr>
+                <w:b w:val="0"/>
+              </w:rPr>
+            </w:pPr>
+            <w:r>
+              <w:rPr>
+                <w:b w:val="0"/>
+              </w:rPr>
+              <w:t xml:space="preserve">Nếu quản trị bấm vào nút ‘Xuất danh sách ra excel’ thì thực hiện </w:t>
+            </w:r>
+            <w:hyperlink w:anchor="UC_12" w:history="1">
+              <w:r>
+                <w:rPr>
+                  <w:rStyle w:val="Hyperlink"/>
+                  <w:b/>
+                  <w:bCs w:val="0"/>
+                </w:rPr>
+                <w:t>UC_12</w:t>
+              </w:r>
+            </w:hyperlink>
+            <w:r>
+              <w:rPr>
+                <w:b w:val="0"/>
+              </w:rPr>
+              <w:t xml:space="preserve"> để xuất danh sách đang mở phía dưới</w:t>
+            </w:r>
+            <w:r>
+              <w:rPr>
+                <w:b w:val="0"/>
+              </w:rPr>
+              <w:t xml:space="preserve"> ra excel</w:t>
+            </w:r>
+            <w:r>
+              <w:rPr>
+                <w:b w:val="0"/>
+              </w:rPr>
+              <w:t>.</w:t>
             </w:r>
           </w:p>
         </w:tc>
@@ -7785,11 +7608,16 @@
         <w:pStyle w:val="Demuccap1"/>
         <w:outlineLvl w:val="0"/>
       </w:pPr>
-      <w:bookmarkStart w:id="18" w:name="_Toc487891470"/>
+      <w:bookmarkStart w:id="17" w:name="_Toc487891470"/>
+      <w:bookmarkStart w:id="18" w:name="UC_11"/>
       <w:r>
-        <w:t>Tạo biểu đồ thống kê:</w:t>
+        <w:t>Tạo biểu đồ thống kê</w:t>
       </w:r>
       <w:bookmarkEnd w:id="18"/>
+      <w:r>
+        <w:t>:</w:t>
+      </w:r>
+      <w:bookmarkEnd w:id="17"/>
     </w:p>
     <w:tbl>
       <w:tblPr>
@@ -7811,7 +7639,7 @@
         <w:tc>
           <w:tcPr>
             <w:cnfStyle w:val="001000000100" w:firstRow="0" w:lastRow="0" w:firstColumn="1" w:lastColumn="0" w:oddVBand="0" w:evenVBand="0" w:oddHBand="0" w:evenHBand="0" w:firstRowFirstColumn="1" w:firstRowLastColumn="0" w:lastRowFirstColumn="0" w:lastRowLastColumn="0"/>
-            <w:tcW w:w="9350" w:type="dxa"/>
+            <w:tcW w:w="8210" w:type="dxa"/>
             <w:tcBorders>
               <w:bottom w:val="none" w:sz="0" w:space="0" w:color="auto"/>
               <w:right w:val="none" w:sz="0" w:space="0" w:color="auto"/>
@@ -7844,7 +7672,7 @@
         <w:tc>
           <w:tcPr>
             <w:cnfStyle w:val="001000000000" w:firstRow="0" w:lastRow="0" w:firstColumn="1" w:lastColumn="0" w:oddVBand="0" w:evenVBand="0" w:oddHBand="0" w:evenHBand="0" w:firstRowFirstColumn="0" w:firstRowLastColumn="0" w:lastRowFirstColumn="0" w:lastRowLastColumn="0"/>
-            <w:tcW w:w="9350" w:type="dxa"/>
+            <w:tcW w:w="8210" w:type="dxa"/>
             <w:tcBorders>
               <w:top w:val="none" w:sz="0" w:space="0" w:color="auto"/>
               <w:bottom w:val="none" w:sz="0" w:space="0" w:color="auto"/>
@@ -7868,6 +7696,12 @@
               </w:rPr>
               <w:t xml:space="preserve"> </w:t>
             </w:r>
+            <w:r>
+              <w:rPr>
+                <w:b w:val="0"/>
+              </w:rPr>
+              <w:t>Tạo biểu đồ thống kê.</w:t>
+            </w:r>
           </w:p>
         </w:tc>
       </w:tr>
@@ -7875,7 +7709,7 @@
         <w:tc>
           <w:tcPr>
             <w:cnfStyle w:val="001000000000" w:firstRow="0" w:lastRow="0" w:firstColumn="1" w:lastColumn="0" w:oddVBand="0" w:evenVBand="0" w:oddHBand="0" w:evenHBand="0" w:firstRowFirstColumn="0" w:firstRowLastColumn="0" w:lastRowFirstColumn="0" w:lastRowLastColumn="0"/>
-            <w:tcW w:w="9350" w:type="dxa"/>
+            <w:tcW w:w="8210" w:type="dxa"/>
             <w:tcBorders>
               <w:right w:val="none" w:sz="0" w:space="0" w:color="auto"/>
             </w:tcBorders>
@@ -7896,6 +7730,12 @@
                 <w:b w:val="0"/>
               </w:rPr>
               <w:t xml:space="preserve"> </w:t>
+            </w:r>
+            <w:r>
+              <w:rPr>
+                <w:b w:val="0"/>
+              </w:rPr>
+              <w:t>Tạo biểu đồ dựa vào loại biểu đồ, danh sách giá trị và tiêu đề yêu cầu trước.</w:t>
             </w:r>
           </w:p>
         </w:tc>
@@ -7907,7 +7747,7 @@
         <w:tc>
           <w:tcPr>
             <w:cnfStyle w:val="001000000000" w:firstRow="0" w:lastRow="0" w:firstColumn="1" w:lastColumn="0" w:oddVBand="0" w:evenVBand="0" w:oddHBand="0" w:evenHBand="0" w:firstRowFirstColumn="0" w:firstRowLastColumn="0" w:lastRowFirstColumn="0" w:lastRowLastColumn="0"/>
-            <w:tcW w:w="9350" w:type="dxa"/>
+            <w:tcW w:w="8210" w:type="dxa"/>
             <w:tcBorders>
               <w:top w:val="none" w:sz="0" w:space="0" w:color="auto"/>
               <w:bottom w:val="none" w:sz="0" w:space="0" w:color="auto"/>
@@ -7931,6 +7771,12 @@
               </w:rPr>
               <w:t xml:space="preserve"> </w:t>
             </w:r>
+            <w:r>
+              <w:rPr>
+                <w:b w:val="0"/>
+              </w:rPr>
+              <w:t>Người quản trị.</w:t>
+            </w:r>
           </w:p>
         </w:tc>
       </w:tr>
@@ -7938,7 +7784,7 @@
         <w:tc>
           <w:tcPr>
             <w:cnfStyle w:val="001000000000" w:firstRow="0" w:lastRow="0" w:firstColumn="1" w:lastColumn="0" w:oddVBand="0" w:evenVBand="0" w:oddHBand="0" w:evenHBand="0" w:firstRowFirstColumn="0" w:firstRowLastColumn="0" w:lastRowFirstColumn="0" w:lastRowLastColumn="0"/>
-            <w:tcW w:w="9350" w:type="dxa"/>
+            <w:tcW w:w="8210" w:type="dxa"/>
             <w:tcBorders>
               <w:bottom w:val="single" w:sz="4" w:space="0" w:color="4472C4" w:themeColor="accent5"/>
               <w:right w:val="none" w:sz="0" w:space="0" w:color="auto"/>
@@ -7953,13 +7799,34 @@
               </w:rPr>
             </w:pPr>
             <w:r>
-              <w:t>Tiền điều kiện:</w:t>
+              <w:t>Tiền điều kiện</w:t>
+            </w:r>
+            <w:r>
+              <w:t>:</w:t>
             </w:r>
             <w:r>
               <w:rPr>
                 <w:b w:val="0"/>
               </w:rPr>
               <w:t xml:space="preserve"> </w:t>
+            </w:r>
+            <w:r>
+              <w:rPr>
+                <w:b w:val="0"/>
+              </w:rPr>
+              <w:t>Đã</w:t>
+            </w:r>
+            <w:r>
+              <w:rPr>
+                <w:b w:val="0"/>
+              </w:rPr>
+              <w:t xml:space="preserve"> đă</w:t>
+            </w:r>
+            <w:r>
+              <w:rPr>
+                <w:b w:val="0"/>
+              </w:rPr>
+              <w:t>ng nhập bằng tài khoản quản trị và đã tổng hợp xong kết quả điểm danh.</w:t>
             </w:r>
           </w:p>
         </w:tc>
@@ -7971,7 +7838,7 @@
         <w:tc>
           <w:tcPr>
             <w:cnfStyle w:val="001000000000" w:firstRow="0" w:lastRow="0" w:firstColumn="1" w:lastColumn="0" w:oddVBand="0" w:evenVBand="0" w:oddHBand="0" w:evenHBand="0" w:firstRowFirstColumn="0" w:firstRowLastColumn="0" w:lastRowFirstColumn="0" w:lastRowLastColumn="0"/>
-            <w:tcW w:w="9350" w:type="dxa"/>
+            <w:tcW w:w="8210" w:type="dxa"/>
             <w:tcBorders>
               <w:right w:val="single" w:sz="4" w:space="0" w:color="4472C4" w:themeColor="accent5"/>
             </w:tcBorders>
@@ -7982,10 +7849,18 @@
               <w:ind w:left="0" w:firstLine="0"/>
               <w:rPr>
                 <w:b w:val="0"/>
+                <w:i/>
               </w:rPr>
             </w:pPr>
             <w:r>
               <w:t xml:space="preserve">Cách kích hoạt: </w:t>
+            </w:r>
+            <w:r>
+              <w:rPr>
+                <w:b w:val="0"/>
+                <w:i/>
+              </w:rPr>
+              <w:t>Tự động.</w:t>
             </w:r>
           </w:p>
         </w:tc>
@@ -7994,7 +7869,7 @@
         <w:tc>
           <w:tcPr>
             <w:cnfStyle w:val="001000000000" w:firstRow="0" w:lastRow="0" w:firstColumn="1" w:lastColumn="0" w:oddVBand="0" w:evenVBand="0" w:oddHBand="0" w:evenHBand="0" w:firstRowFirstColumn="0" w:firstRowLastColumn="0" w:lastRowFirstColumn="0" w:lastRowLastColumn="0"/>
-            <w:tcW w:w="9350" w:type="dxa"/>
+            <w:tcW w:w="8210" w:type="dxa"/>
             <w:tcBorders>
               <w:right w:val="none" w:sz="0" w:space="0" w:color="auto"/>
             </w:tcBorders>
@@ -8008,36 +7883,75 @@
               <w:t>Các luồng xử lý:</w:t>
             </w:r>
           </w:p>
-        </w:tc>
-      </w:tr>
-      <w:tr>
-        <w:trPr>
-          <w:cnfStyle w:val="000000100000" w:firstRow="0" w:lastRow="0" w:firstColumn="0" w:lastColumn="0" w:oddVBand="0" w:evenVBand="0" w:oddHBand="1" w:evenHBand="0" w:firstRowFirstColumn="0" w:firstRowLastColumn="0" w:lastRowFirstColumn="0" w:lastRowLastColumn="0"/>
-        </w:trPr>
-        <w:tc>
-          <w:tcPr>
-            <w:cnfStyle w:val="001000000000" w:firstRow="0" w:lastRow="0" w:firstColumn="1" w:lastColumn="0" w:oddVBand="0" w:evenVBand="0" w:oddHBand="0" w:evenHBand="0" w:firstRowFirstColumn="0" w:firstRowLastColumn="0" w:lastRowFirstColumn="0" w:lastRowLastColumn="0"/>
-            <w:tcW w:w="9350" w:type="dxa"/>
-            <w:tcBorders>
-              <w:right w:val="none" w:sz="0" w:space="0" w:color="auto"/>
-            </w:tcBorders>
-          </w:tcPr>
-          <w:p>
-            <w:pPr>
-              <w:pStyle w:val="ListParagraph1"/>
-              <w:ind w:left="0" w:firstLine="0"/>
-              <w:rPr>
-                <w:b w:val="0"/>
-              </w:rPr>
-            </w:pPr>
-            <w:r>
-              <w:t>Hậu điều kiện:</w:t>
-            </w:r>
-            <w:r>
-              <w:rPr>
-                <w:b w:val="0"/>
-              </w:rPr>
-              <w:t xml:space="preserve"> </w:t>
+          <w:p>
+            <w:pPr>
+              <w:pStyle w:val="ListParagraph1"/>
+              <w:numPr>
+                <w:ilvl w:val="0"/>
+                <w:numId w:val="53"/>
+              </w:numPr>
+              <w:rPr>
+                <w:b w:val="0"/>
+              </w:rPr>
+            </w:pPr>
+            <w:r>
+              <w:rPr>
+                <w:b w:val="0"/>
+              </w:rPr>
+              <w:lastRenderedPageBreak/>
+              <w:t>Nhận vào tiêu đề, loại biểu đồ, danh sách các giá trị.</w:t>
+            </w:r>
+          </w:p>
+          <w:p>
+            <w:pPr>
+              <w:pStyle w:val="ListParagraph1"/>
+              <w:numPr>
+                <w:ilvl w:val="0"/>
+                <w:numId w:val="53"/>
+              </w:numPr>
+              <w:rPr>
+                <w:b w:val="0"/>
+              </w:rPr>
+            </w:pPr>
+            <w:r>
+              <w:rPr>
+                <w:b w:val="0"/>
+              </w:rPr>
+              <w:t>Vẽ biểu đồ.</w:t>
+            </w:r>
+          </w:p>
+          <w:p>
+            <w:pPr>
+              <w:pStyle w:val="ListParagraph1"/>
+              <w:numPr>
+                <w:ilvl w:val="0"/>
+                <w:numId w:val="53"/>
+              </w:numPr>
+              <w:rPr>
+                <w:b w:val="0"/>
+              </w:rPr>
+            </w:pPr>
+            <w:r>
+              <w:rPr>
+                <w:b w:val="0"/>
+              </w:rPr>
+              <w:t>Trả kết quả cho chức năng hiển thị kết quả. (</w:t>
+            </w:r>
+            <w:hyperlink w:anchor="UC_10" w:history="1">
+              <w:r>
+                <w:rPr>
+                  <w:rStyle w:val="Hyperlink"/>
+                  <w:b/>
+                  <w:bCs w:val="0"/>
+                </w:rPr>
+                <w:t>UC_10</w:t>
+              </w:r>
+            </w:hyperlink>
+            <w:r>
+              <w:rPr>
+                <w:b w:val="0"/>
+              </w:rPr>
+              <w:t>)</w:t>
             </w:r>
           </w:p>
         </w:tc>
@@ -8054,42 +7968,15 @@
         <w:outlineLvl w:val="0"/>
       </w:pPr>
       <w:bookmarkStart w:id="19" w:name="_Toc487891471"/>
+      <w:bookmarkStart w:id="20" w:name="UC_12"/>
       <w:r>
-        <w:t>Xuất danh sách kết quả:</w:t>
+        <w:t>Xuất danh sách kết quả</w:t>
+      </w:r>
+      <w:bookmarkEnd w:id="20"/>
+      <w:r>
+        <w:t>:</w:t>
       </w:r>
       <w:bookmarkEnd w:id="19"/>
-    </w:p>
-    <w:p>
-      <w:pPr>
-        <w:ind w:left="0" w:firstLine="0"/>
-      </w:pPr>
-    </w:p>
-    <w:p>
-      <w:pPr>
-        <w:pStyle w:val="Demuccap1"/>
-        <w:outlineLvl w:val="0"/>
-      </w:pPr>
-      <w:bookmarkStart w:id="20" w:name="_Toc487891472"/>
-      <w:r>
-        <w:t>Đăng ký thẻ:</w:t>
-      </w:r>
-      <w:bookmarkEnd w:id="20"/>
-    </w:p>
-    <w:p>
-      <w:pPr>
-        <w:ind w:left="0" w:firstLine="0"/>
-      </w:pPr>
-    </w:p>
-    <w:p>
-      <w:pPr>
-        <w:pStyle w:val="Demuccap1"/>
-        <w:outlineLvl w:val="0"/>
-      </w:pPr>
-      <w:bookmarkStart w:id="21" w:name="_Toc487891473"/>
-      <w:r>
-        <w:t>Điểm danh vào:</w:t>
-      </w:r>
-      <w:bookmarkEnd w:id="21"/>
     </w:p>
     <w:tbl>
       <w:tblPr>
@@ -8111,7 +7998,7 @@
         <w:tc>
           <w:tcPr>
             <w:cnfStyle w:val="001000000100" w:firstRow="0" w:lastRow="0" w:firstColumn="1" w:lastColumn="0" w:oddVBand="0" w:evenVBand="0" w:oddHBand="0" w:evenHBand="0" w:firstRowFirstColumn="1" w:firstRowLastColumn="0" w:lastRowFirstColumn="0" w:lastRowLastColumn="0"/>
-            <w:tcW w:w="9350" w:type="dxa"/>
+            <w:tcW w:w="8210" w:type="dxa"/>
             <w:tcBorders>
               <w:bottom w:val="none" w:sz="0" w:space="0" w:color="auto"/>
               <w:right w:val="none" w:sz="0" w:space="0" w:color="auto"/>
@@ -8130,6 +8017,9 @@
             </w:r>
             <w:r>
               <w:t>_</w:t>
+            </w:r>
+            <w:r>
+              <w:t>12</w:t>
             </w:r>
           </w:p>
         </w:tc>
@@ -8141,7 +8031,7 @@
         <w:tc>
           <w:tcPr>
             <w:cnfStyle w:val="001000000000" w:firstRow="0" w:lastRow="0" w:firstColumn="1" w:lastColumn="0" w:oddVBand="0" w:evenVBand="0" w:oddHBand="0" w:evenHBand="0" w:firstRowFirstColumn="0" w:firstRowLastColumn="0" w:lastRowFirstColumn="0" w:lastRowLastColumn="0"/>
-            <w:tcW w:w="9350" w:type="dxa"/>
+            <w:tcW w:w="8210" w:type="dxa"/>
             <w:tcBorders>
               <w:top w:val="none" w:sz="0" w:space="0" w:color="auto"/>
               <w:bottom w:val="none" w:sz="0" w:space="0" w:color="auto"/>
@@ -8165,6 +8055,12 @@
               </w:rPr>
               <w:t xml:space="preserve"> </w:t>
             </w:r>
+            <w:r>
+              <w:rPr>
+                <w:b w:val="0"/>
+              </w:rPr>
+              <w:t>Xuất danh sách kết quả.</w:t>
+            </w:r>
           </w:p>
         </w:tc>
       </w:tr>
@@ -8172,7 +8068,7 @@
         <w:tc>
           <w:tcPr>
             <w:cnfStyle w:val="001000000000" w:firstRow="0" w:lastRow="0" w:firstColumn="1" w:lastColumn="0" w:oddVBand="0" w:evenVBand="0" w:oddHBand="0" w:evenHBand="0" w:firstRowFirstColumn="0" w:firstRowLastColumn="0" w:lastRowFirstColumn="0" w:lastRowLastColumn="0"/>
-            <w:tcW w:w="9350" w:type="dxa"/>
+            <w:tcW w:w="8210" w:type="dxa"/>
             <w:tcBorders>
               <w:right w:val="none" w:sz="0" w:space="0" w:color="auto"/>
             </w:tcBorders>
@@ -8186,13 +8082,43 @@
               </w:rPr>
             </w:pPr>
             <w:r>
-              <w:t>Actor chính:</w:t>
+              <w:t>Mô tả:</w:t>
             </w:r>
             <w:r>
               <w:rPr>
                 <w:b w:val="0"/>
               </w:rPr>
               <w:t xml:space="preserve"> </w:t>
+            </w:r>
+            <w:r>
+              <w:rPr>
+                <w:b w:val="0"/>
+              </w:rPr>
+              <w:t xml:space="preserve">Xuất danh sách điểm danh đang hiển thị trên giao diện </w:t>
+            </w:r>
+            <w:r>
+              <w:rPr>
+                <w:b w:val="0"/>
+              </w:rPr>
+              <w:t>‘</w:t>
+            </w:r>
+            <w:r>
+              <w:rPr>
+                <w:b w:val="0"/>
+              </w:rPr>
+              <w:t>thống kê điểm danh</w:t>
+            </w:r>
+            <w:r>
+              <w:rPr>
+                <w:b w:val="0"/>
+              </w:rPr>
+              <w:t>’</w:t>
+            </w:r>
+            <w:r>
+              <w:rPr>
+                <w:b w:val="0"/>
+              </w:rPr>
+              <w:t xml:space="preserve"> ra file excel.</w:t>
             </w:r>
           </w:p>
         </w:tc>
@@ -8204,7 +8130,7 @@
         <w:tc>
           <w:tcPr>
             <w:cnfStyle w:val="001000000000" w:firstRow="0" w:lastRow="0" w:firstColumn="1" w:lastColumn="0" w:oddVBand="0" w:evenVBand="0" w:oddHBand="0" w:evenHBand="0" w:firstRowFirstColumn="0" w:firstRowLastColumn="0" w:lastRowFirstColumn="0" w:lastRowLastColumn="0"/>
-            <w:tcW w:w="9350" w:type="dxa"/>
+            <w:tcW w:w="8210" w:type="dxa"/>
             <w:tcBorders>
               <w:top w:val="none" w:sz="0" w:space="0" w:color="auto"/>
               <w:bottom w:val="none" w:sz="0" w:space="0" w:color="auto"/>
@@ -8220,13 +8146,19 @@
               </w:rPr>
             </w:pPr>
             <w:r>
-              <w:t>Mô tả:</w:t>
+              <w:t>Actor chính:</w:t>
             </w:r>
             <w:r>
               <w:rPr>
                 <w:b w:val="0"/>
               </w:rPr>
               <w:t xml:space="preserve"> </w:t>
+            </w:r>
+            <w:r>
+              <w:rPr>
+                <w:b w:val="0"/>
+              </w:rPr>
+              <w:t>Người quản trị.</w:t>
             </w:r>
           </w:p>
         </w:tc>
@@ -8235,8 +8167,9 @@
         <w:tc>
           <w:tcPr>
             <w:cnfStyle w:val="001000000000" w:firstRow="0" w:lastRow="0" w:firstColumn="1" w:lastColumn="0" w:oddVBand="0" w:evenVBand="0" w:oddHBand="0" w:evenHBand="0" w:firstRowFirstColumn="0" w:firstRowLastColumn="0" w:lastRowFirstColumn="0" w:lastRowLastColumn="0"/>
-            <w:tcW w:w="9350" w:type="dxa"/>
+            <w:tcW w:w="8210" w:type="dxa"/>
             <w:tcBorders>
+              <w:bottom w:val="single" w:sz="4" w:space="0" w:color="4472C4" w:themeColor="accent5"/>
               <w:right w:val="none" w:sz="0" w:space="0" w:color="auto"/>
             </w:tcBorders>
           </w:tcPr>
@@ -8249,13 +8182,34 @@
               </w:rPr>
             </w:pPr>
             <w:r>
-              <w:t>Tiền điều kiện:</w:t>
+              <w:t>Tiền điều kiện</w:t>
+            </w:r>
+            <w:r>
+              <w:t>:</w:t>
             </w:r>
             <w:r>
               <w:rPr>
                 <w:b w:val="0"/>
               </w:rPr>
               <w:t xml:space="preserve"> </w:t>
+            </w:r>
+            <w:r>
+              <w:rPr>
+                <w:b w:val="0"/>
+              </w:rPr>
+              <w:t>Đã</w:t>
+            </w:r>
+            <w:r>
+              <w:rPr>
+                <w:b w:val="0"/>
+              </w:rPr>
+              <w:t xml:space="preserve"> đă</w:t>
+            </w:r>
+            <w:r>
+              <w:rPr>
+                <w:b w:val="0"/>
+              </w:rPr>
+              <w:t>ng nhập bằng tài khoản quản trị và đã tổng hợp xong kết quả điểm danh.</w:t>
             </w:r>
           </w:p>
         </w:tc>
@@ -8267,20 +8221,39 @@
         <w:tc>
           <w:tcPr>
             <w:cnfStyle w:val="001000000000" w:firstRow="0" w:lastRow="0" w:firstColumn="1" w:lastColumn="0" w:oddVBand="0" w:evenVBand="0" w:oddHBand="0" w:evenHBand="0" w:firstRowFirstColumn="0" w:firstRowLastColumn="0" w:lastRowFirstColumn="0" w:lastRowLastColumn="0"/>
-            <w:tcW w:w="9350" w:type="dxa"/>
+            <w:tcW w:w="8210" w:type="dxa"/>
             <w:tcBorders>
-              <w:top w:val="none" w:sz="0" w:space="0" w:color="auto"/>
-              <w:bottom w:val="none" w:sz="0" w:space="0" w:color="auto"/>
-              <w:right w:val="none" w:sz="0" w:space="0" w:color="auto"/>
+              <w:right w:val="single" w:sz="4" w:space="0" w:color="4472C4" w:themeColor="accent5"/>
             </w:tcBorders>
           </w:tcPr>
           <w:p>
             <w:pPr>
               <w:pStyle w:val="ListParagraph1"/>
               <w:ind w:left="0" w:firstLine="0"/>
-            </w:pPr>
-            <w:r>
-              <w:t>Các luồng xử lý:</w:t>
+              <w:rPr>
+                <w:b w:val="0"/>
+              </w:rPr>
+            </w:pPr>
+            <w:r>
+              <w:t xml:space="preserve">Cách kích hoạt: </w:t>
+            </w:r>
+            <w:r>
+              <w:rPr>
+                <w:b w:val="0"/>
+              </w:rPr>
+              <w:t>B</w:t>
+            </w:r>
+            <w:r>
+              <w:rPr>
+                <w:b w:val="0"/>
+              </w:rPr>
+              <w:t>ấm vào nút ‘Xuất danh sách ra excel’</w:t>
+            </w:r>
+            <w:r>
+              <w:rPr>
+                <w:b w:val="0"/>
+              </w:rPr>
+              <w:t xml:space="preserve"> trên phần ‘thông kê điểm danh’ trên giao diện quản trị.</w:t>
             </w:r>
           </w:p>
         </w:tc>
@@ -8289,7 +8262,7 @@
         <w:tc>
           <w:tcPr>
             <w:cnfStyle w:val="001000000000" w:firstRow="0" w:lastRow="0" w:firstColumn="1" w:lastColumn="0" w:oddVBand="0" w:evenVBand="0" w:oddHBand="0" w:evenHBand="0" w:firstRowFirstColumn="0" w:firstRowLastColumn="0" w:lastRowFirstColumn="0" w:lastRowLastColumn="0"/>
-            <w:tcW w:w="9350" w:type="dxa"/>
+            <w:tcW w:w="8210" w:type="dxa"/>
             <w:tcBorders>
               <w:right w:val="none" w:sz="0" w:space="0" w:color="auto"/>
             </w:tcBorders>
@@ -8299,17 +8272,73 @@
               <w:pStyle w:val="ListParagraph1"/>
               <w:ind w:left="0" w:firstLine="0"/>
               <w:rPr>
-                <w:b w:val="0"/>
-              </w:rPr>
-            </w:pPr>
-            <w:r>
-              <w:t>Hậu điều kiện:</w:t>
-            </w:r>
-            <w:r>
-              <w:rPr>
-                <w:b w:val="0"/>
-              </w:rPr>
-              <w:t xml:space="preserve"> </w:t>
+                <w:noProof/>
+              </w:rPr>
+            </w:pPr>
+            <w:r>
+              <w:t>Các luồng xử lý:</w:t>
+            </w:r>
+          </w:p>
+          <w:p>
+            <w:pPr>
+              <w:pStyle w:val="ListParagraph1"/>
+              <w:numPr>
+                <w:ilvl w:val="0"/>
+                <w:numId w:val="54"/>
+              </w:numPr>
+              <w:rPr>
+                <w:b w:val="0"/>
+              </w:rPr>
+            </w:pPr>
+            <w:r>
+              <w:rPr>
+                <w:b w:val="0"/>
+              </w:rPr>
+              <w:t>Hiển thị hộp thoại nhận đường dẫn sẽ lưu file xuất ra.</w:t>
+            </w:r>
+          </w:p>
+          <w:p>
+            <w:pPr>
+              <w:pStyle w:val="ListParagraph1"/>
+              <w:numPr>
+                <w:ilvl w:val="0"/>
+                <w:numId w:val="54"/>
+              </w:numPr>
+              <w:rPr>
+                <w:b w:val="0"/>
+              </w:rPr>
+            </w:pPr>
+            <w:r>
+              <w:rPr>
+                <w:b w:val="0"/>
+              </w:rPr>
+              <w:t>Xuất dữ liệu đang hiển thị trên màn hình ra excel tại đường dẫn đã chọn.</w:t>
+            </w:r>
+            <w:r>
+              <w:rPr>
+                <w:b w:val="0"/>
+              </w:rPr>
+              <w:t xml:space="preserve"> Nếu xuất dữ liệu thất bại hiển thị thông báo cho người quản trị.</w:t>
+            </w:r>
+            <w:bookmarkStart w:id="21" w:name="_GoBack"/>
+            <w:bookmarkEnd w:id="21"/>
+          </w:p>
+          <w:p>
+            <w:pPr>
+              <w:pStyle w:val="ListParagraph1"/>
+              <w:numPr>
+                <w:ilvl w:val="0"/>
+                <w:numId w:val="54"/>
+              </w:numPr>
+              <w:rPr>
+                <w:b w:val="0"/>
+              </w:rPr>
+            </w:pPr>
+            <w:r>
+              <w:rPr>
+                <w:b w:val="0"/>
+              </w:rPr>
+              <w:t>Hiển thị thư mục chưa file vừa xuất ra.</w:t>
             </w:r>
           </w:p>
         </w:tc>
@@ -8318,6 +8347,38 @@
     <w:p>
       <w:pPr>
         <w:ind w:left="0" w:firstLine="0"/>
+      </w:pPr>
+    </w:p>
+    <w:p>
+      <w:pPr>
+        <w:pStyle w:val="Demuccap1"/>
+        <w:outlineLvl w:val="0"/>
+      </w:pPr>
+      <w:bookmarkStart w:id="22" w:name="_Toc487891472"/>
+      <w:r>
+        <w:t>Đăng ký thẻ:</w:t>
+      </w:r>
+      <w:bookmarkEnd w:id="22"/>
+    </w:p>
+    <w:p>
+      <w:pPr>
+        <w:ind w:left="0" w:firstLine="0"/>
+      </w:pPr>
+    </w:p>
+    <w:p>
+      <w:pPr>
+        <w:pStyle w:val="Demuccap1"/>
+        <w:outlineLvl w:val="0"/>
+      </w:pPr>
+      <w:bookmarkStart w:id="23" w:name="_Toc487891473"/>
+      <w:r>
+        <w:t>Điểm danh vào:</w:t>
+      </w:r>
+      <w:bookmarkEnd w:id="23"/>
+    </w:p>
+    <w:p>
+      <w:pPr>
+        <w:ind w:left="0" w:firstLine="0"/>
         <w:rPr>
           <w:b/>
         </w:rPr>
@@ -8328,1678 +8389,108 @@
         <w:pStyle w:val="Demuccap1"/>
         <w:outlineLvl w:val="0"/>
       </w:pPr>
-      <w:bookmarkStart w:id="22" w:name="_Toc487891474"/>
+      <w:bookmarkStart w:id="24" w:name="_Toc487891474"/>
       <w:r>
         <w:t>Điểm danh khi chưa đăng ký:</w:t>
       </w:r>
-      <w:bookmarkEnd w:id="22"/>
-    </w:p>
-    <w:tbl>
-      <w:tblPr>
-        <w:tblStyle w:val="ListTable3-Accent5"/>
-        <w:tblW w:w="0" w:type="auto"/>
-        <w:tblBorders>
-          <w:insideH w:val="single" w:sz="4" w:space="0" w:color="4472C4" w:themeColor="accent5"/>
-          <w:insideV w:val="single" w:sz="4" w:space="0" w:color="4472C4" w:themeColor="accent5"/>
-        </w:tblBorders>
-        <w:tblLook w:val="04A0" w:firstRow="1" w:lastRow="0" w:firstColumn="1" w:lastColumn="0" w:noHBand="0" w:noVBand="1"/>
-      </w:tblPr>
-      <w:tblGrid>
-        <w:gridCol w:w="8210"/>
-      </w:tblGrid>
-      <w:tr>
-        <w:trPr>
-          <w:cnfStyle w:val="100000000000" w:firstRow="1" w:lastRow="0" w:firstColumn="0" w:lastColumn="0" w:oddVBand="0" w:evenVBand="0" w:oddHBand="0" w:evenHBand="0" w:firstRowFirstColumn="0" w:firstRowLastColumn="0" w:lastRowFirstColumn="0" w:lastRowLastColumn="0"/>
-        </w:trPr>
-        <w:tc>
-          <w:tcPr>
-            <w:cnfStyle w:val="001000000100" w:firstRow="0" w:lastRow="0" w:firstColumn="1" w:lastColumn="0" w:oddVBand="0" w:evenVBand="0" w:oddHBand="0" w:evenHBand="0" w:firstRowFirstColumn="1" w:firstRowLastColumn="0" w:lastRowFirstColumn="0" w:lastRowLastColumn="0"/>
-            <w:tcW w:w="9350" w:type="dxa"/>
-            <w:tcBorders>
-              <w:bottom w:val="none" w:sz="0" w:space="0" w:color="auto"/>
-              <w:right w:val="none" w:sz="0" w:space="0" w:color="auto"/>
-            </w:tcBorders>
-          </w:tcPr>
-          <w:p>
-            <w:pPr>
-              <w:pStyle w:val="ListParagraph1"/>
-              <w:ind w:left="0" w:firstLine="0"/>
-            </w:pPr>
-            <w:r>
-              <w:t>Mã số</w:t>
-            </w:r>
-            <w:r>
-              <w:t>: UC</w:t>
-            </w:r>
-            <w:r>
-              <w:t>_</w:t>
-            </w:r>
-          </w:p>
-        </w:tc>
-      </w:tr>
-      <w:tr>
-        <w:trPr>
-          <w:cnfStyle w:val="000000100000" w:firstRow="0" w:lastRow="0" w:firstColumn="0" w:lastColumn="0" w:oddVBand="0" w:evenVBand="0" w:oddHBand="1" w:evenHBand="0" w:firstRowFirstColumn="0" w:firstRowLastColumn="0" w:lastRowFirstColumn="0" w:lastRowLastColumn="0"/>
-        </w:trPr>
-        <w:tc>
-          <w:tcPr>
-            <w:cnfStyle w:val="001000000000" w:firstRow="0" w:lastRow="0" w:firstColumn="1" w:lastColumn="0" w:oddVBand="0" w:evenVBand="0" w:oddHBand="0" w:evenHBand="0" w:firstRowFirstColumn="0" w:firstRowLastColumn="0" w:lastRowFirstColumn="0" w:lastRowLastColumn="0"/>
-            <w:tcW w:w="9350" w:type="dxa"/>
-            <w:tcBorders>
-              <w:top w:val="none" w:sz="0" w:space="0" w:color="auto"/>
-              <w:bottom w:val="none" w:sz="0" w:space="0" w:color="auto"/>
-              <w:right w:val="none" w:sz="0" w:space="0" w:color="auto"/>
-            </w:tcBorders>
-          </w:tcPr>
-          <w:p>
-            <w:pPr>
-              <w:pStyle w:val="ListParagraph1"/>
-              <w:ind w:left="0" w:firstLine="0"/>
-              <w:rPr>
-                <w:b w:val="0"/>
-              </w:rPr>
-            </w:pPr>
-            <w:r>
-              <w:t>Tên Use Case:</w:t>
-            </w:r>
-            <w:r>
-              <w:rPr>
-                <w:b w:val="0"/>
-              </w:rPr>
-              <w:t xml:space="preserve"> </w:t>
-            </w:r>
-          </w:p>
-        </w:tc>
-      </w:tr>
-      <w:tr>
-        <w:tc>
-          <w:tcPr>
-            <w:cnfStyle w:val="001000000000" w:firstRow="0" w:lastRow="0" w:firstColumn="1" w:lastColumn="0" w:oddVBand="0" w:evenVBand="0" w:oddHBand="0" w:evenHBand="0" w:firstRowFirstColumn="0" w:firstRowLastColumn="0" w:lastRowFirstColumn="0" w:lastRowLastColumn="0"/>
-            <w:tcW w:w="9350" w:type="dxa"/>
-            <w:tcBorders>
-              <w:right w:val="none" w:sz="0" w:space="0" w:color="auto"/>
-            </w:tcBorders>
-          </w:tcPr>
-          <w:p>
-            <w:pPr>
-              <w:pStyle w:val="ListParagraph1"/>
-              <w:ind w:left="0" w:firstLine="0"/>
-              <w:rPr>
-                <w:b w:val="0"/>
-              </w:rPr>
-            </w:pPr>
-            <w:r>
-              <w:t>Actor chính:</w:t>
-            </w:r>
-            <w:r>
-              <w:rPr>
-                <w:b w:val="0"/>
-              </w:rPr>
-              <w:t xml:space="preserve"> </w:t>
-            </w:r>
-          </w:p>
-        </w:tc>
-      </w:tr>
-      <w:tr>
-        <w:trPr>
-          <w:cnfStyle w:val="000000100000" w:firstRow="0" w:lastRow="0" w:firstColumn="0" w:lastColumn="0" w:oddVBand="0" w:evenVBand="0" w:oddHBand="1" w:evenHBand="0" w:firstRowFirstColumn="0" w:firstRowLastColumn="0" w:lastRowFirstColumn="0" w:lastRowLastColumn="0"/>
-        </w:trPr>
-        <w:tc>
-          <w:tcPr>
-            <w:cnfStyle w:val="001000000000" w:firstRow="0" w:lastRow="0" w:firstColumn="1" w:lastColumn="0" w:oddVBand="0" w:evenVBand="0" w:oddHBand="0" w:evenHBand="0" w:firstRowFirstColumn="0" w:firstRowLastColumn="0" w:lastRowFirstColumn="0" w:lastRowLastColumn="0"/>
-            <w:tcW w:w="9350" w:type="dxa"/>
-            <w:tcBorders>
-              <w:top w:val="none" w:sz="0" w:space="0" w:color="auto"/>
-              <w:bottom w:val="none" w:sz="0" w:space="0" w:color="auto"/>
-              <w:right w:val="none" w:sz="0" w:space="0" w:color="auto"/>
-            </w:tcBorders>
-          </w:tcPr>
-          <w:p>
-            <w:pPr>
-              <w:pStyle w:val="ListParagraph1"/>
-              <w:ind w:left="0" w:firstLine="0"/>
-              <w:rPr>
-                <w:b w:val="0"/>
-              </w:rPr>
-            </w:pPr>
-            <w:r>
-              <w:t>Mô tả:</w:t>
-            </w:r>
-            <w:r>
-              <w:rPr>
-                <w:b w:val="0"/>
-              </w:rPr>
-              <w:t xml:space="preserve"> </w:t>
-            </w:r>
-          </w:p>
-        </w:tc>
-      </w:tr>
-      <w:tr>
-        <w:tc>
-          <w:tcPr>
-            <w:cnfStyle w:val="001000000000" w:firstRow="0" w:lastRow="0" w:firstColumn="1" w:lastColumn="0" w:oddVBand="0" w:evenVBand="0" w:oddHBand="0" w:evenHBand="0" w:firstRowFirstColumn="0" w:firstRowLastColumn="0" w:lastRowFirstColumn="0" w:lastRowLastColumn="0"/>
-            <w:tcW w:w="9350" w:type="dxa"/>
-            <w:tcBorders>
-              <w:right w:val="none" w:sz="0" w:space="0" w:color="auto"/>
-            </w:tcBorders>
-          </w:tcPr>
-          <w:p>
-            <w:pPr>
-              <w:pStyle w:val="ListParagraph1"/>
-              <w:ind w:left="0" w:firstLine="0"/>
-              <w:rPr>
-                <w:b w:val="0"/>
-              </w:rPr>
-            </w:pPr>
-            <w:r>
-              <w:t>Tiền điều kiện:</w:t>
-            </w:r>
-            <w:r>
-              <w:rPr>
-                <w:b w:val="0"/>
-              </w:rPr>
-              <w:t xml:space="preserve"> </w:t>
-            </w:r>
-          </w:p>
-        </w:tc>
-      </w:tr>
-      <w:tr>
-        <w:trPr>
-          <w:cnfStyle w:val="000000100000" w:firstRow="0" w:lastRow="0" w:firstColumn="0" w:lastColumn="0" w:oddVBand="0" w:evenVBand="0" w:oddHBand="1" w:evenHBand="0" w:firstRowFirstColumn="0" w:firstRowLastColumn="0" w:lastRowFirstColumn="0" w:lastRowLastColumn="0"/>
-        </w:trPr>
-        <w:tc>
-          <w:tcPr>
-            <w:cnfStyle w:val="001000000000" w:firstRow="0" w:lastRow="0" w:firstColumn="1" w:lastColumn="0" w:oddVBand="0" w:evenVBand="0" w:oddHBand="0" w:evenHBand="0" w:firstRowFirstColumn="0" w:firstRowLastColumn="0" w:lastRowFirstColumn="0" w:lastRowLastColumn="0"/>
-            <w:tcW w:w="9350" w:type="dxa"/>
-            <w:tcBorders>
-              <w:top w:val="none" w:sz="0" w:space="0" w:color="auto"/>
-              <w:bottom w:val="none" w:sz="0" w:space="0" w:color="auto"/>
-              <w:right w:val="none" w:sz="0" w:space="0" w:color="auto"/>
-            </w:tcBorders>
-          </w:tcPr>
-          <w:p>
-            <w:pPr>
-              <w:pStyle w:val="ListParagraph1"/>
-              <w:ind w:left="0" w:firstLine="0"/>
-            </w:pPr>
-            <w:r>
-              <w:t>Các luồng xử lý:</w:t>
-            </w:r>
-          </w:p>
-        </w:tc>
-      </w:tr>
-      <w:tr>
-        <w:tc>
-          <w:tcPr>
-            <w:cnfStyle w:val="001000000000" w:firstRow="0" w:lastRow="0" w:firstColumn="1" w:lastColumn="0" w:oddVBand="0" w:evenVBand="0" w:oddHBand="0" w:evenHBand="0" w:firstRowFirstColumn="0" w:firstRowLastColumn="0" w:lastRowFirstColumn="0" w:lastRowLastColumn="0"/>
-            <w:tcW w:w="9350" w:type="dxa"/>
-            <w:tcBorders>
-              <w:right w:val="none" w:sz="0" w:space="0" w:color="auto"/>
-            </w:tcBorders>
-          </w:tcPr>
-          <w:p>
-            <w:pPr>
-              <w:pStyle w:val="ListParagraph1"/>
-              <w:ind w:left="0" w:firstLine="0"/>
-              <w:rPr>
-                <w:b w:val="0"/>
-              </w:rPr>
-            </w:pPr>
-            <w:r>
-              <w:t>Hậu điều kiện:</w:t>
-            </w:r>
-            <w:r>
-              <w:rPr>
-                <w:b w:val="0"/>
-              </w:rPr>
-              <w:t xml:space="preserve"> </w:t>
-            </w:r>
-          </w:p>
-        </w:tc>
-      </w:tr>
-    </w:tbl>
-    <w:p>
-      <w:pPr>
-        <w:ind w:left="0" w:firstLine="0"/>
-      </w:pPr>
+      <w:bookmarkEnd w:id="24"/>
     </w:p>
     <w:p>
       <w:pPr>
+        <w:ind w:left="0" w:firstLine="0"/>
+      </w:pPr>
+    </w:p>
+    <w:p>
+      <w:pPr>
         <w:pStyle w:val="Demuccap1"/>
         <w:outlineLvl w:val="0"/>
       </w:pPr>
-      <w:bookmarkStart w:id="23" w:name="_Toc487891475"/>
+      <w:bookmarkStart w:id="25" w:name="_Toc487891475"/>
       <w:r>
         <w:t>Phát âm kết quả:</w:t>
       </w:r>
-      <w:bookmarkEnd w:id="23"/>
-    </w:p>
-    <w:tbl>
-      <w:tblPr>
-        <w:tblStyle w:val="ListTable3-Accent5"/>
-        <w:tblW w:w="0" w:type="auto"/>
-        <w:tblBorders>
-          <w:insideH w:val="single" w:sz="4" w:space="0" w:color="4472C4" w:themeColor="accent5"/>
-          <w:insideV w:val="single" w:sz="4" w:space="0" w:color="4472C4" w:themeColor="accent5"/>
-        </w:tblBorders>
-        <w:tblLook w:val="04A0" w:firstRow="1" w:lastRow="0" w:firstColumn="1" w:lastColumn="0" w:noHBand="0" w:noVBand="1"/>
-      </w:tblPr>
-      <w:tblGrid>
-        <w:gridCol w:w="8210"/>
-      </w:tblGrid>
-      <w:tr>
-        <w:trPr>
-          <w:cnfStyle w:val="100000000000" w:firstRow="1" w:lastRow="0" w:firstColumn="0" w:lastColumn="0" w:oddVBand="0" w:evenVBand="0" w:oddHBand="0" w:evenHBand="0" w:firstRowFirstColumn="0" w:firstRowLastColumn="0" w:lastRowFirstColumn="0" w:lastRowLastColumn="0"/>
-        </w:trPr>
-        <w:tc>
-          <w:tcPr>
-            <w:cnfStyle w:val="001000000100" w:firstRow="0" w:lastRow="0" w:firstColumn="1" w:lastColumn="0" w:oddVBand="0" w:evenVBand="0" w:oddHBand="0" w:evenHBand="0" w:firstRowFirstColumn="1" w:firstRowLastColumn="0" w:lastRowFirstColumn="0" w:lastRowLastColumn="0"/>
-            <w:tcW w:w="9350" w:type="dxa"/>
-            <w:tcBorders>
-              <w:bottom w:val="none" w:sz="0" w:space="0" w:color="auto"/>
-              <w:right w:val="none" w:sz="0" w:space="0" w:color="auto"/>
-            </w:tcBorders>
-          </w:tcPr>
-          <w:p>
-            <w:pPr>
-              <w:pStyle w:val="ListParagraph1"/>
-              <w:ind w:left="0" w:firstLine="0"/>
-            </w:pPr>
-            <w:r>
-              <w:t>Mã số</w:t>
-            </w:r>
-            <w:r>
-              <w:t>: UC</w:t>
-            </w:r>
-            <w:r>
-              <w:t>_</w:t>
-            </w:r>
-          </w:p>
-        </w:tc>
-      </w:tr>
-      <w:tr>
-        <w:trPr>
-          <w:cnfStyle w:val="000000100000" w:firstRow="0" w:lastRow="0" w:firstColumn="0" w:lastColumn="0" w:oddVBand="0" w:evenVBand="0" w:oddHBand="1" w:evenHBand="0" w:firstRowFirstColumn="0" w:firstRowLastColumn="0" w:lastRowFirstColumn="0" w:lastRowLastColumn="0"/>
-        </w:trPr>
-        <w:tc>
-          <w:tcPr>
-            <w:cnfStyle w:val="001000000000" w:firstRow="0" w:lastRow="0" w:firstColumn="1" w:lastColumn="0" w:oddVBand="0" w:evenVBand="0" w:oddHBand="0" w:evenHBand="0" w:firstRowFirstColumn="0" w:firstRowLastColumn="0" w:lastRowFirstColumn="0" w:lastRowLastColumn="0"/>
-            <w:tcW w:w="9350" w:type="dxa"/>
-            <w:tcBorders>
-              <w:top w:val="none" w:sz="0" w:space="0" w:color="auto"/>
-              <w:bottom w:val="none" w:sz="0" w:space="0" w:color="auto"/>
-              <w:right w:val="none" w:sz="0" w:space="0" w:color="auto"/>
-            </w:tcBorders>
-          </w:tcPr>
-          <w:p>
-            <w:pPr>
-              <w:pStyle w:val="ListParagraph1"/>
-              <w:ind w:left="0" w:firstLine="0"/>
-              <w:rPr>
-                <w:b w:val="0"/>
-              </w:rPr>
-            </w:pPr>
-            <w:r>
-              <w:t>Tên Use Case:</w:t>
-            </w:r>
-            <w:r>
-              <w:rPr>
-                <w:b w:val="0"/>
-              </w:rPr>
-              <w:t xml:space="preserve"> </w:t>
-            </w:r>
-          </w:p>
-        </w:tc>
-      </w:tr>
-      <w:tr>
-        <w:tc>
-          <w:tcPr>
-            <w:cnfStyle w:val="001000000000" w:firstRow="0" w:lastRow="0" w:firstColumn="1" w:lastColumn="0" w:oddVBand="0" w:evenVBand="0" w:oddHBand="0" w:evenHBand="0" w:firstRowFirstColumn="0" w:firstRowLastColumn="0" w:lastRowFirstColumn="0" w:lastRowLastColumn="0"/>
-            <w:tcW w:w="9350" w:type="dxa"/>
-            <w:tcBorders>
-              <w:right w:val="none" w:sz="0" w:space="0" w:color="auto"/>
-            </w:tcBorders>
-          </w:tcPr>
-          <w:p>
-            <w:pPr>
-              <w:pStyle w:val="ListParagraph1"/>
-              <w:ind w:left="0" w:firstLine="0"/>
-              <w:rPr>
-                <w:b w:val="0"/>
-              </w:rPr>
-            </w:pPr>
-            <w:r>
-              <w:t>Actor chính:</w:t>
-            </w:r>
-            <w:r>
-              <w:rPr>
-                <w:b w:val="0"/>
-              </w:rPr>
-              <w:t xml:space="preserve"> </w:t>
-            </w:r>
-          </w:p>
-        </w:tc>
-      </w:tr>
-      <w:tr>
-        <w:trPr>
-          <w:cnfStyle w:val="000000100000" w:firstRow="0" w:lastRow="0" w:firstColumn="0" w:lastColumn="0" w:oddVBand="0" w:evenVBand="0" w:oddHBand="1" w:evenHBand="0" w:firstRowFirstColumn="0" w:firstRowLastColumn="0" w:lastRowFirstColumn="0" w:lastRowLastColumn="0"/>
-        </w:trPr>
-        <w:tc>
-          <w:tcPr>
-            <w:cnfStyle w:val="001000000000" w:firstRow="0" w:lastRow="0" w:firstColumn="1" w:lastColumn="0" w:oddVBand="0" w:evenVBand="0" w:oddHBand="0" w:evenHBand="0" w:firstRowFirstColumn="0" w:firstRowLastColumn="0" w:lastRowFirstColumn="0" w:lastRowLastColumn="0"/>
-            <w:tcW w:w="9350" w:type="dxa"/>
-            <w:tcBorders>
-              <w:top w:val="none" w:sz="0" w:space="0" w:color="auto"/>
-              <w:bottom w:val="none" w:sz="0" w:space="0" w:color="auto"/>
-              <w:right w:val="none" w:sz="0" w:space="0" w:color="auto"/>
-            </w:tcBorders>
-          </w:tcPr>
-          <w:p>
-            <w:pPr>
-              <w:pStyle w:val="ListParagraph1"/>
-              <w:ind w:left="0" w:firstLine="0"/>
-              <w:rPr>
-                <w:b w:val="0"/>
-              </w:rPr>
-            </w:pPr>
-            <w:r>
-              <w:t>Mô tả:</w:t>
-            </w:r>
-            <w:r>
-              <w:rPr>
-                <w:b w:val="0"/>
-              </w:rPr>
-              <w:t xml:space="preserve"> </w:t>
-            </w:r>
-          </w:p>
-        </w:tc>
-      </w:tr>
-      <w:tr>
-        <w:tc>
-          <w:tcPr>
-            <w:cnfStyle w:val="001000000000" w:firstRow="0" w:lastRow="0" w:firstColumn="1" w:lastColumn="0" w:oddVBand="0" w:evenVBand="0" w:oddHBand="0" w:evenHBand="0" w:firstRowFirstColumn="0" w:firstRowLastColumn="0" w:lastRowFirstColumn="0" w:lastRowLastColumn="0"/>
-            <w:tcW w:w="9350" w:type="dxa"/>
-            <w:tcBorders>
-              <w:right w:val="none" w:sz="0" w:space="0" w:color="auto"/>
-            </w:tcBorders>
-          </w:tcPr>
-          <w:p>
-            <w:pPr>
-              <w:pStyle w:val="ListParagraph1"/>
-              <w:ind w:left="0" w:firstLine="0"/>
-              <w:rPr>
-                <w:b w:val="0"/>
-              </w:rPr>
-            </w:pPr>
-            <w:r>
-              <w:t>Tiền điều kiện:</w:t>
-            </w:r>
-            <w:r>
-              <w:rPr>
-                <w:b w:val="0"/>
-              </w:rPr>
-              <w:t xml:space="preserve"> </w:t>
-            </w:r>
-          </w:p>
-        </w:tc>
-      </w:tr>
-      <w:tr>
-        <w:trPr>
-          <w:cnfStyle w:val="000000100000" w:firstRow="0" w:lastRow="0" w:firstColumn="0" w:lastColumn="0" w:oddVBand="0" w:evenVBand="0" w:oddHBand="1" w:evenHBand="0" w:firstRowFirstColumn="0" w:firstRowLastColumn="0" w:lastRowFirstColumn="0" w:lastRowLastColumn="0"/>
-        </w:trPr>
-        <w:tc>
-          <w:tcPr>
-            <w:cnfStyle w:val="001000000000" w:firstRow="0" w:lastRow="0" w:firstColumn="1" w:lastColumn="0" w:oddVBand="0" w:evenVBand="0" w:oddHBand="0" w:evenHBand="0" w:firstRowFirstColumn="0" w:firstRowLastColumn="0" w:lastRowFirstColumn="0" w:lastRowLastColumn="0"/>
-            <w:tcW w:w="9350" w:type="dxa"/>
-            <w:tcBorders>
-              <w:top w:val="none" w:sz="0" w:space="0" w:color="auto"/>
-              <w:bottom w:val="none" w:sz="0" w:space="0" w:color="auto"/>
-              <w:right w:val="none" w:sz="0" w:space="0" w:color="auto"/>
-            </w:tcBorders>
-          </w:tcPr>
-          <w:p>
-            <w:pPr>
-              <w:pStyle w:val="ListParagraph1"/>
-              <w:ind w:left="0" w:firstLine="0"/>
-            </w:pPr>
-            <w:r>
-              <w:t>Các luồng xử lý:</w:t>
-            </w:r>
-          </w:p>
-        </w:tc>
-      </w:tr>
-      <w:tr>
-        <w:tc>
-          <w:tcPr>
-            <w:cnfStyle w:val="001000000000" w:firstRow="0" w:lastRow="0" w:firstColumn="1" w:lastColumn="0" w:oddVBand="0" w:evenVBand="0" w:oddHBand="0" w:evenHBand="0" w:firstRowFirstColumn="0" w:firstRowLastColumn="0" w:lastRowFirstColumn="0" w:lastRowLastColumn="0"/>
-            <w:tcW w:w="9350" w:type="dxa"/>
-            <w:tcBorders>
-              <w:right w:val="none" w:sz="0" w:space="0" w:color="auto"/>
-            </w:tcBorders>
-          </w:tcPr>
-          <w:p>
-            <w:pPr>
-              <w:pStyle w:val="ListParagraph1"/>
-              <w:ind w:left="0" w:firstLine="0"/>
-              <w:rPr>
-                <w:b w:val="0"/>
-              </w:rPr>
-            </w:pPr>
-            <w:r>
-              <w:t>Hậu điều kiện:</w:t>
-            </w:r>
-            <w:r>
-              <w:rPr>
-                <w:b w:val="0"/>
-              </w:rPr>
-              <w:t xml:space="preserve"> </w:t>
-            </w:r>
-          </w:p>
-        </w:tc>
-      </w:tr>
-    </w:tbl>
-    <w:p>
-      <w:pPr>
-        <w:ind w:left="0" w:firstLine="0"/>
-      </w:pPr>
+      <w:bookmarkEnd w:id="25"/>
     </w:p>
     <w:p>
       <w:pPr>
+        <w:ind w:left="0" w:firstLine="0"/>
+      </w:pPr>
+    </w:p>
+    <w:p>
+      <w:pPr>
         <w:pStyle w:val="Demuccap1"/>
         <w:outlineLvl w:val="0"/>
       </w:pPr>
-      <w:bookmarkStart w:id="24" w:name="_Toc487891476"/>
+      <w:bookmarkStart w:id="26" w:name="_Toc487891476"/>
       <w:r>
         <w:t>Điểm danh ra:</w:t>
       </w:r>
-      <w:bookmarkEnd w:id="24"/>
-    </w:p>
-    <w:tbl>
-      <w:tblPr>
-        <w:tblStyle w:val="ListTable3-Accent5"/>
-        <w:tblW w:w="0" w:type="auto"/>
-        <w:tblBorders>
-          <w:insideH w:val="single" w:sz="4" w:space="0" w:color="4472C4" w:themeColor="accent5"/>
-          <w:insideV w:val="single" w:sz="4" w:space="0" w:color="4472C4" w:themeColor="accent5"/>
-        </w:tblBorders>
-        <w:tblLook w:val="04A0" w:firstRow="1" w:lastRow="0" w:firstColumn="1" w:lastColumn="0" w:noHBand="0" w:noVBand="1"/>
-      </w:tblPr>
-      <w:tblGrid>
-        <w:gridCol w:w="8210"/>
-      </w:tblGrid>
-      <w:tr>
-        <w:trPr>
-          <w:cnfStyle w:val="100000000000" w:firstRow="1" w:lastRow="0" w:firstColumn="0" w:lastColumn="0" w:oddVBand="0" w:evenVBand="0" w:oddHBand="0" w:evenHBand="0" w:firstRowFirstColumn="0" w:firstRowLastColumn="0" w:lastRowFirstColumn="0" w:lastRowLastColumn="0"/>
-        </w:trPr>
-        <w:tc>
-          <w:tcPr>
-            <w:cnfStyle w:val="001000000100" w:firstRow="0" w:lastRow="0" w:firstColumn="1" w:lastColumn="0" w:oddVBand="0" w:evenVBand="0" w:oddHBand="0" w:evenHBand="0" w:firstRowFirstColumn="1" w:firstRowLastColumn="0" w:lastRowFirstColumn="0" w:lastRowLastColumn="0"/>
-            <w:tcW w:w="9350" w:type="dxa"/>
-            <w:tcBorders>
-              <w:bottom w:val="none" w:sz="0" w:space="0" w:color="auto"/>
-              <w:right w:val="none" w:sz="0" w:space="0" w:color="auto"/>
-            </w:tcBorders>
-          </w:tcPr>
-          <w:p>
-            <w:pPr>
-              <w:pStyle w:val="ListParagraph1"/>
-              <w:ind w:left="0" w:firstLine="0"/>
-            </w:pPr>
-            <w:r>
-              <w:t>Mã số</w:t>
-            </w:r>
-            <w:r>
-              <w:t>: UC</w:t>
-            </w:r>
-            <w:r>
-              <w:t>_</w:t>
-            </w:r>
-          </w:p>
-        </w:tc>
-      </w:tr>
-      <w:tr>
-        <w:trPr>
-          <w:cnfStyle w:val="000000100000" w:firstRow="0" w:lastRow="0" w:firstColumn="0" w:lastColumn="0" w:oddVBand="0" w:evenVBand="0" w:oddHBand="1" w:evenHBand="0" w:firstRowFirstColumn="0" w:firstRowLastColumn="0" w:lastRowFirstColumn="0" w:lastRowLastColumn="0"/>
-        </w:trPr>
-        <w:tc>
-          <w:tcPr>
-            <w:cnfStyle w:val="001000000000" w:firstRow="0" w:lastRow="0" w:firstColumn="1" w:lastColumn="0" w:oddVBand="0" w:evenVBand="0" w:oddHBand="0" w:evenHBand="0" w:firstRowFirstColumn="0" w:firstRowLastColumn="0" w:lastRowFirstColumn="0" w:lastRowLastColumn="0"/>
-            <w:tcW w:w="9350" w:type="dxa"/>
-            <w:tcBorders>
-              <w:top w:val="none" w:sz="0" w:space="0" w:color="auto"/>
-              <w:bottom w:val="none" w:sz="0" w:space="0" w:color="auto"/>
-              <w:right w:val="none" w:sz="0" w:space="0" w:color="auto"/>
-            </w:tcBorders>
-          </w:tcPr>
-          <w:p>
-            <w:pPr>
-              <w:pStyle w:val="ListParagraph1"/>
-              <w:ind w:left="0" w:firstLine="0"/>
-              <w:rPr>
-                <w:b w:val="0"/>
-              </w:rPr>
-            </w:pPr>
-            <w:r>
-              <w:lastRenderedPageBreak/>
-              <w:t>Tên Use Case:</w:t>
-            </w:r>
-            <w:r>
-              <w:rPr>
-                <w:b w:val="0"/>
-              </w:rPr>
-              <w:t xml:space="preserve"> </w:t>
-            </w:r>
-          </w:p>
-        </w:tc>
-      </w:tr>
-      <w:tr>
-        <w:tc>
-          <w:tcPr>
-            <w:cnfStyle w:val="001000000000" w:firstRow="0" w:lastRow="0" w:firstColumn="1" w:lastColumn="0" w:oddVBand="0" w:evenVBand="0" w:oddHBand="0" w:evenHBand="0" w:firstRowFirstColumn="0" w:firstRowLastColumn="0" w:lastRowFirstColumn="0" w:lastRowLastColumn="0"/>
-            <w:tcW w:w="9350" w:type="dxa"/>
-            <w:tcBorders>
-              <w:right w:val="none" w:sz="0" w:space="0" w:color="auto"/>
-            </w:tcBorders>
-          </w:tcPr>
-          <w:p>
-            <w:pPr>
-              <w:pStyle w:val="ListParagraph1"/>
-              <w:ind w:left="0" w:firstLine="0"/>
-              <w:rPr>
-                <w:b w:val="0"/>
-              </w:rPr>
-            </w:pPr>
-            <w:r>
-              <w:t>Actor chính:</w:t>
-            </w:r>
-            <w:r>
-              <w:rPr>
-                <w:b w:val="0"/>
-              </w:rPr>
-              <w:t xml:space="preserve"> </w:t>
-            </w:r>
-          </w:p>
-        </w:tc>
-      </w:tr>
-      <w:tr>
-        <w:trPr>
-          <w:cnfStyle w:val="000000100000" w:firstRow="0" w:lastRow="0" w:firstColumn="0" w:lastColumn="0" w:oddVBand="0" w:evenVBand="0" w:oddHBand="1" w:evenHBand="0" w:firstRowFirstColumn="0" w:firstRowLastColumn="0" w:lastRowFirstColumn="0" w:lastRowLastColumn="0"/>
-        </w:trPr>
-        <w:tc>
-          <w:tcPr>
-            <w:cnfStyle w:val="001000000000" w:firstRow="0" w:lastRow="0" w:firstColumn="1" w:lastColumn="0" w:oddVBand="0" w:evenVBand="0" w:oddHBand="0" w:evenHBand="0" w:firstRowFirstColumn="0" w:firstRowLastColumn="0" w:lastRowFirstColumn="0" w:lastRowLastColumn="0"/>
-            <w:tcW w:w="9350" w:type="dxa"/>
-            <w:tcBorders>
-              <w:top w:val="none" w:sz="0" w:space="0" w:color="auto"/>
-              <w:bottom w:val="none" w:sz="0" w:space="0" w:color="auto"/>
-              <w:right w:val="none" w:sz="0" w:space="0" w:color="auto"/>
-            </w:tcBorders>
-          </w:tcPr>
-          <w:p>
-            <w:pPr>
-              <w:pStyle w:val="ListParagraph1"/>
-              <w:ind w:left="0" w:firstLine="0"/>
-              <w:rPr>
-                <w:b w:val="0"/>
-              </w:rPr>
-            </w:pPr>
-            <w:r>
-              <w:t>Mô tả:</w:t>
-            </w:r>
-            <w:r>
-              <w:rPr>
-                <w:b w:val="0"/>
-              </w:rPr>
-              <w:t xml:space="preserve"> </w:t>
-            </w:r>
-          </w:p>
-        </w:tc>
-      </w:tr>
-      <w:tr>
-        <w:tc>
-          <w:tcPr>
-            <w:cnfStyle w:val="001000000000" w:firstRow="0" w:lastRow="0" w:firstColumn="1" w:lastColumn="0" w:oddVBand="0" w:evenVBand="0" w:oddHBand="0" w:evenHBand="0" w:firstRowFirstColumn="0" w:firstRowLastColumn="0" w:lastRowFirstColumn="0" w:lastRowLastColumn="0"/>
-            <w:tcW w:w="9350" w:type="dxa"/>
-            <w:tcBorders>
-              <w:right w:val="none" w:sz="0" w:space="0" w:color="auto"/>
-            </w:tcBorders>
-          </w:tcPr>
-          <w:p>
-            <w:pPr>
-              <w:pStyle w:val="ListParagraph1"/>
-              <w:ind w:left="0" w:firstLine="0"/>
-              <w:rPr>
-                <w:b w:val="0"/>
-              </w:rPr>
-            </w:pPr>
-            <w:r>
-              <w:t>Tiền điều kiện:</w:t>
-            </w:r>
-            <w:r>
-              <w:rPr>
-                <w:b w:val="0"/>
-              </w:rPr>
-              <w:t xml:space="preserve"> </w:t>
-            </w:r>
-          </w:p>
-        </w:tc>
-      </w:tr>
-      <w:tr>
-        <w:trPr>
-          <w:cnfStyle w:val="000000100000" w:firstRow="0" w:lastRow="0" w:firstColumn="0" w:lastColumn="0" w:oddVBand="0" w:evenVBand="0" w:oddHBand="1" w:evenHBand="0" w:firstRowFirstColumn="0" w:firstRowLastColumn="0" w:lastRowFirstColumn="0" w:lastRowLastColumn="0"/>
-        </w:trPr>
-        <w:tc>
-          <w:tcPr>
-            <w:cnfStyle w:val="001000000000" w:firstRow="0" w:lastRow="0" w:firstColumn="1" w:lastColumn="0" w:oddVBand="0" w:evenVBand="0" w:oddHBand="0" w:evenHBand="0" w:firstRowFirstColumn="0" w:firstRowLastColumn="0" w:lastRowFirstColumn="0" w:lastRowLastColumn="0"/>
-            <w:tcW w:w="9350" w:type="dxa"/>
-            <w:tcBorders>
-              <w:top w:val="none" w:sz="0" w:space="0" w:color="auto"/>
-              <w:bottom w:val="none" w:sz="0" w:space="0" w:color="auto"/>
-              <w:right w:val="none" w:sz="0" w:space="0" w:color="auto"/>
-            </w:tcBorders>
-          </w:tcPr>
-          <w:p>
-            <w:pPr>
-              <w:pStyle w:val="ListParagraph1"/>
-              <w:ind w:left="0" w:firstLine="0"/>
-            </w:pPr>
-            <w:r>
-              <w:t>Các luồng xử lý:</w:t>
-            </w:r>
-          </w:p>
-        </w:tc>
-      </w:tr>
-      <w:tr>
-        <w:tc>
-          <w:tcPr>
-            <w:cnfStyle w:val="001000000000" w:firstRow="0" w:lastRow="0" w:firstColumn="1" w:lastColumn="0" w:oddVBand="0" w:evenVBand="0" w:oddHBand="0" w:evenHBand="0" w:firstRowFirstColumn="0" w:firstRowLastColumn="0" w:lastRowFirstColumn="0" w:lastRowLastColumn="0"/>
-            <w:tcW w:w="9350" w:type="dxa"/>
-            <w:tcBorders>
-              <w:right w:val="none" w:sz="0" w:space="0" w:color="auto"/>
-            </w:tcBorders>
-          </w:tcPr>
-          <w:p>
-            <w:pPr>
-              <w:pStyle w:val="ListParagraph1"/>
-              <w:ind w:left="0" w:firstLine="0"/>
-              <w:rPr>
-                <w:b w:val="0"/>
-              </w:rPr>
-            </w:pPr>
-            <w:r>
-              <w:t>Hậu điều kiện:</w:t>
-            </w:r>
-            <w:r>
-              <w:rPr>
-                <w:b w:val="0"/>
-              </w:rPr>
-              <w:t xml:space="preserve"> </w:t>
-            </w:r>
-          </w:p>
-        </w:tc>
-      </w:tr>
-    </w:tbl>
-    <w:p>
-      <w:pPr>
-        <w:ind w:left="0" w:firstLine="0"/>
-      </w:pPr>
+      <w:bookmarkEnd w:id="26"/>
     </w:p>
     <w:p>
       <w:pPr>
+        <w:ind w:left="0" w:firstLine="0"/>
+      </w:pPr>
+    </w:p>
+    <w:p>
+      <w:pPr>
         <w:pStyle w:val="Demuccap1"/>
         <w:outlineLvl w:val="0"/>
       </w:pPr>
-      <w:bookmarkStart w:id="25" w:name="_Toc487891477"/>
+      <w:bookmarkStart w:id="27" w:name="_Toc487891477"/>
       <w:r>
         <w:t>Tạo danh sách vắng mặt:</w:t>
       </w:r>
-      <w:bookmarkEnd w:id="25"/>
-    </w:p>
-    <w:tbl>
-      <w:tblPr>
-        <w:tblStyle w:val="ListTable3-Accent5"/>
-        <w:tblW w:w="0" w:type="auto"/>
-        <w:tblBorders>
-          <w:insideH w:val="single" w:sz="4" w:space="0" w:color="4472C4" w:themeColor="accent5"/>
-          <w:insideV w:val="single" w:sz="4" w:space="0" w:color="4472C4" w:themeColor="accent5"/>
-        </w:tblBorders>
-        <w:tblLook w:val="04A0" w:firstRow="1" w:lastRow="0" w:firstColumn="1" w:lastColumn="0" w:noHBand="0" w:noVBand="1"/>
-      </w:tblPr>
-      <w:tblGrid>
-        <w:gridCol w:w="8210"/>
-      </w:tblGrid>
-      <w:tr>
-        <w:trPr>
-          <w:cnfStyle w:val="100000000000" w:firstRow="1" w:lastRow="0" w:firstColumn="0" w:lastColumn="0" w:oddVBand="0" w:evenVBand="0" w:oddHBand="0" w:evenHBand="0" w:firstRowFirstColumn="0" w:firstRowLastColumn="0" w:lastRowFirstColumn="0" w:lastRowLastColumn="0"/>
-        </w:trPr>
-        <w:tc>
-          <w:tcPr>
-            <w:cnfStyle w:val="001000000100" w:firstRow="0" w:lastRow="0" w:firstColumn="1" w:lastColumn="0" w:oddVBand="0" w:evenVBand="0" w:oddHBand="0" w:evenHBand="0" w:firstRowFirstColumn="1" w:firstRowLastColumn="0" w:lastRowFirstColumn="0" w:lastRowLastColumn="0"/>
-            <w:tcW w:w="9350" w:type="dxa"/>
-            <w:tcBorders>
-              <w:bottom w:val="none" w:sz="0" w:space="0" w:color="auto"/>
-              <w:right w:val="none" w:sz="0" w:space="0" w:color="auto"/>
-            </w:tcBorders>
-          </w:tcPr>
-          <w:p>
-            <w:pPr>
-              <w:pStyle w:val="ListParagraph1"/>
-              <w:ind w:left="0" w:firstLine="0"/>
-            </w:pPr>
-            <w:r>
-              <w:t>Mã số</w:t>
-            </w:r>
-            <w:r>
-              <w:t>: UC</w:t>
-            </w:r>
-            <w:r>
-              <w:t>_</w:t>
-            </w:r>
-          </w:p>
-        </w:tc>
-      </w:tr>
-      <w:tr>
-        <w:trPr>
-          <w:cnfStyle w:val="000000100000" w:firstRow="0" w:lastRow="0" w:firstColumn="0" w:lastColumn="0" w:oddVBand="0" w:evenVBand="0" w:oddHBand="1" w:evenHBand="0" w:firstRowFirstColumn="0" w:firstRowLastColumn="0" w:lastRowFirstColumn="0" w:lastRowLastColumn="0"/>
-        </w:trPr>
-        <w:tc>
-          <w:tcPr>
-            <w:cnfStyle w:val="001000000000" w:firstRow="0" w:lastRow="0" w:firstColumn="1" w:lastColumn="0" w:oddVBand="0" w:evenVBand="0" w:oddHBand="0" w:evenHBand="0" w:firstRowFirstColumn="0" w:firstRowLastColumn="0" w:lastRowFirstColumn="0" w:lastRowLastColumn="0"/>
-            <w:tcW w:w="9350" w:type="dxa"/>
-            <w:tcBorders>
-              <w:top w:val="none" w:sz="0" w:space="0" w:color="auto"/>
-              <w:bottom w:val="none" w:sz="0" w:space="0" w:color="auto"/>
-              <w:right w:val="none" w:sz="0" w:space="0" w:color="auto"/>
-            </w:tcBorders>
-          </w:tcPr>
-          <w:p>
-            <w:pPr>
-              <w:pStyle w:val="ListParagraph1"/>
-              <w:ind w:left="0" w:firstLine="0"/>
-              <w:rPr>
-                <w:b w:val="0"/>
-              </w:rPr>
-            </w:pPr>
-            <w:r>
-              <w:t>Tên Use Case:</w:t>
-            </w:r>
-            <w:r>
-              <w:rPr>
-                <w:b w:val="0"/>
-              </w:rPr>
-              <w:t xml:space="preserve"> </w:t>
-            </w:r>
-          </w:p>
-        </w:tc>
-      </w:tr>
-      <w:tr>
-        <w:tc>
-          <w:tcPr>
-            <w:cnfStyle w:val="001000000000" w:firstRow="0" w:lastRow="0" w:firstColumn="1" w:lastColumn="0" w:oddVBand="0" w:evenVBand="0" w:oddHBand="0" w:evenHBand="0" w:firstRowFirstColumn="0" w:firstRowLastColumn="0" w:lastRowFirstColumn="0" w:lastRowLastColumn="0"/>
-            <w:tcW w:w="9350" w:type="dxa"/>
-            <w:tcBorders>
-              <w:right w:val="none" w:sz="0" w:space="0" w:color="auto"/>
-            </w:tcBorders>
-          </w:tcPr>
-          <w:p>
-            <w:pPr>
-              <w:pStyle w:val="ListParagraph1"/>
-              <w:ind w:left="0" w:firstLine="0"/>
-              <w:rPr>
-                <w:b w:val="0"/>
-              </w:rPr>
-            </w:pPr>
-            <w:r>
-              <w:t>Actor chính:</w:t>
-            </w:r>
-            <w:r>
-              <w:rPr>
-                <w:b w:val="0"/>
-              </w:rPr>
-              <w:t xml:space="preserve"> </w:t>
-            </w:r>
-          </w:p>
-        </w:tc>
-      </w:tr>
-      <w:tr>
-        <w:trPr>
-          <w:cnfStyle w:val="000000100000" w:firstRow="0" w:lastRow="0" w:firstColumn="0" w:lastColumn="0" w:oddVBand="0" w:evenVBand="0" w:oddHBand="1" w:evenHBand="0" w:firstRowFirstColumn="0" w:firstRowLastColumn="0" w:lastRowFirstColumn="0" w:lastRowLastColumn="0"/>
-        </w:trPr>
-        <w:tc>
-          <w:tcPr>
-            <w:cnfStyle w:val="001000000000" w:firstRow="0" w:lastRow="0" w:firstColumn="1" w:lastColumn="0" w:oddVBand="0" w:evenVBand="0" w:oddHBand="0" w:evenHBand="0" w:firstRowFirstColumn="0" w:firstRowLastColumn="0" w:lastRowFirstColumn="0" w:lastRowLastColumn="0"/>
-            <w:tcW w:w="9350" w:type="dxa"/>
-            <w:tcBorders>
-              <w:top w:val="none" w:sz="0" w:space="0" w:color="auto"/>
-              <w:bottom w:val="none" w:sz="0" w:space="0" w:color="auto"/>
-              <w:right w:val="none" w:sz="0" w:space="0" w:color="auto"/>
-            </w:tcBorders>
-          </w:tcPr>
-          <w:p>
-            <w:pPr>
-              <w:pStyle w:val="ListParagraph1"/>
-              <w:ind w:left="0" w:firstLine="0"/>
-              <w:rPr>
-                <w:b w:val="0"/>
-              </w:rPr>
-            </w:pPr>
-            <w:r>
-              <w:t>Mô tả:</w:t>
-            </w:r>
-            <w:r>
-              <w:rPr>
-                <w:b w:val="0"/>
-              </w:rPr>
-              <w:t xml:space="preserve"> </w:t>
-            </w:r>
-          </w:p>
-        </w:tc>
-      </w:tr>
-      <w:tr>
-        <w:tc>
-          <w:tcPr>
-            <w:cnfStyle w:val="001000000000" w:firstRow="0" w:lastRow="0" w:firstColumn="1" w:lastColumn="0" w:oddVBand="0" w:evenVBand="0" w:oddHBand="0" w:evenHBand="0" w:firstRowFirstColumn="0" w:firstRowLastColumn="0" w:lastRowFirstColumn="0" w:lastRowLastColumn="0"/>
-            <w:tcW w:w="9350" w:type="dxa"/>
-            <w:tcBorders>
-              <w:right w:val="none" w:sz="0" w:space="0" w:color="auto"/>
-            </w:tcBorders>
-          </w:tcPr>
-          <w:p>
-            <w:pPr>
-              <w:pStyle w:val="ListParagraph1"/>
-              <w:ind w:left="0" w:firstLine="0"/>
-              <w:rPr>
-                <w:b w:val="0"/>
-              </w:rPr>
-            </w:pPr>
-            <w:r>
-              <w:t>Tiền điều kiện:</w:t>
-            </w:r>
-            <w:r>
-              <w:rPr>
-                <w:b w:val="0"/>
-              </w:rPr>
-              <w:t xml:space="preserve"> </w:t>
-            </w:r>
-          </w:p>
-        </w:tc>
-      </w:tr>
-      <w:tr>
-        <w:trPr>
-          <w:cnfStyle w:val="000000100000" w:firstRow="0" w:lastRow="0" w:firstColumn="0" w:lastColumn="0" w:oddVBand="0" w:evenVBand="0" w:oddHBand="1" w:evenHBand="0" w:firstRowFirstColumn="0" w:firstRowLastColumn="0" w:lastRowFirstColumn="0" w:lastRowLastColumn="0"/>
-        </w:trPr>
-        <w:tc>
-          <w:tcPr>
-            <w:cnfStyle w:val="001000000000" w:firstRow="0" w:lastRow="0" w:firstColumn="1" w:lastColumn="0" w:oddVBand="0" w:evenVBand="0" w:oddHBand="0" w:evenHBand="0" w:firstRowFirstColumn="0" w:firstRowLastColumn="0" w:lastRowFirstColumn="0" w:lastRowLastColumn="0"/>
-            <w:tcW w:w="9350" w:type="dxa"/>
-            <w:tcBorders>
-              <w:top w:val="none" w:sz="0" w:space="0" w:color="auto"/>
-              <w:bottom w:val="none" w:sz="0" w:space="0" w:color="auto"/>
-              <w:right w:val="none" w:sz="0" w:space="0" w:color="auto"/>
-            </w:tcBorders>
-          </w:tcPr>
-          <w:p>
-            <w:pPr>
-              <w:pStyle w:val="ListParagraph1"/>
-              <w:ind w:left="0" w:firstLine="0"/>
-            </w:pPr>
-            <w:r>
-              <w:t>Các luồng xử lý:</w:t>
-            </w:r>
-          </w:p>
-        </w:tc>
-      </w:tr>
-      <w:tr>
-        <w:tc>
-          <w:tcPr>
-            <w:cnfStyle w:val="001000000000" w:firstRow="0" w:lastRow="0" w:firstColumn="1" w:lastColumn="0" w:oddVBand="0" w:evenVBand="0" w:oddHBand="0" w:evenHBand="0" w:firstRowFirstColumn="0" w:firstRowLastColumn="0" w:lastRowFirstColumn="0" w:lastRowLastColumn="0"/>
-            <w:tcW w:w="9350" w:type="dxa"/>
-            <w:tcBorders>
-              <w:right w:val="none" w:sz="0" w:space="0" w:color="auto"/>
-            </w:tcBorders>
-          </w:tcPr>
-          <w:p>
-            <w:pPr>
-              <w:pStyle w:val="ListParagraph1"/>
-              <w:ind w:left="0" w:firstLine="0"/>
-              <w:rPr>
-                <w:b w:val="0"/>
-              </w:rPr>
-            </w:pPr>
-            <w:r>
-              <w:t>Hậu điều kiện:</w:t>
-            </w:r>
-            <w:r>
-              <w:rPr>
-                <w:b w:val="0"/>
-              </w:rPr>
-              <w:t xml:space="preserve"> </w:t>
-            </w:r>
-          </w:p>
-        </w:tc>
-      </w:tr>
-    </w:tbl>
-    <w:p>
-      <w:pPr>
-        <w:ind w:left="0" w:firstLine="0"/>
-      </w:pPr>
+      <w:bookmarkEnd w:id="27"/>
     </w:p>
     <w:p>
       <w:pPr>
+        <w:ind w:left="0" w:firstLine="0"/>
+      </w:pPr>
+    </w:p>
+    <w:p>
+      <w:pPr>
         <w:pStyle w:val="Demuccap1"/>
         <w:outlineLvl w:val="0"/>
       </w:pPr>
-      <w:bookmarkStart w:id="26" w:name="_Toc487891478"/>
+      <w:bookmarkStart w:id="28" w:name="_Toc487891478"/>
       <w:r>
         <w:t>Tạo danh sách có mặt:</w:t>
       </w:r>
-      <w:bookmarkEnd w:id="26"/>
-    </w:p>
-    <w:tbl>
-      <w:tblPr>
-        <w:tblStyle w:val="ListTable3-Accent5"/>
-        <w:tblW w:w="0" w:type="auto"/>
-        <w:tblBorders>
-          <w:insideH w:val="single" w:sz="4" w:space="0" w:color="4472C4" w:themeColor="accent5"/>
-          <w:insideV w:val="single" w:sz="4" w:space="0" w:color="4472C4" w:themeColor="accent5"/>
-        </w:tblBorders>
-        <w:tblLook w:val="04A0" w:firstRow="1" w:lastRow="0" w:firstColumn="1" w:lastColumn="0" w:noHBand="0" w:noVBand="1"/>
-      </w:tblPr>
-      <w:tblGrid>
-        <w:gridCol w:w="8210"/>
-      </w:tblGrid>
-      <w:tr>
-        <w:trPr>
-          <w:cnfStyle w:val="100000000000" w:firstRow="1" w:lastRow="0" w:firstColumn="0" w:lastColumn="0" w:oddVBand="0" w:evenVBand="0" w:oddHBand="0" w:evenHBand="0" w:firstRowFirstColumn="0" w:firstRowLastColumn="0" w:lastRowFirstColumn="0" w:lastRowLastColumn="0"/>
-        </w:trPr>
-        <w:tc>
-          <w:tcPr>
-            <w:cnfStyle w:val="001000000100" w:firstRow="0" w:lastRow="0" w:firstColumn="1" w:lastColumn="0" w:oddVBand="0" w:evenVBand="0" w:oddHBand="0" w:evenHBand="0" w:firstRowFirstColumn="1" w:firstRowLastColumn="0" w:lastRowFirstColumn="0" w:lastRowLastColumn="0"/>
-            <w:tcW w:w="9350" w:type="dxa"/>
-            <w:tcBorders>
-              <w:bottom w:val="none" w:sz="0" w:space="0" w:color="auto"/>
-              <w:right w:val="none" w:sz="0" w:space="0" w:color="auto"/>
-            </w:tcBorders>
-          </w:tcPr>
-          <w:p>
-            <w:pPr>
-              <w:pStyle w:val="ListParagraph1"/>
-              <w:ind w:left="0" w:firstLine="0"/>
-            </w:pPr>
-            <w:r>
-              <w:t>Mã số</w:t>
-            </w:r>
-            <w:r>
-              <w:t>: UC</w:t>
-            </w:r>
-            <w:r>
-              <w:t>_</w:t>
-            </w:r>
-          </w:p>
-        </w:tc>
-      </w:tr>
-      <w:tr>
-        <w:trPr>
-          <w:cnfStyle w:val="000000100000" w:firstRow="0" w:lastRow="0" w:firstColumn="0" w:lastColumn="0" w:oddVBand="0" w:evenVBand="0" w:oddHBand="1" w:evenHBand="0" w:firstRowFirstColumn="0" w:firstRowLastColumn="0" w:lastRowFirstColumn="0" w:lastRowLastColumn="0"/>
-        </w:trPr>
-        <w:tc>
-          <w:tcPr>
-            <w:cnfStyle w:val="001000000000" w:firstRow="0" w:lastRow="0" w:firstColumn="1" w:lastColumn="0" w:oddVBand="0" w:evenVBand="0" w:oddHBand="0" w:evenHBand="0" w:firstRowFirstColumn="0" w:firstRowLastColumn="0" w:lastRowFirstColumn="0" w:lastRowLastColumn="0"/>
-            <w:tcW w:w="9350" w:type="dxa"/>
-            <w:tcBorders>
-              <w:top w:val="none" w:sz="0" w:space="0" w:color="auto"/>
-              <w:bottom w:val="none" w:sz="0" w:space="0" w:color="auto"/>
-              <w:right w:val="none" w:sz="0" w:space="0" w:color="auto"/>
-            </w:tcBorders>
-          </w:tcPr>
-          <w:p>
-            <w:pPr>
-              <w:pStyle w:val="ListParagraph1"/>
-              <w:ind w:left="0" w:firstLine="0"/>
-              <w:rPr>
-                <w:b w:val="0"/>
-              </w:rPr>
-            </w:pPr>
-            <w:r>
-              <w:t>Tên Use Case:</w:t>
-            </w:r>
-            <w:r>
-              <w:rPr>
-                <w:b w:val="0"/>
-              </w:rPr>
-              <w:t xml:space="preserve"> </w:t>
-            </w:r>
-          </w:p>
-        </w:tc>
-      </w:tr>
-      <w:tr>
-        <w:tc>
-          <w:tcPr>
-            <w:cnfStyle w:val="001000000000" w:firstRow="0" w:lastRow="0" w:firstColumn="1" w:lastColumn="0" w:oddVBand="0" w:evenVBand="0" w:oddHBand="0" w:evenHBand="0" w:firstRowFirstColumn="0" w:firstRowLastColumn="0" w:lastRowFirstColumn="0" w:lastRowLastColumn="0"/>
-            <w:tcW w:w="9350" w:type="dxa"/>
-            <w:tcBorders>
-              <w:right w:val="none" w:sz="0" w:space="0" w:color="auto"/>
-            </w:tcBorders>
-          </w:tcPr>
-          <w:p>
-            <w:pPr>
-              <w:pStyle w:val="ListParagraph1"/>
-              <w:ind w:left="0" w:firstLine="0"/>
-              <w:rPr>
-                <w:b w:val="0"/>
-              </w:rPr>
-            </w:pPr>
-            <w:r>
-              <w:t>Actor chính:</w:t>
-            </w:r>
-            <w:r>
-              <w:rPr>
-                <w:b w:val="0"/>
-              </w:rPr>
-              <w:t xml:space="preserve"> </w:t>
-            </w:r>
-          </w:p>
-        </w:tc>
-      </w:tr>
-      <w:tr>
-        <w:trPr>
-          <w:cnfStyle w:val="000000100000" w:firstRow="0" w:lastRow="0" w:firstColumn="0" w:lastColumn="0" w:oddVBand="0" w:evenVBand="0" w:oddHBand="1" w:evenHBand="0" w:firstRowFirstColumn="0" w:firstRowLastColumn="0" w:lastRowFirstColumn="0" w:lastRowLastColumn="0"/>
-        </w:trPr>
-        <w:tc>
-          <w:tcPr>
-            <w:cnfStyle w:val="001000000000" w:firstRow="0" w:lastRow="0" w:firstColumn="1" w:lastColumn="0" w:oddVBand="0" w:evenVBand="0" w:oddHBand="0" w:evenHBand="0" w:firstRowFirstColumn="0" w:firstRowLastColumn="0" w:lastRowFirstColumn="0" w:lastRowLastColumn="0"/>
-            <w:tcW w:w="9350" w:type="dxa"/>
-            <w:tcBorders>
-              <w:top w:val="none" w:sz="0" w:space="0" w:color="auto"/>
-              <w:bottom w:val="none" w:sz="0" w:space="0" w:color="auto"/>
-              <w:right w:val="none" w:sz="0" w:space="0" w:color="auto"/>
-            </w:tcBorders>
-          </w:tcPr>
-          <w:p>
-            <w:pPr>
-              <w:pStyle w:val="ListParagraph1"/>
-              <w:ind w:left="0" w:firstLine="0"/>
-              <w:rPr>
-                <w:b w:val="0"/>
-              </w:rPr>
-            </w:pPr>
-            <w:r>
-              <w:t>Mô tả:</w:t>
-            </w:r>
-            <w:r>
-              <w:rPr>
-                <w:b w:val="0"/>
-              </w:rPr>
-              <w:t xml:space="preserve"> </w:t>
-            </w:r>
-          </w:p>
-        </w:tc>
-      </w:tr>
-      <w:tr>
-        <w:tc>
-          <w:tcPr>
-            <w:cnfStyle w:val="001000000000" w:firstRow="0" w:lastRow="0" w:firstColumn="1" w:lastColumn="0" w:oddVBand="0" w:evenVBand="0" w:oddHBand="0" w:evenHBand="0" w:firstRowFirstColumn="0" w:firstRowLastColumn="0" w:lastRowFirstColumn="0" w:lastRowLastColumn="0"/>
-            <w:tcW w:w="9350" w:type="dxa"/>
-            <w:tcBorders>
-              <w:right w:val="none" w:sz="0" w:space="0" w:color="auto"/>
-            </w:tcBorders>
-          </w:tcPr>
-          <w:p>
-            <w:pPr>
-              <w:pStyle w:val="ListParagraph1"/>
-              <w:ind w:left="0" w:firstLine="0"/>
-              <w:rPr>
-                <w:b w:val="0"/>
-              </w:rPr>
-            </w:pPr>
-            <w:r>
-              <w:t>Tiền điều kiện:</w:t>
-            </w:r>
-            <w:r>
-              <w:rPr>
-                <w:b w:val="0"/>
-              </w:rPr>
-              <w:t xml:space="preserve"> </w:t>
-            </w:r>
-          </w:p>
-        </w:tc>
-      </w:tr>
-      <w:tr>
-        <w:trPr>
-          <w:cnfStyle w:val="000000100000" w:firstRow="0" w:lastRow="0" w:firstColumn="0" w:lastColumn="0" w:oddVBand="0" w:evenVBand="0" w:oddHBand="1" w:evenHBand="0" w:firstRowFirstColumn="0" w:firstRowLastColumn="0" w:lastRowFirstColumn="0" w:lastRowLastColumn="0"/>
-        </w:trPr>
-        <w:tc>
-          <w:tcPr>
-            <w:cnfStyle w:val="001000000000" w:firstRow="0" w:lastRow="0" w:firstColumn="1" w:lastColumn="0" w:oddVBand="0" w:evenVBand="0" w:oddHBand="0" w:evenHBand="0" w:firstRowFirstColumn="0" w:firstRowLastColumn="0" w:lastRowFirstColumn="0" w:lastRowLastColumn="0"/>
-            <w:tcW w:w="9350" w:type="dxa"/>
-            <w:tcBorders>
-              <w:top w:val="none" w:sz="0" w:space="0" w:color="auto"/>
-              <w:bottom w:val="none" w:sz="0" w:space="0" w:color="auto"/>
-              <w:right w:val="none" w:sz="0" w:space="0" w:color="auto"/>
-            </w:tcBorders>
-          </w:tcPr>
-          <w:p>
-            <w:pPr>
-              <w:pStyle w:val="ListParagraph1"/>
-              <w:ind w:left="0" w:firstLine="0"/>
-            </w:pPr>
-            <w:r>
-              <w:t>Các luồng xử lý:</w:t>
-            </w:r>
-          </w:p>
-        </w:tc>
-      </w:tr>
-      <w:tr>
-        <w:tc>
-          <w:tcPr>
-            <w:cnfStyle w:val="001000000000" w:firstRow="0" w:lastRow="0" w:firstColumn="1" w:lastColumn="0" w:oddVBand="0" w:evenVBand="0" w:oddHBand="0" w:evenHBand="0" w:firstRowFirstColumn="0" w:firstRowLastColumn="0" w:lastRowFirstColumn="0" w:lastRowLastColumn="0"/>
-            <w:tcW w:w="9350" w:type="dxa"/>
-            <w:tcBorders>
-              <w:right w:val="none" w:sz="0" w:space="0" w:color="auto"/>
-            </w:tcBorders>
-          </w:tcPr>
-          <w:p>
-            <w:pPr>
-              <w:pStyle w:val="ListParagraph1"/>
-              <w:ind w:left="0" w:firstLine="0"/>
-              <w:rPr>
-                <w:b w:val="0"/>
-              </w:rPr>
-            </w:pPr>
-            <w:r>
-              <w:t>Hậu điều kiện:</w:t>
-            </w:r>
-            <w:r>
-              <w:rPr>
-                <w:b w:val="0"/>
-              </w:rPr>
-              <w:t xml:space="preserve"> </w:t>
-            </w:r>
-          </w:p>
-        </w:tc>
-      </w:tr>
-    </w:tbl>
-    <w:p>
-      <w:pPr>
-        <w:ind w:left="0" w:firstLine="0"/>
-      </w:pPr>
+      <w:bookmarkEnd w:id="28"/>
     </w:p>
     <w:p>
       <w:pPr>
+        <w:ind w:left="0" w:firstLine="0"/>
+      </w:pPr>
+    </w:p>
+    <w:p>
+      <w:pPr>
         <w:pStyle w:val="Demuccap1"/>
         <w:outlineLvl w:val="0"/>
       </w:pPr>
-      <w:bookmarkStart w:id="27" w:name="_Toc487891479"/>
+      <w:bookmarkStart w:id="29" w:name="_Toc487891479"/>
       <w:r>
         <w:t>Tạo danh sách vắng một chiều:</w:t>
       </w:r>
-      <w:bookmarkEnd w:id="27"/>
-    </w:p>
-    <w:tbl>
-      <w:tblPr>
-        <w:tblStyle w:val="ListTable3-Accent5"/>
-        <w:tblW w:w="0" w:type="auto"/>
-        <w:tblBorders>
-          <w:insideH w:val="single" w:sz="4" w:space="0" w:color="4472C4" w:themeColor="accent5"/>
-          <w:insideV w:val="single" w:sz="4" w:space="0" w:color="4472C4" w:themeColor="accent5"/>
-        </w:tblBorders>
-        <w:tblLook w:val="04A0" w:firstRow="1" w:lastRow="0" w:firstColumn="1" w:lastColumn="0" w:noHBand="0" w:noVBand="1"/>
-      </w:tblPr>
-      <w:tblGrid>
-        <w:gridCol w:w="8210"/>
-      </w:tblGrid>
-      <w:tr>
-        <w:trPr>
-          <w:cnfStyle w:val="100000000000" w:firstRow="1" w:lastRow="0" w:firstColumn="0" w:lastColumn="0" w:oddVBand="0" w:evenVBand="0" w:oddHBand="0" w:evenHBand="0" w:firstRowFirstColumn="0" w:firstRowLastColumn="0" w:lastRowFirstColumn="0" w:lastRowLastColumn="0"/>
-        </w:trPr>
-        <w:tc>
-          <w:tcPr>
-            <w:cnfStyle w:val="001000000100" w:firstRow="0" w:lastRow="0" w:firstColumn="1" w:lastColumn="0" w:oddVBand="0" w:evenVBand="0" w:oddHBand="0" w:evenHBand="0" w:firstRowFirstColumn="1" w:firstRowLastColumn="0" w:lastRowFirstColumn="0" w:lastRowLastColumn="0"/>
-            <w:tcW w:w="9350" w:type="dxa"/>
-            <w:tcBorders>
-              <w:bottom w:val="none" w:sz="0" w:space="0" w:color="auto"/>
-              <w:right w:val="none" w:sz="0" w:space="0" w:color="auto"/>
-            </w:tcBorders>
-          </w:tcPr>
-          <w:p>
-            <w:pPr>
-              <w:pStyle w:val="ListParagraph1"/>
-              <w:ind w:left="0" w:firstLine="0"/>
-            </w:pPr>
-            <w:r>
-              <w:t>Mã số</w:t>
-            </w:r>
-            <w:r>
-              <w:t>: UC</w:t>
-            </w:r>
-            <w:r>
-              <w:t>_</w:t>
-            </w:r>
-          </w:p>
-        </w:tc>
-      </w:tr>
-      <w:tr>
-        <w:trPr>
-          <w:cnfStyle w:val="000000100000" w:firstRow="0" w:lastRow="0" w:firstColumn="0" w:lastColumn="0" w:oddVBand="0" w:evenVBand="0" w:oddHBand="1" w:evenHBand="0" w:firstRowFirstColumn="0" w:firstRowLastColumn="0" w:lastRowFirstColumn="0" w:lastRowLastColumn="0"/>
-        </w:trPr>
-        <w:tc>
-          <w:tcPr>
-            <w:cnfStyle w:val="001000000000" w:firstRow="0" w:lastRow="0" w:firstColumn="1" w:lastColumn="0" w:oddVBand="0" w:evenVBand="0" w:oddHBand="0" w:evenHBand="0" w:firstRowFirstColumn="0" w:firstRowLastColumn="0" w:lastRowFirstColumn="0" w:lastRowLastColumn="0"/>
-            <w:tcW w:w="9350" w:type="dxa"/>
-            <w:tcBorders>
-              <w:top w:val="none" w:sz="0" w:space="0" w:color="auto"/>
-              <w:bottom w:val="none" w:sz="0" w:space="0" w:color="auto"/>
-              <w:right w:val="none" w:sz="0" w:space="0" w:color="auto"/>
-            </w:tcBorders>
-          </w:tcPr>
-          <w:p>
-            <w:pPr>
-              <w:pStyle w:val="ListParagraph1"/>
-              <w:ind w:left="0" w:firstLine="0"/>
-              <w:rPr>
-                <w:b w:val="0"/>
-              </w:rPr>
-            </w:pPr>
-            <w:r>
-              <w:t>Tên Use Case:</w:t>
-            </w:r>
-            <w:r>
-              <w:rPr>
-                <w:b w:val="0"/>
-              </w:rPr>
-              <w:t xml:space="preserve"> </w:t>
-            </w:r>
-          </w:p>
-        </w:tc>
-      </w:tr>
-      <w:tr>
-        <w:tc>
-          <w:tcPr>
-            <w:cnfStyle w:val="001000000000" w:firstRow="0" w:lastRow="0" w:firstColumn="1" w:lastColumn="0" w:oddVBand="0" w:evenVBand="0" w:oddHBand="0" w:evenHBand="0" w:firstRowFirstColumn="0" w:firstRowLastColumn="0" w:lastRowFirstColumn="0" w:lastRowLastColumn="0"/>
-            <w:tcW w:w="9350" w:type="dxa"/>
-            <w:tcBorders>
-              <w:right w:val="none" w:sz="0" w:space="0" w:color="auto"/>
-            </w:tcBorders>
-          </w:tcPr>
-          <w:p>
-            <w:pPr>
-              <w:pStyle w:val="ListParagraph1"/>
-              <w:ind w:left="0" w:firstLine="0"/>
-              <w:rPr>
-                <w:b w:val="0"/>
-              </w:rPr>
-            </w:pPr>
-            <w:r>
-              <w:t>Actor chính:</w:t>
-            </w:r>
-            <w:r>
-              <w:rPr>
-                <w:b w:val="0"/>
-              </w:rPr>
-              <w:t xml:space="preserve"> </w:t>
-            </w:r>
-          </w:p>
-        </w:tc>
-      </w:tr>
-      <w:tr>
-        <w:trPr>
-          <w:cnfStyle w:val="000000100000" w:firstRow="0" w:lastRow="0" w:firstColumn="0" w:lastColumn="0" w:oddVBand="0" w:evenVBand="0" w:oddHBand="1" w:evenHBand="0" w:firstRowFirstColumn="0" w:firstRowLastColumn="0" w:lastRowFirstColumn="0" w:lastRowLastColumn="0"/>
-        </w:trPr>
-        <w:tc>
-          <w:tcPr>
-            <w:cnfStyle w:val="001000000000" w:firstRow="0" w:lastRow="0" w:firstColumn="1" w:lastColumn="0" w:oddVBand="0" w:evenVBand="0" w:oddHBand="0" w:evenHBand="0" w:firstRowFirstColumn="0" w:firstRowLastColumn="0" w:lastRowFirstColumn="0" w:lastRowLastColumn="0"/>
-            <w:tcW w:w="9350" w:type="dxa"/>
-            <w:tcBorders>
-              <w:top w:val="none" w:sz="0" w:space="0" w:color="auto"/>
-              <w:bottom w:val="none" w:sz="0" w:space="0" w:color="auto"/>
-              <w:right w:val="none" w:sz="0" w:space="0" w:color="auto"/>
-            </w:tcBorders>
-          </w:tcPr>
-          <w:p>
-            <w:pPr>
-              <w:pStyle w:val="ListParagraph1"/>
-              <w:ind w:left="0" w:firstLine="0"/>
-              <w:rPr>
-                <w:b w:val="0"/>
-              </w:rPr>
-            </w:pPr>
-            <w:r>
-              <w:t>Mô tả:</w:t>
-            </w:r>
-            <w:r>
-              <w:rPr>
-                <w:b w:val="0"/>
-              </w:rPr>
-              <w:t xml:space="preserve"> </w:t>
-            </w:r>
-          </w:p>
-        </w:tc>
-      </w:tr>
-      <w:tr>
-        <w:tc>
-          <w:tcPr>
-            <w:cnfStyle w:val="001000000000" w:firstRow="0" w:lastRow="0" w:firstColumn="1" w:lastColumn="0" w:oddVBand="0" w:evenVBand="0" w:oddHBand="0" w:evenHBand="0" w:firstRowFirstColumn="0" w:firstRowLastColumn="0" w:lastRowFirstColumn="0" w:lastRowLastColumn="0"/>
-            <w:tcW w:w="9350" w:type="dxa"/>
-            <w:tcBorders>
-              <w:right w:val="none" w:sz="0" w:space="0" w:color="auto"/>
-            </w:tcBorders>
-          </w:tcPr>
-          <w:p>
-            <w:pPr>
-              <w:pStyle w:val="ListParagraph1"/>
-              <w:ind w:left="0" w:firstLine="0"/>
-              <w:rPr>
-                <w:b w:val="0"/>
-              </w:rPr>
-            </w:pPr>
-            <w:r>
-              <w:t>Tiền điều kiện:</w:t>
-            </w:r>
-            <w:r>
-              <w:rPr>
-                <w:b w:val="0"/>
-              </w:rPr>
-              <w:t xml:space="preserve"> </w:t>
-            </w:r>
-          </w:p>
-        </w:tc>
-      </w:tr>
-      <w:tr>
-        <w:trPr>
-          <w:cnfStyle w:val="000000100000" w:firstRow="0" w:lastRow="0" w:firstColumn="0" w:lastColumn="0" w:oddVBand="0" w:evenVBand="0" w:oddHBand="1" w:evenHBand="0" w:firstRowFirstColumn="0" w:firstRowLastColumn="0" w:lastRowFirstColumn="0" w:lastRowLastColumn="0"/>
-        </w:trPr>
-        <w:tc>
-          <w:tcPr>
-            <w:cnfStyle w:val="001000000000" w:firstRow="0" w:lastRow="0" w:firstColumn="1" w:lastColumn="0" w:oddVBand="0" w:evenVBand="0" w:oddHBand="0" w:evenHBand="0" w:firstRowFirstColumn="0" w:firstRowLastColumn="0" w:lastRowFirstColumn="0" w:lastRowLastColumn="0"/>
-            <w:tcW w:w="9350" w:type="dxa"/>
-            <w:tcBorders>
-              <w:top w:val="none" w:sz="0" w:space="0" w:color="auto"/>
-              <w:bottom w:val="none" w:sz="0" w:space="0" w:color="auto"/>
-              <w:right w:val="none" w:sz="0" w:space="0" w:color="auto"/>
-            </w:tcBorders>
-          </w:tcPr>
-          <w:p>
-            <w:pPr>
-              <w:pStyle w:val="ListParagraph1"/>
-              <w:ind w:left="0" w:firstLine="0"/>
-            </w:pPr>
-            <w:r>
-              <w:t>Các luồng xử lý:</w:t>
-            </w:r>
-          </w:p>
-        </w:tc>
-      </w:tr>
-      <w:tr>
-        <w:tc>
-          <w:tcPr>
-            <w:cnfStyle w:val="001000000000" w:firstRow="0" w:lastRow="0" w:firstColumn="1" w:lastColumn="0" w:oddVBand="0" w:evenVBand="0" w:oddHBand="0" w:evenHBand="0" w:firstRowFirstColumn="0" w:firstRowLastColumn="0" w:lastRowFirstColumn="0" w:lastRowLastColumn="0"/>
-            <w:tcW w:w="9350" w:type="dxa"/>
-            <w:tcBorders>
-              <w:right w:val="none" w:sz="0" w:space="0" w:color="auto"/>
-            </w:tcBorders>
-          </w:tcPr>
-          <w:p>
-            <w:pPr>
-              <w:pStyle w:val="ListParagraph1"/>
-              <w:ind w:left="0" w:firstLine="0"/>
-              <w:rPr>
-                <w:b w:val="0"/>
-              </w:rPr>
-            </w:pPr>
-            <w:r>
-              <w:t>Hậu điều kiện:</w:t>
-            </w:r>
-            <w:r>
-              <w:rPr>
-                <w:b w:val="0"/>
-              </w:rPr>
-              <w:t xml:space="preserve"> </w:t>
-            </w:r>
-          </w:p>
-        </w:tc>
-      </w:tr>
-    </w:tbl>
-    <w:p>
-      <w:pPr>
-        <w:ind w:left="0" w:firstLine="0"/>
-      </w:pPr>
+      <w:bookmarkEnd w:id="29"/>
     </w:p>
     <w:p>
       <w:pPr>
+        <w:ind w:left="0" w:firstLine="0"/>
+      </w:pPr>
+    </w:p>
+    <w:p>
+      <w:pPr>
         <w:pStyle w:val="Demuccap1"/>
         <w:outlineLvl w:val="0"/>
       </w:pPr>
-      <w:bookmarkStart w:id="28" w:name="_Toc487891480"/>
+      <w:bookmarkStart w:id="30" w:name="_Toc487891480"/>
       <w:r>
         <w:t>Tạo danh sách có mặt không đăng ký:</w:t>
       </w:r>
-      <w:bookmarkEnd w:id="28"/>
+      <w:bookmarkEnd w:id="30"/>
     </w:p>
-    <w:tbl>
-      <w:tblPr>
-        <w:tblStyle w:val="ListTable3-Accent5"/>
-        <w:tblW w:w="0" w:type="auto"/>
-        <w:tblBorders>
-          <w:insideH w:val="single" w:sz="4" w:space="0" w:color="4472C4" w:themeColor="accent5"/>
-          <w:insideV w:val="single" w:sz="4" w:space="0" w:color="4472C4" w:themeColor="accent5"/>
-        </w:tblBorders>
-        <w:tblLook w:val="04A0" w:firstRow="1" w:lastRow="0" w:firstColumn="1" w:lastColumn="0" w:noHBand="0" w:noVBand="1"/>
-      </w:tblPr>
-      <w:tblGrid>
-        <w:gridCol w:w="8210"/>
-      </w:tblGrid>
-      <w:tr>
-        <w:trPr>
-          <w:cnfStyle w:val="100000000000" w:firstRow="1" w:lastRow="0" w:firstColumn="0" w:lastColumn="0" w:oddVBand="0" w:evenVBand="0" w:oddHBand="0" w:evenHBand="0" w:firstRowFirstColumn="0" w:firstRowLastColumn="0" w:lastRowFirstColumn="0" w:lastRowLastColumn="0"/>
-        </w:trPr>
-        <w:tc>
-          <w:tcPr>
-            <w:cnfStyle w:val="001000000100" w:firstRow="0" w:lastRow="0" w:firstColumn="1" w:lastColumn="0" w:oddVBand="0" w:evenVBand="0" w:oddHBand="0" w:evenHBand="0" w:firstRowFirstColumn="1" w:firstRowLastColumn="0" w:lastRowFirstColumn="0" w:lastRowLastColumn="0"/>
-            <w:tcW w:w="9350" w:type="dxa"/>
-            <w:tcBorders>
-              <w:bottom w:val="none" w:sz="0" w:space="0" w:color="auto"/>
-              <w:right w:val="none" w:sz="0" w:space="0" w:color="auto"/>
-            </w:tcBorders>
-          </w:tcPr>
-          <w:p>
-            <w:pPr>
-              <w:pStyle w:val="ListParagraph1"/>
-              <w:ind w:left="0" w:firstLine="0"/>
-            </w:pPr>
-            <w:r>
-              <w:t>Mã số</w:t>
-            </w:r>
-            <w:r>
-              <w:t>: UC</w:t>
-            </w:r>
-            <w:r>
-              <w:t>_</w:t>
-            </w:r>
-          </w:p>
-        </w:tc>
-      </w:tr>
-      <w:tr>
-        <w:trPr>
-          <w:cnfStyle w:val="000000100000" w:firstRow="0" w:lastRow="0" w:firstColumn="0" w:lastColumn="0" w:oddVBand="0" w:evenVBand="0" w:oddHBand="1" w:evenHBand="0" w:firstRowFirstColumn="0" w:firstRowLastColumn="0" w:lastRowFirstColumn="0" w:lastRowLastColumn="0"/>
-        </w:trPr>
-        <w:tc>
-          <w:tcPr>
-            <w:cnfStyle w:val="001000000000" w:firstRow="0" w:lastRow="0" w:firstColumn="1" w:lastColumn="0" w:oddVBand="0" w:evenVBand="0" w:oddHBand="0" w:evenHBand="0" w:firstRowFirstColumn="0" w:firstRowLastColumn="0" w:lastRowFirstColumn="0" w:lastRowLastColumn="0"/>
-            <w:tcW w:w="9350" w:type="dxa"/>
-            <w:tcBorders>
-              <w:top w:val="none" w:sz="0" w:space="0" w:color="auto"/>
-              <w:bottom w:val="none" w:sz="0" w:space="0" w:color="auto"/>
-              <w:right w:val="none" w:sz="0" w:space="0" w:color="auto"/>
-            </w:tcBorders>
-          </w:tcPr>
-          <w:p>
-            <w:pPr>
-              <w:pStyle w:val="ListParagraph1"/>
-              <w:ind w:left="0" w:firstLine="0"/>
-              <w:rPr>
-                <w:b w:val="0"/>
-              </w:rPr>
-            </w:pPr>
-            <w:r>
-              <w:lastRenderedPageBreak/>
-              <w:t>Tên Use Case:</w:t>
-            </w:r>
-            <w:r>
-              <w:rPr>
-                <w:b w:val="0"/>
-              </w:rPr>
-              <w:t xml:space="preserve"> </w:t>
-            </w:r>
-          </w:p>
-        </w:tc>
-      </w:tr>
-      <w:tr>
-        <w:tc>
-          <w:tcPr>
-            <w:cnfStyle w:val="001000000000" w:firstRow="0" w:lastRow="0" w:firstColumn="1" w:lastColumn="0" w:oddVBand="0" w:evenVBand="0" w:oddHBand="0" w:evenHBand="0" w:firstRowFirstColumn="0" w:firstRowLastColumn="0" w:lastRowFirstColumn="0" w:lastRowLastColumn="0"/>
-            <w:tcW w:w="9350" w:type="dxa"/>
-            <w:tcBorders>
-              <w:right w:val="none" w:sz="0" w:space="0" w:color="auto"/>
-            </w:tcBorders>
-          </w:tcPr>
-          <w:p>
-            <w:pPr>
-              <w:pStyle w:val="ListParagraph1"/>
-              <w:ind w:left="0" w:firstLine="0"/>
-              <w:rPr>
-                <w:b w:val="0"/>
-              </w:rPr>
-            </w:pPr>
-            <w:r>
-              <w:t>Actor chính:</w:t>
-            </w:r>
-            <w:r>
-              <w:rPr>
-                <w:b w:val="0"/>
-              </w:rPr>
-              <w:t xml:space="preserve"> </w:t>
-            </w:r>
-          </w:p>
-        </w:tc>
-      </w:tr>
-      <w:tr>
-        <w:trPr>
-          <w:cnfStyle w:val="000000100000" w:firstRow="0" w:lastRow="0" w:firstColumn="0" w:lastColumn="0" w:oddVBand="0" w:evenVBand="0" w:oddHBand="1" w:evenHBand="0" w:firstRowFirstColumn="0" w:firstRowLastColumn="0" w:lastRowFirstColumn="0" w:lastRowLastColumn="0"/>
-        </w:trPr>
-        <w:tc>
-          <w:tcPr>
-            <w:cnfStyle w:val="001000000000" w:firstRow="0" w:lastRow="0" w:firstColumn="1" w:lastColumn="0" w:oddVBand="0" w:evenVBand="0" w:oddHBand="0" w:evenHBand="0" w:firstRowFirstColumn="0" w:firstRowLastColumn="0" w:lastRowFirstColumn="0" w:lastRowLastColumn="0"/>
-            <w:tcW w:w="9350" w:type="dxa"/>
-            <w:tcBorders>
-              <w:top w:val="none" w:sz="0" w:space="0" w:color="auto"/>
-              <w:bottom w:val="none" w:sz="0" w:space="0" w:color="auto"/>
-              <w:right w:val="none" w:sz="0" w:space="0" w:color="auto"/>
-            </w:tcBorders>
-          </w:tcPr>
-          <w:p>
-            <w:pPr>
-              <w:pStyle w:val="ListParagraph1"/>
-              <w:ind w:left="0" w:firstLine="0"/>
-              <w:rPr>
-                <w:b w:val="0"/>
-              </w:rPr>
-            </w:pPr>
-            <w:r>
-              <w:t>Mô tả:</w:t>
-            </w:r>
-            <w:r>
-              <w:rPr>
-                <w:b w:val="0"/>
-              </w:rPr>
-              <w:t xml:space="preserve"> </w:t>
-            </w:r>
-          </w:p>
-        </w:tc>
-      </w:tr>
-      <w:tr>
-        <w:tc>
-          <w:tcPr>
-            <w:cnfStyle w:val="001000000000" w:firstRow="0" w:lastRow="0" w:firstColumn="1" w:lastColumn="0" w:oddVBand="0" w:evenVBand="0" w:oddHBand="0" w:evenHBand="0" w:firstRowFirstColumn="0" w:firstRowLastColumn="0" w:lastRowFirstColumn="0" w:lastRowLastColumn="0"/>
-            <w:tcW w:w="9350" w:type="dxa"/>
-            <w:tcBorders>
-              <w:right w:val="none" w:sz="0" w:space="0" w:color="auto"/>
-            </w:tcBorders>
-          </w:tcPr>
-          <w:p>
-            <w:pPr>
-              <w:pStyle w:val="ListParagraph1"/>
-              <w:ind w:left="0" w:firstLine="0"/>
-              <w:rPr>
-                <w:b w:val="0"/>
-              </w:rPr>
-            </w:pPr>
-            <w:r>
-              <w:t>Tiền điều kiện:</w:t>
-            </w:r>
-            <w:r>
-              <w:rPr>
-                <w:b w:val="0"/>
-              </w:rPr>
-              <w:t xml:space="preserve"> </w:t>
-            </w:r>
-          </w:p>
-        </w:tc>
-      </w:tr>
-      <w:tr>
-        <w:trPr>
-          <w:cnfStyle w:val="000000100000" w:firstRow="0" w:lastRow="0" w:firstColumn="0" w:lastColumn="0" w:oddVBand="0" w:evenVBand="0" w:oddHBand="1" w:evenHBand="0" w:firstRowFirstColumn="0" w:firstRowLastColumn="0" w:lastRowFirstColumn="0" w:lastRowLastColumn="0"/>
-        </w:trPr>
-        <w:tc>
-          <w:tcPr>
-            <w:cnfStyle w:val="001000000000" w:firstRow="0" w:lastRow="0" w:firstColumn="1" w:lastColumn="0" w:oddVBand="0" w:evenVBand="0" w:oddHBand="0" w:evenHBand="0" w:firstRowFirstColumn="0" w:firstRowLastColumn="0" w:lastRowFirstColumn="0" w:lastRowLastColumn="0"/>
-            <w:tcW w:w="9350" w:type="dxa"/>
-            <w:tcBorders>
-              <w:top w:val="none" w:sz="0" w:space="0" w:color="auto"/>
-              <w:bottom w:val="none" w:sz="0" w:space="0" w:color="auto"/>
-              <w:right w:val="none" w:sz="0" w:space="0" w:color="auto"/>
-            </w:tcBorders>
-          </w:tcPr>
-          <w:p>
-            <w:pPr>
-              <w:pStyle w:val="ListParagraph1"/>
-              <w:ind w:left="0" w:firstLine="0"/>
-            </w:pPr>
-            <w:r>
-              <w:t>Các luồng xử lý:</w:t>
-            </w:r>
-          </w:p>
-        </w:tc>
-      </w:tr>
-      <w:tr>
-        <w:tc>
-          <w:tcPr>
-            <w:cnfStyle w:val="001000000000" w:firstRow="0" w:lastRow="0" w:firstColumn="1" w:lastColumn="0" w:oddVBand="0" w:evenVBand="0" w:oddHBand="0" w:evenHBand="0" w:firstRowFirstColumn="0" w:firstRowLastColumn="0" w:lastRowFirstColumn="0" w:lastRowLastColumn="0"/>
-            <w:tcW w:w="9350" w:type="dxa"/>
-            <w:tcBorders>
-              <w:right w:val="none" w:sz="0" w:space="0" w:color="auto"/>
-            </w:tcBorders>
-          </w:tcPr>
-          <w:p>
-            <w:pPr>
-              <w:pStyle w:val="ListParagraph1"/>
-              <w:ind w:left="0" w:firstLine="0"/>
-              <w:rPr>
-                <w:b w:val="0"/>
-              </w:rPr>
-            </w:pPr>
-            <w:r>
-              <w:t>Hậu điều kiện:</w:t>
-            </w:r>
-            <w:r>
-              <w:rPr>
-                <w:b w:val="0"/>
-              </w:rPr>
-              <w:t xml:space="preserve"> </w:t>
-            </w:r>
-          </w:p>
-        </w:tc>
-      </w:tr>
-    </w:tbl>
     <w:p>
       <w:pPr>
         <w:ind w:left="0" w:firstLine="0"/>
@@ -10076,7 +8567,7 @@
           <w:rPr>
             <w:noProof/>
           </w:rPr>
-          <w:t>8</w:t>
+          <w:t>9</w:t>
         </w:r>
         <w:r>
           <w:rPr>
@@ -10233,7 +8724,7 @@
         <v:path o:extrusionok="f" gradientshapeok="t" o:connecttype="rect"/>
         <o:lock v:ext="edit" aspectratio="t"/>
       </v:shapetype>
-      <v:shape id="_x0000_i1056" type="#_x0000_t75" style="width:2in;height:2in" o:bullet="t">
+      <v:shape id="_x0000_i1078" type="#_x0000_t75" style="width:2in;height:2in" o:bullet="t">
         <v:imagedata r:id="rId1" o:title=""/>
       </v:shape>
     </w:pict>
@@ -10605,6 +9096,92 @@
     </w:lvl>
   </w:abstractNum>
   <w:abstractNum w:abstractNumId="4" w15:restartNumberingAfterBreak="0">
+    <w:nsid w:val="0C752904"/>
+    <w:multiLevelType w:val="hybridMultilevel"/>
+    <w:tmpl w:val="5A0CDC60"/>
+    <w:lvl w:ilvl="0" w:tplc="0409000F">
+      <w:start w:val="1"/>
+      <w:numFmt w:val="decimal"/>
+      <w:lvlText w:val="%1."/>
+      <w:lvlJc w:val="left"/>
+      <w:pPr>
+        <w:ind w:left="720" w:hanging="360"/>
+      </w:pPr>
+    </w:lvl>
+    <w:lvl w:ilvl="1" w:tplc="04090019" w:tentative="1">
+      <w:start w:val="1"/>
+      <w:numFmt w:val="lowerLetter"/>
+      <w:lvlText w:val="%2."/>
+      <w:lvlJc w:val="left"/>
+      <w:pPr>
+        <w:ind w:left="1440" w:hanging="360"/>
+      </w:pPr>
+    </w:lvl>
+    <w:lvl w:ilvl="2" w:tplc="0409001B" w:tentative="1">
+      <w:start w:val="1"/>
+      <w:numFmt w:val="lowerRoman"/>
+      <w:lvlText w:val="%3."/>
+      <w:lvlJc w:val="right"/>
+      <w:pPr>
+        <w:ind w:left="2160" w:hanging="180"/>
+      </w:pPr>
+    </w:lvl>
+    <w:lvl w:ilvl="3" w:tplc="0409000F" w:tentative="1">
+      <w:start w:val="1"/>
+      <w:numFmt w:val="decimal"/>
+      <w:lvlText w:val="%4."/>
+      <w:lvlJc w:val="left"/>
+      <w:pPr>
+        <w:ind w:left="2880" w:hanging="360"/>
+      </w:pPr>
+    </w:lvl>
+    <w:lvl w:ilvl="4" w:tplc="04090019" w:tentative="1">
+      <w:start w:val="1"/>
+      <w:numFmt w:val="lowerLetter"/>
+      <w:lvlText w:val="%5."/>
+      <w:lvlJc w:val="left"/>
+      <w:pPr>
+        <w:ind w:left="3600" w:hanging="360"/>
+      </w:pPr>
+    </w:lvl>
+    <w:lvl w:ilvl="5" w:tplc="0409001B" w:tentative="1">
+      <w:start w:val="1"/>
+      <w:numFmt w:val="lowerRoman"/>
+      <w:lvlText w:val="%6."/>
+      <w:lvlJc w:val="right"/>
+      <w:pPr>
+        <w:ind w:left="4320" w:hanging="180"/>
+      </w:pPr>
+    </w:lvl>
+    <w:lvl w:ilvl="6" w:tplc="0409000F" w:tentative="1">
+      <w:start w:val="1"/>
+      <w:numFmt w:val="decimal"/>
+      <w:lvlText w:val="%7."/>
+      <w:lvlJc w:val="left"/>
+      <w:pPr>
+        <w:ind w:left="5040" w:hanging="360"/>
+      </w:pPr>
+    </w:lvl>
+    <w:lvl w:ilvl="7" w:tplc="04090019" w:tentative="1">
+      <w:start w:val="1"/>
+      <w:numFmt w:val="lowerLetter"/>
+      <w:lvlText w:val="%8."/>
+      <w:lvlJc w:val="left"/>
+      <w:pPr>
+        <w:ind w:left="5760" w:hanging="360"/>
+      </w:pPr>
+    </w:lvl>
+    <w:lvl w:ilvl="8" w:tplc="0409001B" w:tentative="1">
+      <w:start w:val="1"/>
+      <w:numFmt w:val="lowerRoman"/>
+      <w:lvlText w:val="%9."/>
+      <w:lvlJc w:val="right"/>
+      <w:pPr>
+        <w:ind w:left="6480" w:hanging="180"/>
+      </w:pPr>
+    </w:lvl>
+  </w:abstractNum>
+  <w:abstractNum w:abstractNumId="5" w15:restartNumberingAfterBreak="0">
     <w:nsid w:val="12310EBF"/>
     <w:multiLevelType w:val="multilevel"/>
     <w:tmpl w:val="12310EBF"/>
@@ -10696,7 +9273,7 @@
       </w:pPr>
     </w:lvl>
   </w:abstractNum>
-  <w:abstractNum w:abstractNumId="5" w15:restartNumberingAfterBreak="0">
+  <w:abstractNum w:abstractNumId="6" w15:restartNumberingAfterBreak="0">
     <w:nsid w:val="13350AB8"/>
     <w:multiLevelType w:val="multilevel"/>
     <w:tmpl w:val="13350AB8"/>
@@ -10788,15 +9365,15 @@
       </w:pPr>
     </w:lvl>
   </w:abstractNum>
-  <w:abstractNum w:abstractNumId="6" w15:restartNumberingAfterBreak="0">
+  <w:abstractNum w:abstractNumId="7" w15:restartNumberingAfterBreak="0">
     <w:nsid w:val="139F60E9"/>
     <w:multiLevelType w:val="hybridMultilevel"/>
-    <w:tmpl w:val="34AAD286"/>
-    <w:lvl w:ilvl="0" w:tplc="0409000F">
-      <w:start w:val="1"/>
-      <w:numFmt w:val="decimal"/>
+    <w:tmpl w:val="2B40B644"/>
+    <w:lvl w:ilvl="0" w:tplc="04090013">
+      <w:start w:val="1"/>
+      <w:numFmt w:val="upperRoman"/>
       <w:lvlText w:val="%1."/>
-      <w:lvlJc w:val="left"/>
+      <w:lvlJc w:val="right"/>
       <w:pPr>
         <w:ind w:left="720" w:hanging="360"/>
       </w:pPr>
@@ -10874,7 +9451,7 @@
       </w:pPr>
     </w:lvl>
   </w:abstractNum>
-  <w:abstractNum w:abstractNumId="7" w15:restartNumberingAfterBreak="0">
+  <w:abstractNum w:abstractNumId="8" w15:restartNumberingAfterBreak="0">
     <w:nsid w:val="15CA2465"/>
     <w:multiLevelType w:val="multilevel"/>
     <w:tmpl w:val="15CA2465"/>
@@ -10966,7 +9543,7 @@
       </w:pPr>
     </w:lvl>
   </w:abstractNum>
-  <w:abstractNum w:abstractNumId="8" w15:restartNumberingAfterBreak="0">
+  <w:abstractNum w:abstractNumId="9" w15:restartNumberingAfterBreak="0">
     <w:nsid w:val="177171EE"/>
     <w:multiLevelType w:val="hybridMultilevel"/>
     <w:tmpl w:val="29A05128"/>
@@ -11052,7 +9629,7 @@
       </w:pPr>
     </w:lvl>
   </w:abstractNum>
-  <w:abstractNum w:abstractNumId="9" w15:restartNumberingAfterBreak="0">
+  <w:abstractNum w:abstractNumId="10" w15:restartNumberingAfterBreak="0">
     <w:nsid w:val="17DB4F42"/>
     <w:multiLevelType w:val="multilevel"/>
     <w:tmpl w:val="17DB4F42"/>
@@ -11144,7 +9721,7 @@
       </w:pPr>
     </w:lvl>
   </w:abstractNum>
-  <w:abstractNum w:abstractNumId="10" w15:restartNumberingAfterBreak="0">
+  <w:abstractNum w:abstractNumId="11" w15:restartNumberingAfterBreak="0">
     <w:nsid w:val="17EB44DE"/>
     <w:multiLevelType w:val="multilevel"/>
     <w:tmpl w:val="17EB44DE"/>
@@ -11236,7 +9813,7 @@
       </w:pPr>
     </w:lvl>
   </w:abstractNum>
-  <w:abstractNum w:abstractNumId="11" w15:restartNumberingAfterBreak="0">
+  <w:abstractNum w:abstractNumId="12" w15:restartNumberingAfterBreak="0">
     <w:nsid w:val="18117F05"/>
     <w:multiLevelType w:val="hybridMultilevel"/>
     <w:tmpl w:val="5BD69D46"/>
@@ -11322,7 +9899,7 @@
       </w:pPr>
     </w:lvl>
   </w:abstractNum>
-  <w:abstractNum w:abstractNumId="12" w15:restartNumberingAfterBreak="0">
+  <w:abstractNum w:abstractNumId="13" w15:restartNumberingAfterBreak="0">
     <w:nsid w:val="192F4A9A"/>
     <w:multiLevelType w:val="hybridMultilevel"/>
     <w:tmpl w:val="5BD69D46"/>
@@ -11408,7 +9985,7 @@
       </w:pPr>
     </w:lvl>
   </w:abstractNum>
-  <w:abstractNum w:abstractNumId="13" w15:restartNumberingAfterBreak="0">
+  <w:abstractNum w:abstractNumId="14" w15:restartNumberingAfterBreak="0">
     <w:nsid w:val="1B3447EF"/>
     <w:multiLevelType w:val="multilevel"/>
     <w:tmpl w:val="1B3447EF"/>
@@ -11500,7 +10077,7 @@
       </w:pPr>
     </w:lvl>
   </w:abstractNum>
-  <w:abstractNum w:abstractNumId="14" w15:restartNumberingAfterBreak="0">
+  <w:abstractNum w:abstractNumId="15" w15:restartNumberingAfterBreak="0">
     <w:nsid w:val="1E056815"/>
     <w:multiLevelType w:val="multilevel"/>
     <w:tmpl w:val="1E056815"/>
@@ -11623,7 +10200,7 @@
       </w:pPr>
     </w:lvl>
   </w:abstractNum>
-  <w:abstractNum w:abstractNumId="15" w15:restartNumberingAfterBreak="0">
+  <w:abstractNum w:abstractNumId="16" w15:restartNumberingAfterBreak="0">
     <w:nsid w:val="1EAF4D48"/>
     <w:multiLevelType w:val="hybridMultilevel"/>
     <w:tmpl w:val="FDA06D98"/>
@@ -11709,7 +10286,7 @@
       </w:pPr>
     </w:lvl>
   </w:abstractNum>
-  <w:abstractNum w:abstractNumId="16" w15:restartNumberingAfterBreak="0">
+  <w:abstractNum w:abstractNumId="17" w15:restartNumberingAfterBreak="0">
     <w:nsid w:val="221D7D36"/>
     <w:multiLevelType w:val="hybridMultilevel"/>
     <w:tmpl w:val="B04CFCD2"/>
@@ -11795,7 +10372,7 @@
       </w:pPr>
     </w:lvl>
   </w:abstractNum>
-  <w:abstractNum w:abstractNumId="17" w15:restartNumberingAfterBreak="0">
+  <w:abstractNum w:abstractNumId="18" w15:restartNumberingAfterBreak="0">
     <w:nsid w:val="22AB43EF"/>
     <w:multiLevelType w:val="hybridMultilevel"/>
     <w:tmpl w:val="29A05128"/>
@@ -11881,7 +10458,7 @@
       </w:pPr>
     </w:lvl>
   </w:abstractNum>
-  <w:abstractNum w:abstractNumId="18" w15:restartNumberingAfterBreak="0">
+  <w:abstractNum w:abstractNumId="19" w15:restartNumberingAfterBreak="0">
     <w:nsid w:val="23B513CE"/>
     <w:multiLevelType w:val="hybridMultilevel"/>
     <w:tmpl w:val="B04CFCD2"/>
@@ -11967,7 +10544,7 @@
       </w:pPr>
     </w:lvl>
   </w:abstractNum>
-  <w:abstractNum w:abstractNumId="19" w15:restartNumberingAfterBreak="0">
+  <w:abstractNum w:abstractNumId="20" w15:restartNumberingAfterBreak="0">
     <w:nsid w:val="241B6971"/>
     <w:multiLevelType w:val="hybridMultilevel"/>
     <w:tmpl w:val="AC165D58"/>
@@ -12053,7 +10630,7 @@
       </w:pPr>
     </w:lvl>
   </w:abstractNum>
-  <w:abstractNum w:abstractNumId="20" w15:restartNumberingAfterBreak="0">
+  <w:abstractNum w:abstractNumId="21" w15:restartNumberingAfterBreak="0">
     <w:nsid w:val="252238B1"/>
     <w:multiLevelType w:val="multilevel"/>
     <w:tmpl w:val="252238B1"/>
@@ -12147,7 +10724,7 @@
       </w:pPr>
     </w:lvl>
   </w:abstractNum>
-  <w:abstractNum w:abstractNumId="21" w15:restartNumberingAfterBreak="0">
+  <w:abstractNum w:abstractNumId="22" w15:restartNumberingAfterBreak="0">
     <w:nsid w:val="275F331B"/>
     <w:multiLevelType w:val="hybridMultilevel"/>
     <w:tmpl w:val="5666EA60"/>
@@ -12233,7 +10810,7 @@
       </w:pPr>
     </w:lvl>
   </w:abstractNum>
-  <w:abstractNum w:abstractNumId="22" w15:restartNumberingAfterBreak="0">
+  <w:abstractNum w:abstractNumId="23" w15:restartNumberingAfterBreak="0">
     <w:nsid w:val="2769337D"/>
     <w:multiLevelType w:val="hybridMultilevel"/>
     <w:tmpl w:val="15C6C4F0"/>
@@ -12319,7 +10896,7 @@
       </w:pPr>
     </w:lvl>
   </w:abstractNum>
-  <w:abstractNum w:abstractNumId="23" w15:restartNumberingAfterBreak="0">
+  <w:abstractNum w:abstractNumId="24" w15:restartNumberingAfterBreak="0">
     <w:nsid w:val="2F4072ED"/>
     <w:multiLevelType w:val="multilevel"/>
     <w:tmpl w:val="2F4072ED"/>
@@ -12412,7 +10989,7 @@
       </w:pPr>
     </w:lvl>
   </w:abstractNum>
-  <w:abstractNum w:abstractNumId="24" w15:restartNumberingAfterBreak="0">
+  <w:abstractNum w:abstractNumId="25" w15:restartNumberingAfterBreak="0">
     <w:nsid w:val="3294275D"/>
     <w:multiLevelType w:val="hybridMultilevel"/>
     <w:tmpl w:val="8A0098A8"/>
@@ -12498,7 +11075,7 @@
       </w:pPr>
     </w:lvl>
   </w:abstractNum>
-  <w:abstractNum w:abstractNumId="25" w15:restartNumberingAfterBreak="0">
+  <w:abstractNum w:abstractNumId="26" w15:restartNumberingAfterBreak="0">
     <w:nsid w:val="33841F82"/>
     <w:multiLevelType w:val="multilevel"/>
     <w:tmpl w:val="33841F82"/>
@@ -12682,7 +11259,7 @@
       </w:rPr>
     </w:lvl>
   </w:abstractNum>
-  <w:abstractNum w:abstractNumId="26" w15:restartNumberingAfterBreak="0">
+  <w:abstractNum w:abstractNumId="27" w15:restartNumberingAfterBreak="0">
     <w:nsid w:val="33A217C2"/>
     <w:multiLevelType w:val="hybridMultilevel"/>
     <w:tmpl w:val="29A05128"/>
@@ -12768,7 +11345,7 @@
       </w:pPr>
     </w:lvl>
   </w:abstractNum>
-  <w:abstractNum w:abstractNumId="27" w15:restartNumberingAfterBreak="0">
+  <w:abstractNum w:abstractNumId="28" w15:restartNumberingAfterBreak="0">
     <w:nsid w:val="3AAE7538"/>
     <w:multiLevelType w:val="multilevel"/>
     <w:tmpl w:val="3AAE7538"/>
@@ -12860,7 +11437,179 @@
       </w:pPr>
     </w:lvl>
   </w:abstractNum>
-  <w:abstractNum w:abstractNumId="28" w15:restartNumberingAfterBreak="0">
+  <w:abstractNum w:abstractNumId="29" w15:restartNumberingAfterBreak="0">
+    <w:nsid w:val="3B07350C"/>
+    <w:multiLevelType w:val="hybridMultilevel"/>
+    <w:tmpl w:val="BB5A1D10"/>
+    <w:lvl w:ilvl="0" w:tplc="0409000F">
+      <w:start w:val="1"/>
+      <w:numFmt w:val="decimal"/>
+      <w:lvlText w:val="%1."/>
+      <w:lvlJc w:val="left"/>
+      <w:pPr>
+        <w:ind w:left="720" w:hanging="360"/>
+      </w:pPr>
+    </w:lvl>
+    <w:lvl w:ilvl="1" w:tplc="04090019" w:tentative="1">
+      <w:start w:val="1"/>
+      <w:numFmt w:val="lowerLetter"/>
+      <w:lvlText w:val="%2."/>
+      <w:lvlJc w:val="left"/>
+      <w:pPr>
+        <w:ind w:left="1440" w:hanging="360"/>
+      </w:pPr>
+    </w:lvl>
+    <w:lvl w:ilvl="2" w:tplc="0409001B" w:tentative="1">
+      <w:start w:val="1"/>
+      <w:numFmt w:val="lowerRoman"/>
+      <w:lvlText w:val="%3."/>
+      <w:lvlJc w:val="right"/>
+      <w:pPr>
+        <w:ind w:left="2160" w:hanging="180"/>
+      </w:pPr>
+    </w:lvl>
+    <w:lvl w:ilvl="3" w:tplc="0409000F" w:tentative="1">
+      <w:start w:val="1"/>
+      <w:numFmt w:val="decimal"/>
+      <w:lvlText w:val="%4."/>
+      <w:lvlJc w:val="left"/>
+      <w:pPr>
+        <w:ind w:left="2880" w:hanging="360"/>
+      </w:pPr>
+    </w:lvl>
+    <w:lvl w:ilvl="4" w:tplc="04090019" w:tentative="1">
+      <w:start w:val="1"/>
+      <w:numFmt w:val="lowerLetter"/>
+      <w:lvlText w:val="%5."/>
+      <w:lvlJc w:val="left"/>
+      <w:pPr>
+        <w:ind w:left="3600" w:hanging="360"/>
+      </w:pPr>
+    </w:lvl>
+    <w:lvl w:ilvl="5" w:tplc="0409001B" w:tentative="1">
+      <w:start w:val="1"/>
+      <w:numFmt w:val="lowerRoman"/>
+      <w:lvlText w:val="%6."/>
+      <w:lvlJc w:val="right"/>
+      <w:pPr>
+        <w:ind w:left="4320" w:hanging="180"/>
+      </w:pPr>
+    </w:lvl>
+    <w:lvl w:ilvl="6" w:tplc="0409000F" w:tentative="1">
+      <w:start w:val="1"/>
+      <w:numFmt w:val="decimal"/>
+      <w:lvlText w:val="%7."/>
+      <w:lvlJc w:val="left"/>
+      <w:pPr>
+        <w:ind w:left="5040" w:hanging="360"/>
+      </w:pPr>
+    </w:lvl>
+    <w:lvl w:ilvl="7" w:tplc="04090019" w:tentative="1">
+      <w:start w:val="1"/>
+      <w:numFmt w:val="lowerLetter"/>
+      <w:lvlText w:val="%8."/>
+      <w:lvlJc w:val="left"/>
+      <w:pPr>
+        <w:ind w:left="5760" w:hanging="360"/>
+      </w:pPr>
+    </w:lvl>
+    <w:lvl w:ilvl="8" w:tplc="0409001B" w:tentative="1">
+      <w:start w:val="1"/>
+      <w:numFmt w:val="lowerRoman"/>
+      <w:lvlText w:val="%9."/>
+      <w:lvlJc w:val="right"/>
+      <w:pPr>
+        <w:ind w:left="6480" w:hanging="180"/>
+      </w:pPr>
+    </w:lvl>
+  </w:abstractNum>
+  <w:abstractNum w:abstractNumId="30" w15:restartNumberingAfterBreak="0">
+    <w:nsid w:val="3CB11A99"/>
+    <w:multiLevelType w:val="hybridMultilevel"/>
+    <w:tmpl w:val="29A05128"/>
+    <w:lvl w:ilvl="0" w:tplc="04090013">
+      <w:start w:val="1"/>
+      <w:numFmt w:val="upperRoman"/>
+      <w:lvlText w:val="%1."/>
+      <w:lvlJc w:val="right"/>
+      <w:pPr>
+        <w:ind w:left="720" w:hanging="360"/>
+      </w:pPr>
+    </w:lvl>
+    <w:lvl w:ilvl="1" w:tplc="04090019" w:tentative="1">
+      <w:start w:val="1"/>
+      <w:numFmt w:val="lowerLetter"/>
+      <w:lvlText w:val="%2."/>
+      <w:lvlJc w:val="left"/>
+      <w:pPr>
+        <w:ind w:left="1440" w:hanging="360"/>
+      </w:pPr>
+    </w:lvl>
+    <w:lvl w:ilvl="2" w:tplc="0409001B" w:tentative="1">
+      <w:start w:val="1"/>
+      <w:numFmt w:val="lowerRoman"/>
+      <w:lvlText w:val="%3."/>
+      <w:lvlJc w:val="right"/>
+      <w:pPr>
+        <w:ind w:left="2160" w:hanging="180"/>
+      </w:pPr>
+    </w:lvl>
+    <w:lvl w:ilvl="3" w:tplc="0409000F" w:tentative="1">
+      <w:start w:val="1"/>
+      <w:numFmt w:val="decimal"/>
+      <w:lvlText w:val="%4."/>
+      <w:lvlJc w:val="left"/>
+      <w:pPr>
+        <w:ind w:left="2880" w:hanging="360"/>
+      </w:pPr>
+    </w:lvl>
+    <w:lvl w:ilvl="4" w:tplc="04090019" w:tentative="1">
+      <w:start w:val="1"/>
+      <w:numFmt w:val="lowerLetter"/>
+      <w:lvlText w:val="%5."/>
+      <w:lvlJc w:val="left"/>
+      <w:pPr>
+        <w:ind w:left="3600" w:hanging="360"/>
+      </w:pPr>
+    </w:lvl>
+    <w:lvl w:ilvl="5" w:tplc="0409001B" w:tentative="1">
+      <w:start w:val="1"/>
+      <w:numFmt w:val="lowerRoman"/>
+      <w:lvlText w:val="%6."/>
+      <w:lvlJc w:val="right"/>
+      <w:pPr>
+        <w:ind w:left="4320" w:hanging="180"/>
+      </w:pPr>
+    </w:lvl>
+    <w:lvl w:ilvl="6" w:tplc="0409000F" w:tentative="1">
+      <w:start w:val="1"/>
+      <w:numFmt w:val="decimal"/>
+      <w:lvlText w:val="%7."/>
+      <w:lvlJc w:val="left"/>
+      <w:pPr>
+        <w:ind w:left="5040" w:hanging="360"/>
+      </w:pPr>
+    </w:lvl>
+    <w:lvl w:ilvl="7" w:tplc="04090019" w:tentative="1">
+      <w:start w:val="1"/>
+      <w:numFmt w:val="lowerLetter"/>
+      <w:lvlText w:val="%8."/>
+      <w:lvlJc w:val="left"/>
+      <w:pPr>
+        <w:ind w:left="5760" w:hanging="360"/>
+      </w:pPr>
+    </w:lvl>
+    <w:lvl w:ilvl="8" w:tplc="0409001B" w:tentative="1">
+      <w:start w:val="1"/>
+      <w:numFmt w:val="lowerRoman"/>
+      <w:lvlText w:val="%9."/>
+      <w:lvlJc w:val="right"/>
+      <w:pPr>
+        <w:ind w:left="6480" w:hanging="180"/>
+      </w:pPr>
+    </w:lvl>
+  </w:abstractNum>
+  <w:abstractNum w:abstractNumId="31" w15:restartNumberingAfterBreak="0">
     <w:nsid w:val="43317E52"/>
     <w:multiLevelType w:val="hybridMultilevel"/>
     <w:tmpl w:val="5666EA60"/>
@@ -12946,7 +11695,7 @@
       </w:pPr>
     </w:lvl>
   </w:abstractNum>
-  <w:abstractNum w:abstractNumId="29" w15:restartNumberingAfterBreak="0">
+  <w:abstractNum w:abstractNumId="32" w15:restartNumberingAfterBreak="0">
     <w:nsid w:val="45115CCA"/>
     <w:multiLevelType w:val="multilevel"/>
     <w:tmpl w:val="45115CCA"/>
@@ -13039,7 +11788,7 @@
       </w:pPr>
     </w:lvl>
   </w:abstractNum>
-  <w:abstractNum w:abstractNumId="30" w15:restartNumberingAfterBreak="0">
+  <w:abstractNum w:abstractNumId="33" w15:restartNumberingAfterBreak="0">
     <w:nsid w:val="46B24DFC"/>
     <w:multiLevelType w:val="multilevel"/>
     <w:tmpl w:val="46B24DFC"/>
@@ -13180,7 +11929,7 @@
       </w:rPr>
     </w:lvl>
   </w:abstractNum>
-  <w:abstractNum w:abstractNumId="31" w15:restartNumberingAfterBreak="0">
+  <w:abstractNum w:abstractNumId="34" w15:restartNumberingAfterBreak="0">
     <w:nsid w:val="47F55583"/>
     <w:multiLevelType w:val="hybridMultilevel"/>
     <w:tmpl w:val="EF2E6EC8"/>
@@ -13266,7 +12015,7 @@
       </w:pPr>
     </w:lvl>
   </w:abstractNum>
-  <w:abstractNum w:abstractNumId="32" w15:restartNumberingAfterBreak="0">
+  <w:abstractNum w:abstractNumId="35" w15:restartNumberingAfterBreak="0">
     <w:nsid w:val="49463513"/>
     <w:multiLevelType w:val="multilevel"/>
     <w:tmpl w:val="49463513"/>
@@ -13382,7 +12131,7 @@
       </w:rPr>
     </w:lvl>
   </w:abstractNum>
-  <w:abstractNum w:abstractNumId="33" w15:restartNumberingAfterBreak="0">
+  <w:abstractNum w:abstractNumId="36" w15:restartNumberingAfterBreak="0">
     <w:nsid w:val="504B1E64"/>
     <w:multiLevelType w:val="hybridMultilevel"/>
     <w:tmpl w:val="CB200E46"/>
@@ -13468,7 +12217,7 @@
       </w:pPr>
     </w:lvl>
   </w:abstractNum>
-  <w:abstractNum w:abstractNumId="34" w15:restartNumberingAfterBreak="0">
+  <w:abstractNum w:abstractNumId="37" w15:restartNumberingAfterBreak="0">
     <w:nsid w:val="53547B1B"/>
     <w:multiLevelType w:val="multilevel"/>
     <w:tmpl w:val="53547B1B"/>
@@ -13561,7 +12310,7 @@
       </w:pPr>
     </w:lvl>
   </w:abstractNum>
-  <w:abstractNum w:abstractNumId="35" w15:restartNumberingAfterBreak="0">
+  <w:abstractNum w:abstractNumId="38" w15:restartNumberingAfterBreak="0">
     <w:nsid w:val="53937735"/>
     <w:multiLevelType w:val="multilevel"/>
     <w:tmpl w:val="53937735"/>
@@ -13654,7 +12403,7 @@
       </w:pPr>
     </w:lvl>
   </w:abstractNum>
-  <w:abstractNum w:abstractNumId="36" w15:restartNumberingAfterBreak="0">
+  <w:abstractNum w:abstractNumId="39" w15:restartNumberingAfterBreak="0">
     <w:nsid w:val="53BF1758"/>
     <w:multiLevelType w:val="hybridMultilevel"/>
     <w:tmpl w:val="EF2E6EC8"/>
@@ -13740,7 +12489,7 @@
       </w:pPr>
     </w:lvl>
   </w:abstractNum>
-  <w:abstractNum w:abstractNumId="37" w15:restartNumberingAfterBreak="0">
+  <w:abstractNum w:abstractNumId="40" w15:restartNumberingAfterBreak="0">
     <w:nsid w:val="576B5DFB"/>
     <w:multiLevelType w:val="multilevel"/>
     <w:tmpl w:val="576B5DFB"/>
@@ -13832,7 +12581,7 @@
       </w:pPr>
     </w:lvl>
   </w:abstractNum>
-  <w:abstractNum w:abstractNumId="38" w15:restartNumberingAfterBreak="0">
+  <w:abstractNum w:abstractNumId="41" w15:restartNumberingAfterBreak="0">
     <w:nsid w:val="5BE7777E"/>
     <w:multiLevelType w:val="multilevel"/>
     <w:tmpl w:val="5BE7777E"/>
@@ -13922,7 +12671,93 @@
       </w:pPr>
     </w:lvl>
   </w:abstractNum>
-  <w:abstractNum w:abstractNumId="39" w15:restartNumberingAfterBreak="0">
+  <w:abstractNum w:abstractNumId="42" w15:restartNumberingAfterBreak="0">
+    <w:nsid w:val="5C8351E1"/>
+    <w:multiLevelType w:val="hybridMultilevel"/>
+    <w:tmpl w:val="5BD69D46"/>
+    <w:lvl w:ilvl="0" w:tplc="0409000F">
+      <w:start w:val="1"/>
+      <w:numFmt w:val="decimal"/>
+      <w:lvlText w:val="%1."/>
+      <w:lvlJc w:val="left"/>
+      <w:pPr>
+        <w:ind w:left="1440" w:hanging="360"/>
+      </w:pPr>
+    </w:lvl>
+    <w:lvl w:ilvl="1" w:tplc="04090019" w:tentative="1">
+      <w:start w:val="1"/>
+      <w:numFmt w:val="lowerLetter"/>
+      <w:lvlText w:val="%2."/>
+      <w:lvlJc w:val="left"/>
+      <w:pPr>
+        <w:ind w:left="2160" w:hanging="360"/>
+      </w:pPr>
+    </w:lvl>
+    <w:lvl w:ilvl="2" w:tplc="0409001B" w:tentative="1">
+      <w:start w:val="1"/>
+      <w:numFmt w:val="lowerRoman"/>
+      <w:lvlText w:val="%3."/>
+      <w:lvlJc w:val="right"/>
+      <w:pPr>
+        <w:ind w:left="2880" w:hanging="180"/>
+      </w:pPr>
+    </w:lvl>
+    <w:lvl w:ilvl="3" w:tplc="0409000F" w:tentative="1">
+      <w:start w:val="1"/>
+      <w:numFmt w:val="decimal"/>
+      <w:lvlText w:val="%4."/>
+      <w:lvlJc w:val="left"/>
+      <w:pPr>
+        <w:ind w:left="3600" w:hanging="360"/>
+      </w:pPr>
+    </w:lvl>
+    <w:lvl w:ilvl="4" w:tplc="04090019" w:tentative="1">
+      <w:start w:val="1"/>
+      <w:numFmt w:val="lowerLetter"/>
+      <w:lvlText w:val="%5."/>
+      <w:lvlJc w:val="left"/>
+      <w:pPr>
+        <w:ind w:left="4320" w:hanging="360"/>
+      </w:pPr>
+    </w:lvl>
+    <w:lvl w:ilvl="5" w:tplc="0409001B" w:tentative="1">
+      <w:start w:val="1"/>
+      <w:numFmt w:val="lowerRoman"/>
+      <w:lvlText w:val="%6."/>
+      <w:lvlJc w:val="right"/>
+      <w:pPr>
+        <w:ind w:left="5040" w:hanging="180"/>
+      </w:pPr>
+    </w:lvl>
+    <w:lvl w:ilvl="6" w:tplc="0409000F" w:tentative="1">
+      <w:start w:val="1"/>
+      <w:numFmt w:val="decimal"/>
+      <w:lvlText w:val="%7."/>
+      <w:lvlJc w:val="left"/>
+      <w:pPr>
+        <w:ind w:left="5760" w:hanging="360"/>
+      </w:pPr>
+    </w:lvl>
+    <w:lvl w:ilvl="7" w:tplc="04090019" w:tentative="1">
+      <w:start w:val="1"/>
+      <w:numFmt w:val="lowerLetter"/>
+      <w:lvlText w:val="%8."/>
+      <w:lvlJc w:val="left"/>
+      <w:pPr>
+        <w:ind w:left="6480" w:hanging="360"/>
+      </w:pPr>
+    </w:lvl>
+    <w:lvl w:ilvl="8" w:tplc="0409001B" w:tentative="1">
+      <w:start w:val="1"/>
+      <w:numFmt w:val="lowerRoman"/>
+      <w:lvlText w:val="%9."/>
+      <w:lvlJc w:val="right"/>
+      <w:pPr>
+        <w:ind w:left="7200" w:hanging="180"/>
+      </w:pPr>
+    </w:lvl>
+  </w:abstractNum>
+  <w:abstractNum w:abstractNumId="43" w15:restartNumberingAfterBreak="0">
     <w:nsid w:val="60171970"/>
     <w:multiLevelType w:val="hybridMultilevel"/>
     <w:tmpl w:val="8A0098A8"/>
@@ -14008,7 +12843,7 @@
       </w:pPr>
     </w:lvl>
   </w:abstractNum>
-  <w:abstractNum w:abstractNumId="40" w15:restartNumberingAfterBreak="0">
+  <w:abstractNum w:abstractNumId="44" w15:restartNumberingAfterBreak="0">
     <w:nsid w:val="67BC6E2A"/>
     <w:multiLevelType w:val="hybridMultilevel"/>
     <w:tmpl w:val="CB200E46"/>
@@ -14094,7 +12929,7 @@
       </w:pPr>
     </w:lvl>
   </w:abstractNum>
-  <w:abstractNum w:abstractNumId="41" w15:restartNumberingAfterBreak="0">
+  <w:abstractNum w:abstractNumId="45" w15:restartNumberingAfterBreak="0">
     <w:nsid w:val="680257A7"/>
     <w:multiLevelType w:val="multilevel"/>
     <w:tmpl w:val="680257A7"/>
@@ -14186,7 +13021,93 @@
       </w:pPr>
     </w:lvl>
   </w:abstractNum>
-  <w:abstractNum w:abstractNumId="42" w15:restartNumberingAfterBreak="0">
+  <w:abstractNum w:abstractNumId="46" w15:restartNumberingAfterBreak="0">
+    <w:nsid w:val="6DA76A6E"/>
+    <w:multiLevelType w:val="hybridMultilevel"/>
+    <w:tmpl w:val="925C3A90"/>
+    <w:lvl w:ilvl="0" w:tplc="0409000F">
+      <w:start w:val="1"/>
+      <w:numFmt w:val="decimal"/>
+      <w:lvlText w:val="%1."/>
+      <w:lvlJc w:val="left"/>
+      <w:pPr>
+        <w:ind w:left="720" w:hanging="360"/>
+      </w:pPr>
+    </w:lvl>
+    <w:lvl w:ilvl="1" w:tplc="04090019" w:tentative="1">
+      <w:start w:val="1"/>
+      <w:numFmt w:val="lowerLetter"/>
+      <w:lvlText w:val="%2."/>
+      <w:lvlJc w:val="left"/>
+      <w:pPr>
+        <w:ind w:left="1440" w:hanging="360"/>
+      </w:pPr>
+    </w:lvl>
+    <w:lvl w:ilvl="2" w:tplc="0409001B" w:tentative="1">
+      <w:start w:val="1"/>
+      <w:numFmt w:val="lowerRoman"/>
+      <w:lvlText w:val="%3."/>
+      <w:lvlJc w:val="right"/>
+      <w:pPr>
+        <w:ind w:left="2160" w:hanging="180"/>
+      </w:pPr>
+    </w:lvl>
+    <w:lvl w:ilvl="3" w:tplc="0409000F" w:tentative="1">
+      <w:start w:val="1"/>
+      <w:numFmt w:val="decimal"/>
+      <w:lvlText w:val="%4."/>
+      <w:lvlJc w:val="left"/>
+      <w:pPr>
+        <w:ind w:left="2880" w:hanging="360"/>
+      </w:pPr>
+    </w:lvl>
+    <w:lvl w:ilvl="4" w:tplc="04090019" w:tentative="1">
+      <w:start w:val="1"/>
+      <w:numFmt w:val="lowerLetter"/>
+      <w:lvlText w:val="%5."/>
+      <w:lvlJc w:val="left"/>
+      <w:pPr>
+        <w:ind w:left="3600" w:hanging="360"/>
+      </w:pPr>
+    </w:lvl>
+    <w:lvl w:ilvl="5" w:tplc="0409001B" w:tentative="1">
+      <w:start w:val="1"/>
+      <w:numFmt w:val="lowerRoman"/>
+      <w:lvlText w:val="%6."/>
+      <w:lvlJc w:val="right"/>
+      <w:pPr>
+        <w:ind w:left="4320" w:hanging="180"/>
+      </w:pPr>
+    </w:lvl>
+    <w:lvl w:ilvl="6" w:tplc="0409000F" w:tentative="1">
+      <w:start w:val="1"/>
+      <w:numFmt w:val="decimal"/>
+      <w:lvlText w:val="%7."/>
+      <w:lvlJc w:val="left"/>
+      <w:pPr>
+        <w:ind w:left="5040" w:hanging="360"/>
+      </w:pPr>
+    </w:lvl>
+    <w:lvl w:ilvl="7" w:tplc="04090019" w:tentative="1">
+      <w:start w:val="1"/>
+      <w:numFmt w:val="lowerLetter"/>
+      <w:lvlText w:val="%8."/>
+      <w:lvlJc w:val="left"/>
+      <w:pPr>
+        <w:ind w:left="5760" w:hanging="360"/>
+      </w:pPr>
+    </w:lvl>
+    <w:lvl w:ilvl="8" w:tplc="0409001B" w:tentative="1">
+      <w:start w:val="1"/>
+      <w:numFmt w:val="lowerRoman"/>
+      <w:lvlText w:val="%9."/>
+      <w:lvlJc w:val="right"/>
+      <w:pPr>
+        <w:ind w:left="6480" w:hanging="180"/>
+      </w:pPr>
+    </w:lvl>
+  </w:abstractNum>
+  <w:abstractNum w:abstractNumId="47" w15:restartNumberingAfterBreak="0">
     <w:nsid w:val="707A58BF"/>
     <w:multiLevelType w:val="hybridMultilevel"/>
     <w:tmpl w:val="CB200E46"/>
@@ -14272,7 +13193,7 @@
       </w:pPr>
     </w:lvl>
   </w:abstractNum>
-  <w:abstractNum w:abstractNumId="43" w15:restartNumberingAfterBreak="0">
+  <w:abstractNum w:abstractNumId="48" w15:restartNumberingAfterBreak="0">
     <w:nsid w:val="720C7B18"/>
     <w:multiLevelType w:val="multilevel"/>
     <w:tmpl w:val="720C7B18"/>
@@ -14364,7 +13285,7 @@
       </w:pPr>
     </w:lvl>
   </w:abstractNum>
-  <w:abstractNum w:abstractNumId="44" w15:restartNumberingAfterBreak="0">
+  <w:abstractNum w:abstractNumId="49" w15:restartNumberingAfterBreak="0">
     <w:nsid w:val="738D2AFE"/>
     <w:multiLevelType w:val="multilevel"/>
     <w:tmpl w:val="738D2AFE"/>
@@ -14478,7 +13399,7 @@
       </w:rPr>
     </w:lvl>
   </w:abstractNum>
-  <w:abstractNum w:abstractNumId="45" w15:restartNumberingAfterBreak="0">
+  <w:abstractNum w:abstractNumId="50" w15:restartNumberingAfterBreak="0">
     <w:nsid w:val="747D3BE2"/>
     <w:multiLevelType w:val="multilevel"/>
     <w:tmpl w:val="747D3BE2"/>
@@ -14592,7 +13513,7 @@
       </w:rPr>
     </w:lvl>
   </w:abstractNum>
-  <w:abstractNum w:abstractNumId="46" w15:restartNumberingAfterBreak="0">
+  <w:abstractNum w:abstractNumId="51" w15:restartNumberingAfterBreak="0">
     <w:nsid w:val="77217ECC"/>
     <w:multiLevelType w:val="hybridMultilevel"/>
     <w:tmpl w:val="5666EA60"/>
@@ -14678,7 +13599,7 @@
       </w:pPr>
     </w:lvl>
   </w:abstractNum>
-  <w:abstractNum w:abstractNumId="47" w15:restartNumberingAfterBreak="0">
+  <w:abstractNum w:abstractNumId="52" w15:restartNumberingAfterBreak="0">
     <w:nsid w:val="79255C0C"/>
     <w:multiLevelType w:val="multilevel"/>
     <w:tmpl w:val="79255C0C"/>
@@ -14817,7 +13738,7 @@
       </w:rPr>
     </w:lvl>
   </w:abstractNum>
-  <w:abstractNum w:abstractNumId="48" w15:restartNumberingAfterBreak="0">
+  <w:abstractNum w:abstractNumId="53" w15:restartNumberingAfterBreak="0">
     <w:nsid w:val="7A682BEC"/>
     <w:multiLevelType w:val="multilevel"/>
     <w:tmpl w:val="7A682BEC"/>
@@ -14940,151 +13861,166 @@
     </w:lvl>
   </w:abstractNum>
   <w:num w:numId="1">
-    <w:abstractNumId w:val="35"/>
+    <w:abstractNumId w:val="38"/>
   </w:num>
   <w:num w:numId="2">
-    <w:abstractNumId w:val="14"/>
+    <w:abstractNumId w:val="15"/>
   </w:num>
   <w:num w:numId="3">
-    <w:abstractNumId w:val="20"/>
+    <w:abstractNumId w:val="21"/>
   </w:num>
   <w:num w:numId="4">
-    <w:abstractNumId w:val="41"/>
+    <w:abstractNumId w:val="45"/>
   </w:num>
   <w:num w:numId="5">
-    <w:abstractNumId w:val="4"/>
+    <w:abstractNumId w:val="5"/>
   </w:num>
   <w:num w:numId="6">
-    <w:abstractNumId w:val="27"/>
+    <w:abstractNumId w:val="28"/>
   </w:num>
   <w:num w:numId="7">
-    <w:abstractNumId w:val="37"/>
+    <w:abstractNumId w:val="40"/>
   </w:num>
   <w:num w:numId="8">
-    <w:abstractNumId w:val="5"/>
+    <w:abstractNumId w:val="6"/>
   </w:num>
   <w:num w:numId="9">
-    <w:abstractNumId w:val="9"/>
+    <w:abstractNumId w:val="10"/>
   </w:num>
   <w:num w:numId="10">
-    <w:abstractNumId w:val="48"/>
+    <w:abstractNumId w:val="53"/>
   </w:num>
   <w:num w:numId="11">
     <w:abstractNumId w:val="1"/>
   </w:num>
   <w:num w:numId="12">
-    <w:abstractNumId w:val="44"/>
+    <w:abstractNumId w:val="49"/>
   </w:num>
   <w:num w:numId="13">
-    <w:abstractNumId w:val="45"/>
+    <w:abstractNumId w:val="50"/>
   </w:num>
   <w:num w:numId="14">
-    <w:abstractNumId w:val="25"/>
+    <w:abstractNumId w:val="26"/>
   </w:num>
   <w:num w:numId="15">
-    <w:abstractNumId w:val="47"/>
+    <w:abstractNumId w:val="52"/>
   </w:num>
   <w:num w:numId="16">
-    <w:abstractNumId w:val="32"/>
+    <w:abstractNumId w:val="35"/>
   </w:num>
   <w:num w:numId="17">
-    <w:abstractNumId w:val="10"/>
+    <w:abstractNumId w:val="11"/>
   </w:num>
   <w:num w:numId="18">
-    <w:abstractNumId w:val="13"/>
+    <w:abstractNumId w:val="14"/>
   </w:num>
   <w:num w:numId="19">
-    <w:abstractNumId w:val="43"/>
+    <w:abstractNumId w:val="48"/>
   </w:num>
   <w:num w:numId="20">
-    <w:abstractNumId w:val="7"/>
+    <w:abstractNumId w:val="8"/>
   </w:num>
   <w:num w:numId="21">
-    <w:abstractNumId w:val="30"/>
+    <w:abstractNumId w:val="33"/>
   </w:num>
   <w:num w:numId="22">
-    <w:abstractNumId w:val="38"/>
+    <w:abstractNumId w:val="41"/>
   </w:num>
   <w:num w:numId="23">
-    <w:abstractNumId w:val="34"/>
+    <w:abstractNumId w:val="37"/>
   </w:num>
   <w:num w:numId="24">
-    <w:abstractNumId w:val="23"/>
+    <w:abstractNumId w:val="24"/>
   </w:num>
   <w:num w:numId="25">
-    <w:abstractNumId w:val="29"/>
+    <w:abstractNumId w:val="32"/>
   </w:num>
   <w:num w:numId="26">
     <w:abstractNumId w:val="0"/>
   </w:num>
   <w:num w:numId="27">
-    <w:abstractNumId w:val="17"/>
+    <w:abstractNumId w:val="18"/>
   </w:num>
   <w:num w:numId="28">
-    <w:abstractNumId w:val="42"/>
+    <w:abstractNumId w:val="47"/>
   </w:num>
   <w:num w:numId="29">
-    <w:abstractNumId w:val="12"/>
+    <w:abstractNumId w:val="13"/>
   </w:num>
   <w:num w:numId="30">
-    <w:abstractNumId w:val="46"/>
+    <w:abstractNumId w:val="51"/>
   </w:num>
   <w:num w:numId="31">
-    <w:abstractNumId w:val="24"/>
+    <w:abstractNumId w:val="25"/>
   </w:num>
   <w:num w:numId="32">
     <w:abstractNumId w:val="3"/>
   </w:num>
   <w:num w:numId="33">
+    <w:abstractNumId w:val="17"/>
+  </w:num>
+  <w:num w:numId="34">
+    <w:abstractNumId w:val="36"/>
+  </w:num>
+  <w:num w:numId="35">
+    <w:abstractNumId w:val="12"/>
+  </w:num>
+  <w:num w:numId="36">
+    <w:abstractNumId w:val="31"/>
+  </w:num>
+  <w:num w:numId="37">
+    <w:abstractNumId w:val="43"/>
+  </w:num>
+  <w:num w:numId="38">
     <w:abstractNumId w:val="16"/>
   </w:num>
-  <w:num w:numId="34">
-    <w:abstractNumId w:val="33"/>
-  </w:num>
-  <w:num w:numId="35">
-    <w:abstractNumId w:val="11"/>
-  </w:num>
-  <w:num w:numId="36">
-    <w:abstractNumId w:val="28"/>
-  </w:num>
-  <w:num w:numId="37">
-    <w:abstractNumId w:val="39"/>
-  </w:num>
-  <w:num w:numId="38">
-    <w:abstractNumId w:val="15"/>
-  </w:num>
   <w:num w:numId="39">
-    <w:abstractNumId w:val="40"/>
+    <w:abstractNumId w:val="44"/>
   </w:num>
   <w:num w:numId="40">
     <w:abstractNumId w:val="2"/>
   </w:num>
   <w:num w:numId="41">
-    <w:abstractNumId w:val="21"/>
+    <w:abstractNumId w:val="22"/>
   </w:num>
   <w:num w:numId="42">
-    <w:abstractNumId w:val="26"/>
+    <w:abstractNumId w:val="27"/>
   </w:num>
   <w:num w:numId="43">
-    <w:abstractNumId w:val="8"/>
+    <w:abstractNumId w:val="9"/>
   </w:num>
   <w:num w:numId="44">
-    <w:abstractNumId w:val="18"/>
+    <w:abstractNumId w:val="19"/>
   </w:num>
   <w:num w:numId="45">
-    <w:abstractNumId w:val="22"/>
+    <w:abstractNumId w:val="23"/>
   </w:num>
   <w:num w:numId="46">
-    <w:abstractNumId w:val="19"/>
+    <w:abstractNumId w:val="20"/>
   </w:num>
   <w:num w:numId="47">
-    <w:abstractNumId w:val="36"/>
+    <w:abstractNumId w:val="39"/>
   </w:num>
   <w:num w:numId="48">
-    <w:abstractNumId w:val="31"/>
+    <w:abstractNumId w:val="34"/>
   </w:num>
   <w:num w:numId="49">
-    <w:abstractNumId w:val="6"/>
+    <w:abstractNumId w:val="7"/>
+  </w:num>
+  <w:num w:numId="50">
+    <w:abstractNumId w:val="4"/>
+  </w:num>
+  <w:num w:numId="51">
+    <w:abstractNumId w:val="30"/>
+  </w:num>
+  <w:num w:numId="52">
+    <w:abstractNumId w:val="42"/>
+  </w:num>
+  <w:num w:numId="53">
+    <w:abstractNumId w:val="29"/>
+  </w:num>
+  <w:num w:numId="54">
+    <w:abstractNumId w:val="46"/>
   </w:num>
   <w:numIdMacAtCleanup w:val="44"/>
 </w:numbering>
@@ -19063,7 +17999,7 @@
 </file>
 
 <file path=customXml/itemProps1.xml><?xml version="1.0" encoding="utf-8"?>
-<ds:datastoreItem xmlns:ds="http://schemas.openxmlformats.org/officeDocument/2006/customXml" ds:itemID="{A49EFE7A-7F8E-49ED-B043-0FA8BD897821}">
+<ds:datastoreItem xmlns:ds="http://schemas.openxmlformats.org/officeDocument/2006/customXml" ds:itemID="{F10D1848-4810-433D-9E72-372E24565657}">
   <ds:schemaRefs>
     <ds:schemaRef ds:uri="http://schemas.openxmlformats.org/officeDocument/2006/bibliography"/>
   </ds:schemaRefs>

</xml_diff>